<commit_message>
accepted all changed in docx file
</commit_message>
<xml_diff>
--- a/docs/Environment Configuration and Running Samples on Tizen.docx
+++ b/docs/Environment Configuration and Running Samples on Tizen.docx
@@ -10,6 +10,8 @@
           <w:szCs w:val="36"/>
         </w:rPr>
       </w:pPr>
+      <w:bookmarkStart w:id="0" w:name="_GoBack"/>
+      <w:bookmarkEnd w:id="0"/>
       <w:proofErr w:type="gramStart"/>
       <w:r>
         <w:rPr>
@@ -30,309 +32,6 @@
     <w:p>
       <w:pPr>
         <w:pStyle w:val="Heading2"/>
-        <w:rPr>
-          <w:del w:id="0" w:author="Anatoliy Odukha" w:date="2012-12-13T15:13:00Z"/>
-        </w:rPr>
-      </w:pPr>
-      <w:del w:id="1" w:author="Anatoliy Odukha" w:date="2012-12-13T15:13:00Z">
-        <w:r>
-          <w:delText>System Requirements</w:delText>
-        </w:r>
-      </w:del>
-    </w:p>
-    <w:p>
-      <w:pPr>
-        <w:rPr>
-          <w:del w:id="2" w:author="Anatoliy Odukha" w:date="2012-12-13T15:13:00Z"/>
-        </w:rPr>
-      </w:pPr>
-      <w:del w:id="3" w:author="Anatoliy Odukha" w:date="2012-12-13T15:13:00Z">
-        <w:r>
-          <w:delText>All steps was checked under Windows 7 64x.</w:delText>
-        </w:r>
-      </w:del>
-    </w:p>
-    <w:p>
-      <w:pPr>
-        <w:pStyle w:val="Heading2"/>
-        <w:rPr>
-          <w:del w:id="4" w:author="Anatoliy Odukha" w:date="2012-11-12T11:50:00Z"/>
-        </w:rPr>
-      </w:pPr>
-      <w:del w:id="5" w:author="Anatoliy Odukha" w:date="2012-11-12T11:50:00Z">
-        <w:r>
-          <w:delText>PreInstalled Applications</w:delText>
-        </w:r>
-      </w:del>
-    </w:p>
-    <w:p>
-      <w:pPr>
-        <w:pStyle w:val="Heading3"/>
-        <w:rPr>
-          <w:del w:id="6" w:author="Anatoliy Odukha" w:date="2012-11-12T11:50:00Z"/>
-        </w:rPr>
-      </w:pPr>
-      <w:del w:id="7" w:author="Anatoliy Odukha" w:date="2012-11-12T11:50:00Z">
-        <w:r>
-          <w:delText>7zip</w:delText>
-        </w:r>
-      </w:del>
-    </w:p>
-    <w:p>
-      <w:pPr>
-        <w:rPr>
-          <w:del w:id="8" w:author="Anatoliy Odukha" w:date="2012-11-12T11:50:00Z"/>
-        </w:rPr>
-      </w:pPr>
-      <w:del w:id="9" w:author="Anatoliy Odukha" w:date="2012-11-12T11:50:00Z">
-        <w:r>
-          <w:delText xml:space="preserve">Required for work with archives. Download and install it from </w:delText>
-        </w:r>
-        <w:r>
-          <w:fldChar w:fldCharType="begin"/>
-        </w:r>
-        <w:r>
-          <w:delInstrText xml:space="preserve"> HYPERLINK "http://7-zip.org/" </w:delInstrText>
-        </w:r>
-        <w:r>
-          <w:fldChar w:fldCharType="separate"/>
-        </w:r>
-        <w:r>
-          <w:rPr>
-            <w:rStyle w:val="Hyperlink"/>
-          </w:rPr>
-          <w:delText>http://7-zip.org/</w:delText>
-        </w:r>
-        <w:r>
-          <w:rPr>
-            <w:rStyle w:val="Hyperlink"/>
-          </w:rPr>
-          <w:fldChar w:fldCharType="end"/>
-        </w:r>
-      </w:del>
-    </w:p>
-    <w:p>
-      <w:pPr>
-        <w:rPr>
-          <w:del w:id="10" w:author="Anatoliy Odukha" w:date="2012-11-12T11:50:00Z"/>
-        </w:rPr>
-      </w:pPr>
-      <w:del w:id="11" w:author="Anatoliy Odukha" w:date="2012-11-12T11:50:00Z">
-        <w:r>
-          <w:rPr>
-            <w:color w:val="FF0000"/>
-          </w:rPr>
-          <w:delText>Important</w:delText>
-        </w:r>
-        <w:r>
-          <w:delText>: Add path to 7zip into PATH environment variable</w:delText>
-        </w:r>
-        <w:r>
-          <w:delText>.</w:delText>
-        </w:r>
-      </w:del>
-    </w:p>
-    <w:p>
-      <w:pPr>
-        <w:rPr>
-          <w:del w:id="12" w:author="Anatoliy Odukha" w:date="2012-11-12T11:50:00Z"/>
-        </w:rPr>
-      </w:pPr>
-      <w:del w:id="13" w:author="Anatoliy Odukha" w:date="2012-11-12T11:50:00Z">
-        <w:r>
-          <w:delText>Windows Vista and Windows 7 users</w:delText>
-        </w:r>
-      </w:del>
-    </w:p>
-    <w:p>
-      <w:pPr>
-        <w:pStyle w:val="ListParagraph"/>
-        <w:numPr>
-          <w:ilvl w:val="0"/>
-          <w:numId w:val="9"/>
-        </w:numPr>
-        <w:rPr>
-          <w:del w:id="14" w:author="Anatoliy Odukha" w:date="2012-11-12T11:50:00Z"/>
-        </w:rPr>
-      </w:pPr>
-      <w:del w:id="15" w:author="Anatoliy Odukha" w:date="2012-11-12T11:50:00Z">
-        <w:r>
-          <w:delText>From the Desktop, right-click My Computer and click Properties.</w:delText>
-        </w:r>
-      </w:del>
-    </w:p>
-    <w:p>
-      <w:pPr>
-        <w:pStyle w:val="ListParagraph"/>
-        <w:numPr>
-          <w:ilvl w:val="0"/>
-          <w:numId w:val="9"/>
-        </w:numPr>
-        <w:rPr>
-          <w:del w:id="16" w:author="Anatoliy Odukha" w:date="2012-11-12T11:50:00Z"/>
-        </w:rPr>
-      </w:pPr>
-      <w:del w:id="17" w:author="Anatoliy Odukha" w:date="2012-11-12T11:50:00Z">
-        <w:r>
-          <w:delText>Click Advanced System Settings link in the left column.</w:delText>
-        </w:r>
-      </w:del>
-    </w:p>
-    <w:p>
-      <w:pPr>
-        <w:pStyle w:val="ListParagraph"/>
-        <w:numPr>
-          <w:ilvl w:val="0"/>
-          <w:numId w:val="9"/>
-        </w:numPr>
-        <w:rPr>
-          <w:del w:id="18" w:author="Anatoliy Odukha" w:date="2012-11-12T11:50:00Z"/>
-        </w:rPr>
-      </w:pPr>
-      <w:del w:id="19" w:author="Anatoliy Odukha" w:date="2012-11-12T11:50:00Z">
-        <w:r>
-          <w:delText>In the System Properties window click the Environment Variables button</w:delText>
-        </w:r>
-      </w:del>
-    </w:p>
-    <w:p>
-      <w:pPr>
-        <w:rPr>
-          <w:del w:id="20" w:author="Anatoliy Odukha" w:date="2012-11-12T11:50:00Z"/>
-        </w:rPr>
-      </w:pPr>
-      <w:del w:id="21" w:author="Anatoliy Odukha" w:date="2012-11-12T11:50:00Z">
-        <w:r>
-          <w:rPr>
-            <w:noProof/>
-          </w:rPr>
-          <w:drawing>
-            <wp:inline distT="0" distB="0" distL="0" distR="0" wp14:anchorId="0ED3673A" wp14:editId="5F2BCD5F">
-              <wp:extent cx="2786332" cy="3083352"/>
-              <wp:effectExtent l="0" t="0" r="0" b="3175"/>
-              <wp:docPr id="8" name="Picture 8"/>
-              <wp:cNvGraphicFramePr>
-                <a:graphicFrameLocks xmlns:a="http://schemas.openxmlformats.org/drawingml/2006/main" noChangeAspect="1"/>
-              </wp:cNvGraphicFramePr>
-              <a:graphic xmlns:a="http://schemas.openxmlformats.org/drawingml/2006/main">
-                <a:graphicData uri="http://schemas.openxmlformats.org/drawingml/2006/picture">
-                  <pic:pic xmlns:pic="http://schemas.openxmlformats.org/drawingml/2006/picture">
-                    <pic:nvPicPr>
-                      <pic:cNvPr id="0" name=""/>
-                      <pic:cNvPicPr/>
-                    </pic:nvPicPr>
-                    <pic:blipFill>
-                      <a:blip r:embed="rId6"/>
-                      <a:stretch>
-                        <a:fillRect/>
-                      </a:stretch>
-                    </pic:blipFill>
-                    <pic:spPr>
-                      <a:xfrm>
-                        <a:off x="0" y="0"/>
-                        <a:ext cx="2788745" cy="3086023"/>
-                      </a:xfrm>
-                      <a:prstGeom prst="rect">
-                        <a:avLst/>
-                      </a:prstGeom>
-                    </pic:spPr>
-                  </pic:pic>
-                </a:graphicData>
-              </a:graphic>
-            </wp:inline>
-          </w:drawing>
-        </w:r>
-      </w:del>
-    </w:p>
-    <w:p>
-      <w:pPr>
-        <w:rPr>
-          <w:del w:id="22" w:author="Anatoliy Odukha" w:date="2012-11-12T11:50:00Z"/>
-        </w:rPr>
-      </w:pPr>
-      <w:del w:id="23" w:author="Anatoliy Odukha" w:date="2012-11-12T11:50:00Z">
-        <w:r>
-          <w:delText xml:space="preserve">Select PATH in the system variables list and add to it string: </w:delText>
-        </w:r>
-        <w:r>
-          <w:delText>C:\Program Files\7-Zip</w:delText>
-        </w:r>
-        <w:r>
-          <w:delText xml:space="preserve"> or </w:delText>
-        </w:r>
-        <w:r>
-          <w:delText>C:\Program Files (x86)</w:delText>
-        </w:r>
-        <w:r>
-          <w:delText>\</w:delText>
-        </w:r>
-        <w:r>
-          <w:delText xml:space="preserve"> 7-Zip</w:delText>
-        </w:r>
-        <w:r>
-          <w:delText>. Check your local file system to select correct path. It will depends is it x86 or x64 version.</w:delText>
-        </w:r>
-      </w:del>
-    </w:p>
-    <w:p>
-      <w:pPr>
-        <w:rPr>
-          <w:del w:id="24" w:author="Anatoliy Odukha" w:date="2012-11-12T11:50:00Z"/>
-        </w:rPr>
-      </w:pPr>
-      <w:del w:id="25" w:author="Anatoliy Odukha" w:date="2012-11-12T11:50:00Z">
-        <w:r>
-          <w:rPr>
-            <w:noProof/>
-          </w:rPr>
-          <w:drawing>
-            <wp:inline distT="0" distB="0" distL="0" distR="0" wp14:anchorId="2CE17D8D" wp14:editId="619A597F">
-              <wp:extent cx="3400425" cy="1457325"/>
-              <wp:effectExtent l="0" t="0" r="9525" b="9525"/>
-              <wp:docPr id="9" name="Picture 9"/>
-              <wp:cNvGraphicFramePr>
-                <a:graphicFrameLocks xmlns:a="http://schemas.openxmlformats.org/drawingml/2006/main" noChangeAspect="1"/>
-              </wp:cNvGraphicFramePr>
-              <a:graphic xmlns:a="http://schemas.openxmlformats.org/drawingml/2006/main">
-                <a:graphicData uri="http://schemas.openxmlformats.org/drawingml/2006/picture">
-                  <pic:pic xmlns:pic="http://schemas.openxmlformats.org/drawingml/2006/picture">
-                    <pic:nvPicPr>
-                      <pic:cNvPr id="0" name=""/>
-                      <pic:cNvPicPr/>
-                    </pic:nvPicPr>
-                    <pic:blipFill>
-                      <a:blip r:embed="rId7"/>
-                      <a:stretch>
-                        <a:fillRect/>
-                      </a:stretch>
-                    </pic:blipFill>
-                    <pic:spPr>
-                      <a:xfrm>
-                        <a:off x="0" y="0"/>
-                        <a:ext cx="3400425" cy="1457325"/>
-                      </a:xfrm>
-                      <a:prstGeom prst="rect">
-                        <a:avLst/>
-                      </a:prstGeom>
-                    </pic:spPr>
-                  </pic:pic>
-                </a:graphicData>
-              </a:graphic>
-            </wp:inline>
-          </w:drawing>
-        </w:r>
-      </w:del>
-    </w:p>
-    <w:p>
-      <w:pPr>
-        <w:rPr>
-          <w:del w:id="26" w:author="Anatoliy Odukha" w:date="2012-11-12T11:50:00Z"/>
-        </w:rPr>
-      </w:pPr>
-    </w:p>
-    <w:p>
-      <w:pPr>
-        <w:pStyle w:val="Heading2"/>
       </w:pPr>
       <w:r>
         <w:t>Installing Tizen development Environment</w:t>
@@ -350,7 +49,7 @@
       <w:r>
         <w:t xml:space="preserve">Download Install Manager and Image at: </w:t>
       </w:r>
-      <w:hyperlink r:id="rId8" w:history="1">
+      <w:hyperlink r:id="rId6" w:history="1">
         <w:r>
           <w:rPr>
             <w:rStyle w:val="Hyperlink"/>
@@ -368,7 +67,7 @@
       <w:pPr>
         <w:ind w:left="720"/>
       </w:pPr>
-      <w:hyperlink r:id="rId9" w:history="1">
+      <w:hyperlink r:id="rId7" w:history="1">
         <w:r>
           <w:rPr>
             <w:rStyle w:val="Hyperlink"/>
@@ -381,7 +80,7 @@
       <w:pPr>
         <w:ind w:left="720"/>
       </w:pPr>
-      <w:hyperlink r:id="rId10" w:history="1">
+      <w:hyperlink r:id="rId8" w:history="1">
         <w:r>
           <w:rPr>
             <w:rStyle w:val="Hyperlink"/>
@@ -399,7 +98,7 @@
       <w:pPr>
         <w:ind w:firstLine="720"/>
       </w:pPr>
-      <w:hyperlink r:id="rId11" w:history="1">
+      <w:hyperlink r:id="rId9" w:history="1">
         <w:r>
           <w:rPr>
             <w:rStyle w:val="Hyperlink"/>
@@ -412,7 +111,7 @@
       <w:pPr>
         <w:ind w:firstLine="720"/>
       </w:pPr>
-      <w:hyperlink r:id="rId12" w:history="1">
+      <w:hyperlink r:id="rId10" w:history="1">
         <w:r>
           <w:rPr>
             <w:rStyle w:val="Hyperlink"/>
@@ -490,7 +189,7 @@
           <w:noProof/>
         </w:rPr>
         <w:drawing>
-          <wp:inline distT="0" distB="0" distL="0" distR="0" wp14:anchorId="27A1712A" wp14:editId="777F19D1">
+          <wp:inline distT="0" distB="0" distL="0" distR="0" wp14:anchorId="460E7C50" wp14:editId="34C3D21E">
             <wp:extent cx="3067610" cy="2346385"/>
             <wp:effectExtent l="0" t="0" r="0" b="0"/>
             <wp:docPr id="1" name="Picture 1"/>
@@ -505,7 +204,7 @@
                     <pic:cNvPicPr/>
                   </pic:nvPicPr>
                   <pic:blipFill>
-                    <a:blip r:embed="rId13"/>
+                    <a:blip r:embed="rId11"/>
                     <a:stretch>
                       <a:fillRect/>
                     </a:stretch>
@@ -530,11 +229,9 @@
       <w:r>
         <w:t>In the next window select radio</w:t>
       </w:r>
-      <w:ins w:id="27" w:author="Anatoliy Odukha" w:date="2012-12-13T15:14:00Z">
-        <w:r>
-          <w:t xml:space="preserve"> </w:t>
-        </w:r>
-      </w:ins>
+      <w:r>
+        <w:t xml:space="preserve"> </w:t>
+      </w:r>
       <w:r>
         <w:t>button “SDK Image”</w:t>
       </w:r>
@@ -546,7 +243,7 @@
         </w:rPr>
         <w:lastRenderedPageBreak/>
         <w:drawing>
-          <wp:inline distT="0" distB="0" distL="0" distR="0" wp14:anchorId="69EEB961" wp14:editId="799607F5">
+          <wp:inline distT="0" distB="0" distL="0" distR="0" wp14:anchorId="3F2ABE35" wp14:editId="65CFC494">
             <wp:extent cx="3670671" cy="3079631"/>
             <wp:effectExtent l="0" t="0" r="6350" b="6985"/>
             <wp:docPr id="2" name="Picture 2"/>
@@ -561,7 +258,7 @@
                     <pic:cNvPicPr/>
                   </pic:nvPicPr>
                   <pic:blipFill>
-                    <a:blip r:embed="rId14"/>
+                    <a:blip r:embed="rId12"/>
                     <a:stretch>
                       <a:fillRect/>
                     </a:stretch>
@@ -602,11 +299,6 @@
       </w:r>
     </w:p>
     <w:p>
-      <w:pPr>
-        <w:rPr>
-          <w:ins w:id="28" w:author="Anatoliy Odukha" w:date="2012-11-12T13:48:00Z"/>
-        </w:rPr>
-      </w:pPr>
       <w:r>
         <w:t xml:space="preserve">SDK installation starts. Use default settings for all next steps and go throw installation process. As result Tizen SDK installed into </w:t>
       </w:r>
@@ -633,171 +325,51 @@
     <w:p>
       <w:pPr>
         <w:pStyle w:val="Heading4"/>
-        <w:rPr>
-          <w:ins w:id="29" w:author="Anatoliy Odukha" w:date="2012-11-12T13:48:00Z"/>
-        </w:rPr>
-        <w:pPrChange w:id="30" w:author="Anatoliy Odukha" w:date="2012-11-12T13:49:00Z">
-          <w:pPr/>
-        </w:pPrChange>
-      </w:pPr>
-      <w:bookmarkStart w:id="31" w:name="_Ref340492020"/>
-      <w:ins w:id="32" w:author="Anatoliy Odukha" w:date="2012-11-12T13:48:00Z">
-        <w:r>
-          <w:t>Install Intel HAXM for Tizen</w:t>
-        </w:r>
-        <w:bookmarkEnd w:id="31"/>
-      </w:ins>
-    </w:p>
-    <w:p>
-      <w:pPr>
-        <w:rPr>
-          <w:ins w:id="33" w:author="Anatoliy Odukha" w:date="2012-11-12T13:51:00Z"/>
-        </w:rPr>
-      </w:pPr>
-      <w:ins w:id="34" w:author="Anatoliy Odukha" w:date="2012-11-12T13:49:00Z">
-        <w:r>
-          <w:t xml:space="preserve">Without HW Acceleration Tizen emulator performance on Windows are far away from </w:t>
-        </w:r>
-      </w:ins>
-      <w:ins w:id="35" w:author="Anatoliy Odukha" w:date="2012-11-12T13:50:00Z">
-        <w:r>
-          <w:t>excellence</w:t>
-        </w:r>
-      </w:ins>
-      <w:ins w:id="36" w:author="Anatoliy Odukha" w:date="2012-11-12T13:49:00Z">
-        <w:r>
-          <w:t xml:space="preserve"> </w:t>
-        </w:r>
-      </w:ins>
-      <w:ins w:id="37" w:author="Anatoliy Odukha" w:date="2012-11-12T13:50:00Z">
-        <w:r>
-          <w:t xml:space="preserve">even with Core i7 processor. It is mandatory configure hardware acceleration. </w:t>
-        </w:r>
-      </w:ins>
-      <w:ins w:id="38" w:author="Anatoliy Odukha" w:date="2012-11-12T13:51:00Z">
-        <w:r>
-          <w:t xml:space="preserve"> Go to page </w:t>
-        </w:r>
-        <w:r>
-          <w:fldChar w:fldCharType="begin"/>
-        </w:r>
-        <w:r>
-          <w:instrText xml:space="preserve"> HYPERLINK "</w:instrText>
-        </w:r>
-        <w:r>
-          <w:instrText>https://developer.tizen.org/downloads/sdk/installing-sdk/hardware-accelerated-execution-manager</w:instrText>
-        </w:r>
-        <w:r>
-          <w:instrText xml:space="preserve">" </w:instrText>
-        </w:r>
-        <w:r>
-          <w:fldChar w:fldCharType="separate"/>
-        </w:r>
+      </w:pPr>
+      <w:bookmarkStart w:id="1" w:name="_Ref340492020"/>
+      <w:r>
+        <w:t>Install Intel HAXM for Tizen</w:t>
+      </w:r>
+      <w:bookmarkEnd w:id="1"/>
+    </w:p>
+    <w:p>
+      <w:r>
+        <w:t xml:space="preserve">Without HW Acceleration Tizen emulator performance on Windows are far away from excellence even with Core i7 processor. It is mandatory configure hardware acceleration.  Go to page </w:t>
+      </w:r>
+      <w:hyperlink r:id="rId13" w:history="1">
         <w:r>
           <w:rPr>
             <w:rStyle w:val="Hyperlink"/>
           </w:rPr>
           <w:t>https://developer.tizen.org/downloads/sdk/installing-sdk/hardware-accelerated-execution-manager</w:t>
         </w:r>
+      </w:hyperlink>
+    </w:p>
+    <w:p>
+      <w:r>
+        <w:t xml:space="preserve">And download and install </w:t>
+      </w:r>
+      <w:hyperlink r:id="rId14" w:history="1">
         <w:r>
-          <w:fldChar w:fldCharType="end"/>
-        </w:r>
-      </w:ins>
-    </w:p>
-    <w:p>
-      <w:pPr>
-        <w:rPr>
-          <w:ins w:id="39" w:author="Anatoliy Odukha" w:date="2012-11-12T13:52:00Z"/>
-          <w:rPrChange w:id="40" w:author="Anatoliy Odukha" w:date="2012-11-12T13:55:00Z">
-            <w:rPr>
-              <w:ins w:id="41" w:author="Anatoliy Odukha" w:date="2012-11-12T13:52:00Z"/>
-              <w:highlight w:val="red"/>
-            </w:rPr>
-          </w:rPrChange>
-        </w:rPr>
-      </w:pPr>
-      <w:ins w:id="42" w:author="Anatoliy Odukha" w:date="2012-11-12T13:52:00Z">
-        <w:r>
-          <w:t xml:space="preserve">And download </w:t>
-        </w:r>
-      </w:ins>
-      <w:ins w:id="43" w:author="Anatoliy Odukha" w:date="2012-11-12T13:55:00Z">
-        <w:r>
-          <w:t xml:space="preserve">and install </w:t>
-        </w:r>
-        <w:r>
-          <w:fldChar w:fldCharType="begin"/>
-        </w:r>
-        <w:r>
-          <w:instrText xml:space="preserve"> HYPERLINK "http://download.tizen.org/sdk/haxm/beta/IntelHaxmTizen.exe" </w:instrText>
-        </w:r>
-        <w:r>
-          <w:fldChar w:fldCharType="separate"/>
-        </w:r>
-        <w:r>
-          <w:rPr>
-            <w:rPrChange w:id="44" w:author="Anatoliy Odukha" w:date="2012-11-12T13:55:00Z">
-              <w:rPr>
-                <w:rStyle w:val="Hyperlink"/>
-                <w:rFonts w:ascii="Verdana" w:hAnsi="Verdana"/>
-                <w:color w:val="333333"/>
-                <w:sz w:val="18"/>
-                <w:szCs w:val="18"/>
-                <w:shd w:val="clear" w:color="auto" w:fill="E7E3E7"/>
-              </w:rPr>
-            </w:rPrChange>
-          </w:rPr>
           <w:t>IntelHaxmTizen.exe</w:t>
         </w:r>
-        <w:r>
-          <w:fldChar w:fldCharType="end"/>
-        </w:r>
-      </w:ins>
-    </w:p>
-    <w:p>
-      <w:pPr>
-        <w:rPr>
-          <w:ins w:id="45" w:author="Anatoliy Odukha" w:date="2012-11-12T13:55:00Z"/>
-        </w:rPr>
-      </w:pPr>
-      <w:ins w:id="46" w:author="Anatoliy Odukha" w:date="2012-11-12T13:51:00Z">
-        <w:r>
-          <w:rPr>
-            <w:highlight w:val="red"/>
-            <w:rPrChange w:id="47" w:author="Anatoliy Odukha" w:date="2012-11-12T13:52:00Z">
-              <w:rPr/>
-            </w:rPrChange>
-          </w:rPr>
-          <w:t>Important:</w:t>
-        </w:r>
-        <w:r>
-          <w:t xml:space="preserve"> HAXM for Tizen conflicts with HAXM for Android. </w:t>
-        </w:r>
-      </w:ins>
-      <w:ins w:id="48" w:author="Anatoliy Odukha" w:date="2012-11-12T13:52:00Z">
-        <w:r>
-          <w:t>Uninstall Android version first.</w:t>
-        </w:r>
-      </w:ins>
-    </w:p>
-    <w:p>
-      <w:pPr>
-        <w:rPr>
-          <w:ins w:id="49" w:author="Anatoliy Odukha" w:date="2012-11-12T13:51:00Z"/>
-        </w:rPr>
-      </w:pPr>
-      <w:ins w:id="50" w:author="Anatoliy Odukha" w:date="2012-11-12T13:55:00Z">
-        <w:r>
-          <w:t>Reboot your computer.</w:t>
-        </w:r>
-      </w:ins>
-    </w:p>
-    <w:p>
-      <w:pPr>
-        <w:rPr>
-          <w:del w:id="51" w:author="Anatoliy Odukha" w:date="2012-11-12T13:52:00Z"/>
-        </w:rPr>
-      </w:pPr>
+      </w:hyperlink>
+    </w:p>
+    <w:p>
+      <w:r>
+        <w:rPr>
+          <w:highlight w:val="red"/>
+        </w:rPr>
+        <w:t>Important:</w:t>
+      </w:r>
+      <w:r>
+        <w:t xml:space="preserve"> HAXM for Tizen conflicts with HAXM for Android. Uninstall Android version first.</w:t>
+      </w:r>
+    </w:p>
+    <w:p>
+      <w:r>
+        <w:t>Reboot your computer.</w:t>
+      </w:r>
     </w:p>
     <w:p>
       <w:pPr>
@@ -821,21 +393,11 @@
       <w:r>
         <w:t>. Path to it</w:t>
       </w:r>
-      <w:ins w:id="52" w:author="Anatoliy Odukha" w:date="2012-12-13T15:14:00Z">
-        <w:r>
-          <w:t>:</w:t>
-        </w:r>
-      </w:ins>
-      <w:r>
-        <w:t xml:space="preserve"> </w:t>
-      </w:r>
-      <w:del w:id="53" w:author="Anatoliy Odukha" w:date="2012-12-13T15:14:00Z">
-        <w:r>
-          <w:delText>is</w:delText>
-        </w:r>
-      </w:del>
-      <w:r>
-        <w:t xml:space="preserve">  </w:t>
+      <w:r>
+        <w:t>:</w:t>
+      </w:r>
+      <w:r>
+        <w:t xml:space="preserve">   </w:t>
       </w:r>
       <w:r>
         <w:rPr>
@@ -852,7 +414,7 @@
         </w:rPr>
         <w:lastRenderedPageBreak/>
         <w:drawing>
-          <wp:inline distT="0" distB="0" distL="0" distR="0" wp14:anchorId="7ACA9020" wp14:editId="480807BF">
+          <wp:inline distT="0" distB="0" distL="0" distR="0" wp14:anchorId="7CFD20ED" wp14:editId="15E52DF8">
             <wp:extent cx="4878900" cy="3485072"/>
             <wp:effectExtent l="0" t="0" r="0" b="1270"/>
             <wp:docPr id="3" name="Picture 3"/>
@@ -964,139 +526,56 @@
       </w:r>
     </w:p>
     <w:p>
-      <w:pPr>
-        <w:rPr>
-          <w:ins w:id="54" w:author="Anatoliy Odukha" w:date="2012-11-15T22:00:00Z"/>
-        </w:rPr>
-      </w:pPr>
       <w:r>
         <w:t xml:space="preserve">Beware of </w:t>
       </w:r>
       <w:r>
-        <w:rPr>
-          <w:rPrChange w:id="55" w:author="Anatoliy Odukha" w:date="2012-11-15T22:00:00Z">
-            <w:rPr>
-              <w:b/>
-            </w:rPr>
-          </w:rPrChange>
-        </w:rPr>
         <w:t>HW Virtualization</w:t>
       </w:r>
       <w:r>
         <w:t xml:space="preserve"> options. </w:t>
       </w:r>
-      <w:del w:id="56" w:author="Anatoliy Odukha" w:date="2012-11-12T13:56:00Z">
-        <w:r>
-          <w:delText>If you have Android emulator with working Intel HAX Tizen set “Supported” here by default. Set in to “Not Supported” because emulator freezes on start.</w:delText>
-        </w:r>
-      </w:del>
-      <w:ins w:id="57" w:author="Anatoliy Odukha" w:date="2012-11-12T13:56:00Z">
-        <w:r>
-          <w:t xml:space="preserve">It should be </w:t>
-        </w:r>
-      </w:ins>
-      <w:ins w:id="58" w:author="Anatoliy Odukha" w:date="2012-11-12T13:57:00Z">
-        <w:r>
-          <w:t>enabled</w:t>
-        </w:r>
-      </w:ins>
-      <w:ins w:id="59" w:author="Anatoliy Odukha" w:date="2012-11-12T13:56:00Z">
-        <w:r>
-          <w:t xml:space="preserve"> and show “Supported”</w:t>
-        </w:r>
-      </w:ins>
-      <w:ins w:id="60" w:author="Anatoliy Odukha" w:date="2012-11-12T13:57:00Z">
-        <w:r>
-          <w:t xml:space="preserve">. If it </w:t>
-        </w:r>
-      </w:ins>
-      <w:ins w:id="61" w:author="Anatoliy Odukha" w:date="2012-11-12T13:58:00Z">
-        <w:r>
-          <w:t>is disabled</w:t>
-        </w:r>
-      </w:ins>
-      <w:ins w:id="62" w:author="Anatoliy Odukha" w:date="2012-11-12T13:57:00Z">
-        <w:r>
-          <w:t xml:space="preserve"> try to check section </w:t>
-        </w:r>
-      </w:ins>
-      <w:ins w:id="63" w:author="Anatoliy Odukha" w:date="2012-11-12T13:58:00Z">
-        <w:r>
-          <w:fldChar w:fldCharType="begin"/>
-        </w:r>
-        <w:r>
-          <w:instrText xml:space="preserve"> REF _Ref340492020 \h </w:instrText>
-        </w:r>
-      </w:ins>
+      <w:r>
+        <w:t xml:space="preserve">It should be enabled and show “Supported”. If it is disabled try to check section </w:t>
+      </w:r>
+      <w:r>
+        <w:fldChar w:fldCharType="begin"/>
+      </w:r>
+      <w:r>
+        <w:instrText xml:space="preserve"> REF _Ref340492020 \h </w:instrText>
+      </w:r>
       <w:r>
         <w:instrText xml:space="preserve"> \* MERGEFORMAT </w:instrText>
       </w:r>
       <w:r>
         <w:fldChar w:fldCharType="separate"/>
       </w:r>
-      <w:ins w:id="64" w:author="Anatoliy Odukha" w:date="2012-11-12T13:58:00Z">
-        <w:r>
-          <w:t>Install Intel HAXM for Tizen</w:t>
-        </w:r>
-        <w:r>
-          <w:fldChar w:fldCharType="end"/>
-        </w:r>
-      </w:ins>
-      <w:ins w:id="65" w:author="Anatoliy Odukha" w:date="2012-11-12T13:57:00Z">
-        <w:r>
-          <w:t xml:space="preserve">  once more.</w:t>
-        </w:r>
-      </w:ins>
-      <w:ins w:id="66" w:author="Anatoliy Odukha" w:date="2012-11-15T22:00:00Z">
-        <w:r>
-          <w:t xml:space="preserve"> </w:t>
-        </w:r>
-        <w:r>
-          <w:rPr>
-            <w:rPrChange w:id="67" w:author="Anatoliy Odukha" w:date="2012-11-15T22:00:00Z">
-              <w:rPr>
-                <w:rFonts w:ascii="Verdana" w:hAnsi="Verdana"/>
-                <w:color w:val="333333"/>
-              </w:rPr>
-            </w:rPrChange>
-          </w:rPr>
-          <w:t>Intel Hardware Accelerated Execution Manager</w:t>
-        </w:r>
-        <w:r>
-          <w:t xml:space="preserve"> and installation instruction available here: </w:t>
-        </w:r>
-        <w:r>
-          <w:fldChar w:fldCharType="begin"/>
-        </w:r>
-        <w:r>
-          <w:instrText xml:space="preserve"> HYPERLINK "</w:instrText>
-        </w:r>
-        <w:r>
-          <w:instrText>https://developer.tizen.org/downloads/sdk/installing-sdk/hardware-accelerated-execution-manager</w:instrText>
-        </w:r>
-        <w:r>
-          <w:instrText xml:space="preserve">" </w:instrText>
-        </w:r>
-        <w:r>
-          <w:fldChar w:fldCharType="separate"/>
-        </w:r>
+      <w:r>
+        <w:t>Install Intel HAXM for Tizen</w:t>
+      </w:r>
+      <w:r>
+        <w:fldChar w:fldCharType="end"/>
+      </w:r>
+      <w:r>
+        <w:t xml:space="preserve">  once more.</w:t>
+      </w:r>
+      <w:r>
+        <w:t xml:space="preserve"> </w:t>
+      </w:r>
+      <w:r>
+        <w:t>Intel Hardware Accelerated Execution Manager</w:t>
+      </w:r>
+      <w:r>
+        <w:t xml:space="preserve"> and installation instruction available here: </w:t>
+      </w:r>
+      <w:hyperlink r:id="rId16" w:history="1">
         <w:r>
           <w:rPr>
             <w:rStyle w:val="Hyperlink"/>
           </w:rPr>
           <w:t>https://developer.tizen.org/downloads/sdk/installing-sdk/hardware-accelerated-execution-manager</w:t>
         </w:r>
-        <w:r>
-          <w:fldChar w:fldCharType="end"/>
-        </w:r>
-      </w:ins>
-    </w:p>
-    <w:p>
-      <w:pPr>
-        <w:rPr>
-          <w:del w:id="68" w:author="Anatoliy Odukha" w:date="2012-11-15T22:00:00Z"/>
-        </w:rPr>
-      </w:pPr>
+      </w:hyperlink>
     </w:p>
     <w:p>
       <w:r>
@@ -1110,58 +589,10 @@
         </w:rPr>
         <w:lastRenderedPageBreak/>
         <w:drawing>
-          <wp:inline distT="0" distB="0" distL="0" distR="0" wp14:anchorId="32CE56CA" wp14:editId="3A3D0F11">
+          <wp:inline distT="0" distB="0" distL="0" distR="0" wp14:anchorId="69EE199B" wp14:editId="6E593CB4">
             <wp:extent cx="4987587" cy="3562709"/>
             <wp:effectExtent l="0" t="0" r="3810" b="0"/>
             <wp:docPr id="4" name="Picture 4"/>
-            <wp:cNvGraphicFramePr>
-              <a:graphicFrameLocks xmlns:a="http://schemas.openxmlformats.org/drawingml/2006/main" noChangeAspect="1"/>
-            </wp:cNvGraphicFramePr>
-            <a:graphic xmlns:a="http://schemas.openxmlformats.org/drawingml/2006/main">
-              <a:graphicData uri="http://schemas.openxmlformats.org/drawingml/2006/picture">
-                <pic:pic xmlns:pic="http://schemas.openxmlformats.org/drawingml/2006/picture">
-                  <pic:nvPicPr>
-                    <pic:cNvPr id="0" name=""/>
-                    <pic:cNvPicPr/>
-                  </pic:nvPicPr>
-                  <pic:blipFill>
-                    <a:blip r:embed="rId16"/>
-                    <a:stretch>
-                      <a:fillRect/>
-                    </a:stretch>
-                  </pic:blipFill>
-                  <pic:spPr>
-                    <a:xfrm>
-                      <a:off x="0" y="0"/>
-                      <a:ext cx="4992119" cy="3565946"/>
-                    </a:xfrm>
-                    <a:prstGeom prst="rect">
-                      <a:avLst/>
-                    </a:prstGeom>
-                  </pic:spPr>
-                </pic:pic>
-              </a:graphicData>
-            </a:graphic>
-          </wp:inline>
-        </w:drawing>
-      </w:r>
-    </w:p>
-    <w:p>
-      <w:r>
-        <w:t>Click Launch button to start it.</w:t>
-      </w:r>
-    </w:p>
-    <w:p>
-      <w:r>
-        <w:rPr>
-          <w:noProof/>
-        </w:rPr>
-        <w:lastRenderedPageBreak/>
-        <w:drawing>
-          <wp:inline distT="0" distB="0" distL="0" distR="0" wp14:anchorId="5E0F7C2F" wp14:editId="34FB4FE4">
-            <wp:extent cx="2667000" cy="4638675"/>
-            <wp:effectExtent l="0" t="0" r="0" b="9525"/>
-            <wp:docPr id="5" name="Picture 5"/>
             <wp:cNvGraphicFramePr>
               <a:graphicFrameLocks xmlns:a="http://schemas.openxmlformats.org/drawingml/2006/main" noChangeAspect="1"/>
             </wp:cNvGraphicFramePr>
@@ -1181,7 +612,7 @@
                   <pic:spPr>
                     <a:xfrm>
                       <a:off x="0" y="0"/>
-                      <a:ext cx="2667000" cy="4638675"/>
+                      <a:ext cx="4992119" cy="3565946"/>
                     </a:xfrm>
                     <a:prstGeom prst="rect">
                       <a:avLst/>
@@ -1196,12 +627,7 @@
     </w:p>
     <w:p>
       <w:r>
-        <w:t>For first start Tizen shows welcome screen. Click Start on it. On the next screen click “Next” and click “Finish” on the last screen.</w:t>
-      </w:r>
-    </w:p>
-    <w:p>
-      <w:r>
-        <w:t>Ready to use emulator looks as on the picture</w:t>
+        <w:t>Click Launch button to start it.</w:t>
       </w:r>
     </w:p>
     <w:p>
@@ -1211,10 +637,10 @@
         </w:rPr>
         <w:lastRenderedPageBreak/>
         <w:drawing>
-          <wp:inline distT="0" distB="0" distL="0" distR="0" wp14:anchorId="5CA6E849" wp14:editId="0DD24548">
+          <wp:inline distT="0" distB="0" distL="0" distR="0" wp14:anchorId="707AA6B8" wp14:editId="2C5ADF40">
             <wp:extent cx="2667000" cy="4638675"/>
             <wp:effectExtent l="0" t="0" r="0" b="9525"/>
-            <wp:docPr id="6" name="Picture 6"/>
+            <wp:docPr id="5" name="Picture 5"/>
             <wp:cNvGraphicFramePr>
               <a:graphicFrameLocks xmlns:a="http://schemas.openxmlformats.org/drawingml/2006/main" noChangeAspect="1"/>
             </wp:cNvGraphicFramePr>
@@ -1249,6 +675,59 @@
     </w:p>
     <w:p>
       <w:r>
+        <w:t>For first start Tizen shows welcome screen. Click Start on it. On the next screen click “Next” and click “Finish” on the last screen.</w:t>
+      </w:r>
+    </w:p>
+    <w:p>
+      <w:r>
+        <w:t>Ready to use emulator looks as on the picture</w:t>
+      </w:r>
+    </w:p>
+    <w:p>
+      <w:r>
+        <w:rPr>
+          <w:noProof/>
+        </w:rPr>
+        <w:lastRenderedPageBreak/>
+        <w:drawing>
+          <wp:inline distT="0" distB="0" distL="0" distR="0" wp14:anchorId="35335E36" wp14:editId="0EB20DCB">
+            <wp:extent cx="2667000" cy="4638675"/>
+            <wp:effectExtent l="0" t="0" r="0" b="9525"/>
+            <wp:docPr id="6" name="Picture 6"/>
+            <wp:cNvGraphicFramePr>
+              <a:graphicFrameLocks xmlns:a="http://schemas.openxmlformats.org/drawingml/2006/main" noChangeAspect="1"/>
+            </wp:cNvGraphicFramePr>
+            <a:graphic xmlns:a="http://schemas.openxmlformats.org/drawingml/2006/main">
+              <a:graphicData uri="http://schemas.openxmlformats.org/drawingml/2006/picture">
+                <pic:pic xmlns:pic="http://schemas.openxmlformats.org/drawingml/2006/picture">
+                  <pic:nvPicPr>
+                    <pic:cNvPr id="0" name=""/>
+                    <pic:cNvPicPr/>
+                  </pic:nvPicPr>
+                  <pic:blipFill>
+                    <a:blip r:embed="rId19"/>
+                    <a:stretch>
+                      <a:fillRect/>
+                    </a:stretch>
+                  </pic:blipFill>
+                  <pic:spPr>
+                    <a:xfrm>
+                      <a:off x="0" y="0"/>
+                      <a:ext cx="2667000" cy="4638675"/>
+                    </a:xfrm>
+                    <a:prstGeom prst="rect">
+                      <a:avLst/>
+                    </a:prstGeom>
+                  </pic:spPr>
+                </pic:pic>
+              </a:graphicData>
+            </a:graphic>
+          </wp:inline>
+        </w:drawing>
+      </w:r>
+    </w:p>
+    <w:p>
+      <w:r>
         <w:t xml:space="preserve">It is highly recommended </w:t>
       </w:r>
       <w:r>
@@ -1276,26 +755,16 @@
       <w:r>
         <w:t xml:space="preserve">It is </w:t>
       </w:r>
-      <w:ins w:id="69" w:author="Anatoliy Odukha" w:date="2012-11-12T13:58:00Z">
-        <w:r>
-          <w:rPr>
-            <w:color w:val="FF0000"/>
-          </w:rPr>
-          <w:t>i</w:t>
-        </w:r>
-      </w:ins>
-      <w:del w:id="70" w:author="Anatoliy Odukha" w:date="2012-11-12T13:58:00Z">
-        <w:r>
-          <w:rPr>
-            <w:color w:val="FF0000"/>
-          </w:rPr>
-          <w:delText>I</w:delText>
-        </w:r>
-      </w:del>
       <w:r>
         <w:rPr>
           <w:color w:val="FF0000"/>
         </w:rPr>
+        <w:t>i</w:t>
+      </w:r>
+      <w:r>
+        <w:rPr>
+          <w:color w:val="FF0000"/>
+        </w:rPr>
         <w:t xml:space="preserve">mportant </w:t>
       </w:r>
       <w:r>
@@ -1314,16 +783,9 @@
       <w:r>
         <w:t xml:space="preserve">It should shout that one </w:t>
       </w:r>
-      <w:del w:id="71" w:author="Anatoliy Odukha" w:date="2012-11-12T13:58:00Z">
-        <w:r>
-          <w:delText>emilator</w:delText>
-        </w:r>
-      </w:del>
-      <w:ins w:id="72" w:author="Anatoliy Odukha" w:date="2012-11-12T13:58:00Z">
-        <w:r>
-          <w:t>emulator</w:t>
-        </w:r>
-      </w:ins>
+      <w:r>
+        <w:t>emulator</w:t>
+      </w:r>
       <w:r>
         <w:t xml:space="preserve"> instance available.</w:t>
       </w:r>
@@ -1469,7 +931,7 @@
       <w:r>
         <w:t xml:space="preserve"> here </w:t>
       </w:r>
-      <w:hyperlink r:id="rId19" w:anchor="!/guide/Titanium_Command-Line_Interface_Reference" w:history="1">
+      <w:hyperlink r:id="rId20" w:anchor="!/guide/Titanium_Command-Line_Interface_Reference" w:history="1">
         <w:r>
           <w:rPr>
             <w:rStyle w:val="Hyperlink"/>
@@ -1508,7 +970,7 @@
           <w:szCs w:val="20"/>
         </w:rPr>
       </w:pPr>
-      <w:hyperlink r:id="rId20" w:tgtFrame="_blank" w:history="1">
+      <w:hyperlink r:id="rId21" w:tgtFrame="_blank" w:history="1">
         <w:r>
           <w:rPr>
             <w:rStyle w:val="Hyperlink"/>
@@ -1531,7 +993,7 @@
       <w:r>
         <w:t xml:space="preserve">at </w:t>
       </w:r>
-      <w:hyperlink r:id="rId21" w:history="1">
+      <w:hyperlink r:id="rId22" w:history="1">
         <w:r>
           <w:t>http://nodejs.org/download/</w:t>
         </w:r>
@@ -1732,8 +1194,6 @@
         </w:rPr>
         <w:t xml:space="preserve"> install --branch 3_0_X --default</w:t>
       </w:r>
-      <w:bookmarkStart w:id="73" w:name="_GoBack"/>
-      <w:bookmarkEnd w:id="73"/>
     </w:p>
     <w:p>
       <w:r>
@@ -1791,7 +1251,7 @@
       <w:r>
         <w:t xml:space="preserve"> download SDK manually from </w:t>
       </w:r>
-      <w:hyperlink r:id="rId22" w:history="1">
+      <w:hyperlink r:id="rId23" w:history="1">
         <w:r>
           <w:rPr>
             <w:rStyle w:val="Hyperlink"/>
@@ -1866,24 +1326,15 @@
       <w:r>
         <w:t xml:space="preserve"> in this command because build script </w:t>
       </w:r>
-      <w:del w:id="74" w:author="Anatoliy Odukha" w:date="2012-11-12T11:50:00Z">
-        <w:r>
-          <w:delText>temporaly</w:delText>
-        </w:r>
-      </w:del>
-      <w:ins w:id="75" w:author="Anatoliy Odukha" w:date="2012-11-12T11:50:00Z">
-        <w:r>
-          <w:t>temporally</w:t>
-        </w:r>
-      </w:ins>
+      <w:r>
+        <w:t>temporally</w:t>
+      </w:r>
       <w:r>
         <w:t xml:space="preserve"> does not allow select SDK</w:t>
       </w:r>
-      <w:ins w:id="76" w:author="Anatoliy Odukha" w:date="2012-11-12T11:51:00Z">
-        <w:r>
-          <w:t xml:space="preserve"> and used default.</w:t>
-        </w:r>
-      </w:ins>
+      <w:r>
+        <w:t xml:space="preserve"> and used default.</w:t>
+      </w:r>
     </w:p>
     <w:p>
       <w:pPr>
@@ -1905,7 +1356,7 @@
       <w:r>
         <w:t xml:space="preserve">Source code repository is: </w:t>
       </w:r>
-      <w:hyperlink r:id="rId23" w:history="1">
+      <w:hyperlink r:id="rId24" w:history="1">
         <w:r>
           <w:rPr>
             <w:rStyle w:val="Hyperlink"/>
@@ -1980,103 +1431,6 @@
     </w:p>
     <w:p>
       <w:pPr>
-        <w:pStyle w:val="Heading4"/>
-        <w:rPr>
-          <w:del w:id="77" w:author="Anatoliy Odukha" w:date="2012-12-13T15:15:00Z"/>
-        </w:rPr>
-      </w:pPr>
-      <w:del w:id="78" w:author="Anatoliy Odukha" w:date="2012-12-13T15:15:00Z">
-        <w:r>
-          <w:delText>Fix Mobile Web to run without server</w:delText>
-        </w:r>
-      </w:del>
-    </w:p>
-    <w:p>
-      <w:pPr>
-        <w:rPr>
-          <w:del w:id="79" w:author="Anatoliy Odukha" w:date="2012-12-13T15:15:00Z"/>
-        </w:rPr>
-      </w:pPr>
-      <w:del w:id="80" w:author="Anatoliy Odukha" w:date="2012-12-13T15:15:00Z">
-        <w:r>
-          <w:delText>In file:</w:delText>
-        </w:r>
-      </w:del>
-    </w:p>
-    <w:p>
-      <w:pPr>
-        <w:rPr>
-          <w:del w:id="81" w:author="Anatoliy Odukha" w:date="2012-12-13T15:15:00Z"/>
-          <w:b/>
-          <w:i/>
-        </w:rPr>
-      </w:pPr>
-      <w:del w:id="82" w:author="Anatoliy Odukha" w:date="2012-12-13T15:15:00Z">
-        <w:r>
-          <w:rPr>
-            <w:b/>
-            <w:i/>
-          </w:rPr>
-          <w:delText>C:\Users\&lt;NAME&gt;\AppData\Roaming\Titanium\mobilesdk\win32\&lt;VERSION&gt;\mobileweb\src\loader.js</w:delText>
-        </w:r>
-      </w:del>
-    </w:p>
-    <w:p>
-      <w:pPr>
-        <w:rPr>
-          <w:del w:id="83" w:author="Anatoliy Odukha" w:date="2012-12-13T15:15:00Z"/>
-        </w:rPr>
-      </w:pPr>
-      <w:del w:id="84" w:author="Anatoliy Odukha" w:date="2012-12-13T15:15:00Z">
-        <w:r>
-          <w:delText>Replace line 565:</w:delText>
-        </w:r>
-      </w:del>
-    </w:p>
-    <w:p>
-      <w:pPr>
-        <w:rPr>
-          <w:del w:id="85" w:author="Anatoliy Odukha" w:date="2012-12-13T15:15:00Z"/>
-        </w:rPr>
-      </w:pPr>
-      <w:del w:id="86" w:author="Anatoliy Odukha" w:date="2012-12-13T15:15:00Z">
-        <w:r>
-          <w:delText>if (xhr.status === 200) {</w:delText>
-        </w:r>
-      </w:del>
-    </w:p>
-    <w:p>
-      <w:pPr>
-        <w:rPr>
-          <w:del w:id="87" w:author="Anatoliy Odukha" w:date="2012-12-13T15:15:00Z"/>
-        </w:rPr>
-      </w:pPr>
-      <w:del w:id="88" w:author="Anatoliy Odukha" w:date="2012-12-13T15:15:00Z">
-        <w:r>
-          <w:delText>with</w:delText>
-        </w:r>
-      </w:del>
-    </w:p>
-    <w:p>
-      <w:pPr>
-        <w:rPr>
-          <w:del w:id="89" w:author="Anatoliy Odukha" w:date="2012-12-13T15:15:00Z"/>
-        </w:rPr>
-      </w:pPr>
-      <w:del w:id="90" w:author="Anatoliy Odukha" w:date="2012-12-13T15:15:00Z">
-        <w:r>
-          <w:delText>if (xhr.status === 200</w:delText>
-        </w:r>
-        <w:r>
-          <w:delText xml:space="preserve"> || xhr.status === </w:delText>
-        </w:r>
-        <w:r>
-          <w:delText>0) {</w:delText>
-        </w:r>
-      </w:del>
-    </w:p>
-    <w:p>
-      <w:pPr>
         <w:pStyle w:val="Heading3"/>
       </w:pPr>
       <w:r>
@@ -2197,520 +1551,282 @@
     <w:p>
       <w:pPr>
         <w:pStyle w:val="Heading4"/>
-        <w:rPr>
-          <w:del w:id="91" w:author="Anatoliy Odukha" w:date="2012-12-13T15:16:00Z"/>
-        </w:rPr>
-      </w:pPr>
-      <w:del w:id="92" w:author="Anatoliy Odukha" w:date="2012-12-13T15:16:00Z">
-        <w:r>
-          <w:delText>Build Script</w:delText>
-        </w:r>
-      </w:del>
-    </w:p>
-    <w:p>
-      <w:pPr>
-        <w:rPr>
-          <w:del w:id="93" w:author="Anatoliy Odukha" w:date="2012-12-13T15:16:00Z"/>
-        </w:rPr>
-      </w:pPr>
-      <w:del w:id="94" w:author="Anatoliy Odukha" w:date="2012-12-13T15:16:00Z">
-        <w:r>
-          <w:delText xml:space="preserve">Standalone script located in </w:delText>
-        </w:r>
-        <w:r>
-          <w:rPr>
-            <w:b/>
-            <w:i/>
-          </w:rPr>
-          <w:delText>&lt;PATH_TO_REPO&gt;\titanium_mobile_tizen\cli\commands\titanium_tizen.js</w:delText>
-        </w:r>
-        <w:r>
-          <w:delText xml:space="preserve"> </w:delText>
-        </w:r>
-      </w:del>
-    </w:p>
-    <w:p>
-      <w:pPr>
-        <w:rPr>
-          <w:del w:id="95" w:author="Anatoliy Odukha" w:date="2012-12-13T15:16:00Z"/>
-        </w:rPr>
-      </w:pPr>
-      <w:del w:id="96" w:author="Anatoliy Odukha" w:date="2012-12-13T15:16:00Z">
-        <w:r>
-          <w:delText>It supports command:</w:delText>
-        </w:r>
-      </w:del>
-    </w:p>
-    <w:p>
-      <w:pPr>
-        <w:pStyle w:val="ListParagraph"/>
-        <w:numPr>
-          <w:ilvl w:val="0"/>
-          <w:numId w:val="10"/>
-        </w:numPr>
-        <w:rPr>
-          <w:del w:id="97" w:author="Anatoliy Odukha" w:date="2012-12-13T15:16:00Z"/>
-        </w:rPr>
-      </w:pPr>
-      <w:del w:id="98" w:author="Anatoliy Odukha" w:date="2012-12-13T15:16:00Z">
-        <w:r>
-          <w:delText>build – project in current folder</w:delText>
-        </w:r>
-      </w:del>
-    </w:p>
-    <w:p>
-      <w:pPr>
-        <w:pStyle w:val="ListParagraph"/>
-        <w:numPr>
-          <w:ilvl w:val="0"/>
-          <w:numId w:val="10"/>
-        </w:numPr>
-        <w:rPr>
-          <w:del w:id="99" w:author="Anatoliy Odukha" w:date="2012-12-13T15:16:00Z"/>
-        </w:rPr>
-      </w:pPr>
-      <w:del w:id="100" w:author="Anatoliy Odukha" w:date="2012-12-13T15:16:00Z">
-        <w:r>
-          <w:delText>runemulator</w:delText>
-        </w:r>
-        <w:r>
-          <w:delText>-  install app on emulator and run it</w:delText>
-        </w:r>
-      </w:del>
+      </w:pPr>
+      <w:r>
+        <w:t xml:space="preserve">Build </w:t>
+      </w:r>
+      <w:proofErr w:type="spellStart"/>
+      <w:r>
+        <w:t>KitchenSink</w:t>
+      </w:r>
+      <w:proofErr w:type="spellEnd"/>
+      <w:r>
+        <w:t xml:space="preserve"> </w:t>
+      </w:r>
+      <w:r>
+        <w:t>application</w:t>
+      </w:r>
+    </w:p>
+    <w:p>
+      <w:pPr>
+        <w:rPr>
+          <w:b/>
+          <w:i/>
+        </w:rPr>
+      </w:pPr>
+      <w:r>
+        <w:t xml:space="preserve">In any console </w:t>
+      </w:r>
+      <w:r>
+        <w:t>go to</w:t>
+      </w:r>
+      <w:r>
+        <w:t xml:space="preserve"> in </w:t>
+      </w:r>
+      <w:r>
+        <w:rPr>
+          <w:b/>
+          <w:i/>
+        </w:rPr>
+        <w:t>&lt;PATH_TO_REPO&gt;\</w:t>
+      </w:r>
+      <w:proofErr w:type="spellStart"/>
+      <w:r>
+        <w:rPr>
+          <w:b/>
+          <w:i/>
+        </w:rPr>
+        <w:t>titanium_mobile_tizen</w:t>
+      </w:r>
+      <w:proofErr w:type="spellEnd"/>
+      <w:r>
+        <w:rPr>
+          <w:b/>
+          <w:i/>
+        </w:rPr>
+        <w:t>\</w:t>
+      </w:r>
+      <w:r>
+        <w:rPr>
+          <w:b/>
+          <w:i/>
+        </w:rPr>
+        <w:t>tests\samples\</w:t>
+      </w:r>
+      <w:proofErr w:type="spellStart"/>
+      <w:r>
+        <w:rPr>
+          <w:b/>
+          <w:i/>
+        </w:rPr>
+        <w:t>KitchenSink</w:t>
+      </w:r>
+      <w:proofErr w:type="spellEnd"/>
+    </w:p>
+    <w:p>
+      <w:r>
+        <w:t>In current folder execute</w:t>
+      </w:r>
+      <w:r>
+        <w:t>:</w:t>
+      </w:r>
+    </w:p>
+    <w:p>
+      <w:pPr>
+        <w:rPr>
+          <w:b/>
+          <w:i/>
+        </w:rPr>
+      </w:pPr>
+      <w:proofErr w:type="gramStart"/>
+      <w:r>
+        <w:rPr>
+          <w:b/>
+          <w:i/>
+        </w:rPr>
+        <w:t>titanium</w:t>
+      </w:r>
+      <w:proofErr w:type="gramEnd"/>
+      <w:r>
+        <w:rPr>
+          <w:b/>
+          <w:i/>
+        </w:rPr>
+        <w:t xml:space="preserve"> build –platform=</w:t>
+      </w:r>
+      <w:proofErr w:type="spellStart"/>
+      <w:r>
+        <w:rPr>
+          <w:b/>
+          <w:i/>
+        </w:rPr>
+        <w:t>tizen</w:t>
+      </w:r>
+      <w:proofErr w:type="spellEnd"/>
+    </w:p>
+    <w:p>
+      <w:r>
+        <w:t xml:space="preserve">On success build </w:t>
+      </w:r>
+      <w:r>
+        <w:rPr>
+          <w:b/>
+          <w:i/>
+        </w:rPr>
+        <w:t>&lt;PATH_TO_REPO&gt;\titanium_mobile_tizen\</w:t>
+      </w:r>
+      <w:r>
+        <w:rPr>
+          <w:b/>
+          <w:i/>
+        </w:rPr>
+        <w:t>tests\samples\</w:t>
+      </w:r>
+      <w:r>
+        <w:rPr>
+          <w:b/>
+          <w:i/>
+        </w:rPr>
+        <w:t>Tizen</w:t>
+      </w:r>
+      <w:r>
+        <w:rPr>
+          <w:b/>
+          <w:i/>
+        </w:rPr>
+        <w:t>\build\tizen</w:t>
+      </w:r>
+      <w:r>
+        <w:t xml:space="preserve"> </w:t>
+      </w:r>
+      <w:r>
+        <w:t xml:space="preserve">contains file </w:t>
+      </w:r>
+      <w:proofErr w:type="spellStart"/>
+      <w:r>
+        <w:t>tizenapp.wgt</w:t>
+      </w:r>
+      <w:proofErr w:type="spellEnd"/>
     </w:p>
     <w:p>
       <w:pPr>
         <w:pStyle w:val="Heading4"/>
       </w:pPr>
       <w:r>
-        <w:t xml:space="preserve">Build </w:t>
-      </w:r>
-      <w:del w:id="101" w:author="Anatoliy Odukha" w:date="2012-12-13T15:17:00Z">
-        <w:r>
-          <w:delText xml:space="preserve">sample </w:delText>
-        </w:r>
-      </w:del>
+        <w:t xml:space="preserve">Run </w:t>
+      </w:r>
       <w:proofErr w:type="spellStart"/>
-      <w:ins w:id="102" w:author="Anatoliy Odukha" w:date="2012-12-13T15:17:00Z">
-        <w:r>
-          <w:t>KitchenSink</w:t>
-        </w:r>
-        <w:proofErr w:type="spellEnd"/>
-        <w:r>
-          <w:t xml:space="preserve"> </w:t>
-        </w:r>
-      </w:ins>
-      <w:r>
-        <w:t>application</w:t>
-      </w:r>
-    </w:p>
-    <w:p>
-      <w:pPr>
-        <w:rPr>
-          <w:b/>
-          <w:i/>
-        </w:rPr>
-      </w:pPr>
-      <w:r>
-        <w:t xml:space="preserve">In any console </w:t>
-      </w:r>
-      <w:r>
-        <w:t>go to</w:t>
-      </w:r>
-      <w:r>
-        <w:t xml:space="preserve"> in </w:t>
-      </w:r>
-      <w:r>
-        <w:rPr>
-          <w:b/>
-          <w:i/>
-        </w:rPr>
-        <w:t>&lt;PATH_TO_REPO&gt;\</w:t>
+      <w:r>
+        <w:t>KitchenSink</w:t>
+      </w:r>
+      <w:proofErr w:type="spellEnd"/>
+      <w:r>
+        <w:t xml:space="preserve"> </w:t>
+      </w:r>
+      <w:r>
+        <w:t xml:space="preserve">application </w:t>
       </w:r>
       <w:proofErr w:type="spellStart"/>
       <w:r>
-        <w:rPr>
-          <w:b/>
-          <w:i/>
-        </w:rPr>
-        <w:t>titanium_mobile_tizen</w:t>
+        <w:t>in</w:t>
+      </w:r>
+      <w:r>
+        <w:t>Tizen</w:t>
       </w:r>
       <w:proofErr w:type="spellEnd"/>
       <w:r>
-        <w:rPr>
-          <w:b/>
-          <w:i/>
-        </w:rPr>
-        <w:t>\</w:t>
-      </w:r>
-      <w:r>
-        <w:rPr>
-          <w:b/>
-          <w:i/>
-        </w:rPr>
-        <w:t>tests\samples\</w:t>
+        <w:t xml:space="preserve"> Emulator</w:t>
+      </w:r>
+    </w:p>
+    <w:p>
+      <w:r>
+        <w:t xml:space="preserve">Tizen SDK since 2.0 contains </w:t>
+      </w:r>
+      <w:r>
+        <w:t xml:space="preserve">CLI tools to install and run application on emulator/device. We </w:t>
+      </w:r>
+      <w:proofErr w:type="gramStart"/>
+      <w:r>
+        <w:t>needs</w:t>
+      </w:r>
+      <w:proofErr w:type="gramEnd"/>
+      <w:r>
+        <w:t xml:space="preserve"> web-</w:t>
       </w:r>
       <w:proofErr w:type="spellStart"/>
-      <w:del w:id="103" w:author="Anatoliy Odukha" w:date="2012-12-13T15:20:00Z">
-        <w:r>
-          <w:rPr>
-            <w:b/>
-            <w:i/>
-          </w:rPr>
-          <w:delText>MobileWebProject</w:delText>
-        </w:r>
-      </w:del>
-      <w:ins w:id="104" w:author="Anatoliy Odukha" w:date="2012-12-13T15:20:00Z">
-        <w:r>
-          <w:rPr>
-            <w:b/>
-            <w:i/>
-          </w:rPr>
-          <w:t>KitchenSink</w:t>
-        </w:r>
-      </w:ins>
+      <w:r>
+        <w:t>run.but</w:t>
+      </w:r>
       <w:proofErr w:type="spellEnd"/>
-    </w:p>
-    <w:p>
-      <w:pPr>
-        <w:rPr>
-          <w:del w:id="105" w:author="Anatoliy Odukha" w:date="2012-12-13T15:20:00Z"/>
-        </w:rPr>
-      </w:pPr>
-      <w:del w:id="106" w:author="Anatoliy Odukha" w:date="2012-12-13T15:20:00Z">
-        <w:r>
-          <w:delText xml:space="preserve">It is empty </w:delText>
-        </w:r>
-        <w:r>
-          <w:delText>titanium project used to check build script.</w:delText>
-        </w:r>
-      </w:del>
-    </w:p>
-    <w:p>
-      <w:r>
-        <w:t>In current folder execute</w:t>
-      </w:r>
-      <w:ins w:id="107" w:author="Anatoliy Odukha" w:date="2012-12-13T15:20:00Z">
-        <w:r>
-          <w:t>:</w:t>
-        </w:r>
-      </w:ins>
-    </w:p>
-    <w:p>
-      <w:pPr>
-        <w:rPr>
-          <w:b/>
-          <w:i/>
-        </w:rPr>
-      </w:pPr>
-      <w:del w:id="108" w:author="Anatoliy Odukha" w:date="2012-12-13T15:21:00Z">
-        <w:r>
-          <w:rPr>
-            <w:b/>
-            <w:i/>
-          </w:rPr>
-          <w:delText>node &lt;PATH_TO_REPO&gt;\titanium_mobile_tizen\cli\commands\titanium_tizen.js build</w:delText>
-        </w:r>
-      </w:del>
+      <w:r>
+        <w:t xml:space="preserve"> for this. It is located in &lt;TIZEN_SDK&gt; folder. By </w:t>
+      </w:r>
       <w:proofErr w:type="gramStart"/>
-      <w:ins w:id="109" w:author="Anatoliy Odukha" w:date="2012-12-13T15:21:00Z">
-        <w:r>
-          <w:rPr>
-            <w:b/>
-            <w:i/>
-          </w:rPr>
-          <w:t>titanium</w:t>
-        </w:r>
-        <w:proofErr w:type="gramEnd"/>
-        <w:r>
-          <w:rPr>
-            <w:b/>
-            <w:i/>
-          </w:rPr>
-          <w:t xml:space="preserve"> build –platform=</w:t>
-        </w:r>
-        <w:proofErr w:type="spellStart"/>
-        <w:r>
-          <w:rPr>
-            <w:b/>
-            <w:i/>
-          </w:rPr>
-          <w:t>tizen</w:t>
-        </w:r>
-      </w:ins>
+      <w:r>
+        <w:t>default  it</w:t>
+      </w:r>
+      <w:proofErr w:type="gramEnd"/>
+      <w:r>
+        <w:t xml:space="preserve"> is C:\tizen-sdk.</w:t>
+      </w:r>
+    </w:p>
+    <w:p>
+      <w:r>
+        <w:t>Run this command</w:t>
+      </w:r>
+      <w:r>
+        <w:t>:</w:t>
+      </w:r>
+    </w:p>
+    <w:p>
+      <w:r>
+        <w:t>&lt;TIZEN_SDK&gt;</w:t>
+      </w:r>
+      <w:r>
+        <w:t>\tools\ide\bin\web-run.bat</w:t>
+      </w:r>
+    </w:p>
+    <w:p>
+      <w:pPr>
+        <w:rPr>
+          <w:b/>
+          <w:i/>
+        </w:rPr>
+      </w:pPr>
+      <w:proofErr w:type="gramStart"/>
+      <w:r>
+        <w:rPr>
+          <w:b/>
+          <w:i/>
+        </w:rPr>
+        <w:t>web-run.bat</w:t>
+      </w:r>
+      <w:proofErr w:type="gramEnd"/>
+      <w:r>
+        <w:rPr>
+          <w:b/>
+          <w:i/>
+        </w:rPr>
+        <w:t xml:space="preserve"> -w "</w:t>
+      </w:r>
+      <w:proofErr w:type="spellStart"/>
+      <w:r>
+        <w:rPr>
+          <w:b/>
+          <w:i/>
+        </w:rPr>
+        <w:t>tizenapp.wgt</w:t>
+      </w:r>
       <w:proofErr w:type="spellEnd"/>
-    </w:p>
-    <w:p>
-      <w:r>
-        <w:t xml:space="preserve">On success build </w:t>
-      </w:r>
-      <w:r>
-        <w:rPr>
-          <w:b/>
-          <w:i/>
-        </w:rPr>
-        <w:t>&lt;PATH_TO_REPO&gt;\titanium_mobile_tizen\</w:t>
-      </w:r>
-      <w:r>
-        <w:rPr>
-          <w:b/>
-          <w:i/>
-        </w:rPr>
-        <w:t>tests\samples\</w:t>
-      </w:r>
-      <w:del w:id="110" w:author="Anatoliy Odukha" w:date="2012-12-13T15:21:00Z">
-        <w:r>
-          <w:rPr>
-            <w:b/>
-            <w:i/>
-          </w:rPr>
-          <w:delText>MobileWebProject</w:delText>
-        </w:r>
-      </w:del>
-      <w:ins w:id="111" w:author="Anatoliy Odukha" w:date="2012-12-13T15:21:00Z">
-        <w:r>
-          <w:rPr>
-            <w:b/>
-            <w:i/>
-          </w:rPr>
-          <w:t>Tizen</w:t>
-        </w:r>
-      </w:ins>
-      <w:r>
-        <w:rPr>
-          <w:b/>
-          <w:i/>
-        </w:rPr>
-        <w:t>\build\tizen</w:t>
-      </w:r>
-      <w:r>
-        <w:t xml:space="preserve"> </w:t>
-      </w:r>
-      <w:r>
-        <w:t xml:space="preserve">contains file </w:t>
-      </w:r>
-      <w:proofErr w:type="spellStart"/>
-      <w:r>
-        <w:t>tizenapp.wgt</w:t>
-      </w:r>
-      <w:proofErr w:type="spellEnd"/>
-    </w:p>
-    <w:p>
-      <w:pPr>
-        <w:pStyle w:val="Heading4"/>
-      </w:pPr>
-      <w:r>
-        <w:t xml:space="preserve">Run </w:t>
-      </w:r>
-      <w:del w:id="112" w:author="Anatoliy Odukha" w:date="2012-12-13T15:22:00Z">
-        <w:r>
-          <w:delText xml:space="preserve">sample </w:delText>
-        </w:r>
-      </w:del>
-      <w:proofErr w:type="spellStart"/>
-      <w:ins w:id="113" w:author="Anatoliy Odukha" w:date="2012-12-13T15:22:00Z">
-        <w:r>
-          <w:t>KitchenSink</w:t>
-        </w:r>
-        <w:proofErr w:type="spellEnd"/>
-        <w:r>
-          <w:t xml:space="preserve"> </w:t>
-        </w:r>
-      </w:ins>
-      <w:r>
-        <w:t xml:space="preserve">application </w:t>
-      </w:r>
-      <w:proofErr w:type="spellStart"/>
-      <w:r>
-        <w:t>in</w:t>
-      </w:r>
-      <w:ins w:id="114" w:author="Anatoliy Odukha" w:date="2012-12-13T15:22:00Z">
-        <w:r>
-          <w:t>Tizen</w:t>
-        </w:r>
-      </w:ins>
-      <w:proofErr w:type="spellEnd"/>
-      <w:r>
-        <w:t xml:space="preserve"> Emulator</w:t>
-      </w:r>
-    </w:p>
-    <w:p>
-      <w:pPr>
-        <w:rPr>
-          <w:ins w:id="115" w:author="Anatoliy Odukha" w:date="2012-12-13T15:23:00Z"/>
-        </w:rPr>
-      </w:pPr>
-      <w:ins w:id="116" w:author="Anatoliy Odukha" w:date="2012-12-13T15:22:00Z">
-        <w:r>
-          <w:t xml:space="preserve">Tizen SDK since 2.0 contains </w:t>
-        </w:r>
-      </w:ins>
-      <w:ins w:id="117" w:author="Anatoliy Odukha" w:date="2012-12-13T15:23:00Z">
-        <w:r>
-          <w:t xml:space="preserve">CLI tools to install and run application on emulator/device. We </w:t>
-        </w:r>
-        <w:proofErr w:type="gramStart"/>
-        <w:r>
-          <w:t>needs</w:t>
-        </w:r>
-        <w:proofErr w:type="gramEnd"/>
-        <w:r>
-          <w:t xml:space="preserve"> web-</w:t>
-        </w:r>
-        <w:proofErr w:type="spellStart"/>
-        <w:r>
-          <w:t>run.but</w:t>
-        </w:r>
-        <w:proofErr w:type="spellEnd"/>
-        <w:r>
-          <w:t xml:space="preserve"> for this.</w:t>
-        </w:r>
-      </w:ins>
-      <w:ins w:id="118" w:author="Anatoliy Odukha" w:date="2012-12-13T15:24:00Z">
-        <w:r>
-          <w:t xml:space="preserve"> It is located in &lt;TIZEN_SDK&gt; folder. By </w:t>
-        </w:r>
-        <w:proofErr w:type="gramStart"/>
-        <w:r>
-          <w:t>default  it</w:t>
-        </w:r>
-        <w:proofErr w:type="gramEnd"/>
-        <w:r>
-          <w:t xml:space="preserve"> is </w:t>
-        </w:r>
-        <w:r>
-          <w:t>C</w:t>
-        </w:r>
-        <w:r>
-          <w:t>:\tizen-sdk.</w:t>
-        </w:r>
-      </w:ins>
-    </w:p>
-    <w:p>
-      <w:r>
-        <w:t>Run this command</w:t>
-      </w:r>
-      <w:r>
-        <w:t>:</w:t>
-      </w:r>
-    </w:p>
-    <w:p>
-      <w:pPr>
-        <w:rPr>
-          <w:ins w:id="119" w:author="Anatoliy Odukha" w:date="2012-12-13T15:24:00Z"/>
-        </w:rPr>
-      </w:pPr>
-      <w:ins w:id="120" w:author="Anatoliy Odukha" w:date="2012-12-13T15:24:00Z">
-        <w:r>
-          <w:t>&lt;TIZEN_SDK&gt;</w:t>
-        </w:r>
-        <w:r>
-          <w:t>\tools\ide\bin\web-run.bat</w:t>
-        </w:r>
-      </w:ins>
-    </w:p>
-    <w:p>
-      <w:pPr>
-        <w:rPr>
-          <w:ins w:id="121" w:author="Anatoliy Odukha" w:date="2012-12-13T15:25:00Z"/>
-          <w:b/>
-          <w:i/>
-        </w:rPr>
-      </w:pPr>
-      <w:proofErr w:type="gramStart"/>
-      <w:ins w:id="122" w:author="Anatoliy Odukha" w:date="2012-12-13T15:25:00Z">
-        <w:r>
-          <w:rPr>
-            <w:b/>
-            <w:i/>
-          </w:rPr>
-          <w:t>web-run.bat</w:t>
-        </w:r>
-        <w:proofErr w:type="gramEnd"/>
-        <w:r>
-          <w:rPr>
-            <w:b/>
-            <w:i/>
-          </w:rPr>
-          <w:t xml:space="preserve"> -w "</w:t>
-        </w:r>
-        <w:proofErr w:type="spellStart"/>
-        <w:r>
-          <w:rPr>
-            <w:b/>
-            <w:i/>
-          </w:rPr>
-          <w:t>tizenapp.wgt</w:t>
-        </w:r>
-        <w:proofErr w:type="spellEnd"/>
-        <w:r>
-          <w:rPr>
-            <w:b/>
-            <w:i/>
-          </w:rPr>
-          <w:t xml:space="preserve">" -id </w:t>
-        </w:r>
-      </w:ins>
-      <w:ins w:id="123" w:author="Anatoliy Odukha" w:date="2012-12-13T15:26:00Z">
-        <w:r>
-          <w:rPr>
-            <w:b/>
-            <w:i/>
-          </w:rPr>
-          <w:t>http://appcelerator.com</w:t>
-        </w:r>
-      </w:ins>
-      <w:ins w:id="124" w:author="Anatoliy Odukha" w:date="2012-12-13T15:25:00Z">
-        <w:r>
-          <w:rPr>
-            <w:b/>
-            <w:i/>
-          </w:rPr>
-          <w:t xml:space="preserve"> </w:t>
-        </w:r>
-      </w:ins>
-    </w:p>
-    <w:p>
-      <w:pPr>
-        <w:rPr>
-          <w:del w:id="125" w:author="Anatoliy Odukha" w:date="2012-12-13T15:25:00Z"/>
-          <w:b/>
-          <w:i/>
-        </w:rPr>
-      </w:pPr>
-      <w:del w:id="126" w:author="Anatoliy Odukha" w:date="2012-12-13T15:25:00Z">
-        <w:r>
-          <w:rPr>
-            <w:b/>
-            <w:i/>
-          </w:rPr>
-          <w:delText xml:space="preserve">node </w:delText>
-        </w:r>
-        <w:r>
-          <w:rPr>
-            <w:b/>
-            <w:i/>
-          </w:rPr>
-          <w:delText>&lt;PATH_TO_REPO&gt;\</w:delText>
-        </w:r>
-        <w:r>
-          <w:rPr>
-            <w:b/>
-            <w:i/>
-          </w:rPr>
-          <w:delText>titanium_mobile_tizen\cli\commands\titanium_tizen.js runemulator http://yourdomain/Harness</w:delText>
-        </w:r>
-      </w:del>
-    </w:p>
-    <w:p>
-      <w:pPr>
-        <w:rPr>
-          <w:del w:id="127" w:author="Anatoliy Odukha" w:date="2012-12-13T15:26:00Z"/>
-        </w:rPr>
-        <w:pPrChange w:id="128" w:author="Anatoliy Odukha" w:date="2012-12-13T15:27:00Z">
-          <w:pPr/>
-        </w:pPrChange>
-      </w:pPr>
+      <w:r>
+        <w:rPr>
+          <w:b/>
+          <w:i/>
+        </w:rPr>
+        <w:t xml:space="preserve">" -id http://appcelerator.com </w:t>
+      </w:r>
+    </w:p>
+    <w:p>
       <w:r>
         <w:rPr>
           <w:highlight w:val="red"/>
@@ -2720,104 +1836,12 @@
       <w:r>
         <w:t>: It may take several minutes to load and run the application</w:t>
       </w:r>
-      <w:ins w:id="129" w:author="Anatoliy Odukha" w:date="2012-12-13T15:27:00Z">
-        <w:r>
-          <w:t xml:space="preserve"> on emulator</w:t>
-        </w:r>
-      </w:ins>
+      <w:r>
+        <w:t xml:space="preserve"> on emulator</w:t>
+      </w:r>
       <w:r>
         <w:t xml:space="preserve">. </w:t>
       </w:r>
-      <w:del w:id="130" w:author="Anatoliy Odukha" w:date="2012-12-13T15:27:00Z">
-        <w:r>
-          <w:delText xml:space="preserve">It does not </w:delText>
-        </w:r>
-      </w:del>
-      <w:del w:id="131" w:author="Anatoliy Odukha" w:date="2012-12-13T15:26:00Z">
-        <w:r>
-          <w:delText>depends</w:delText>
-        </w:r>
-      </w:del>
-      <w:del w:id="132" w:author="Anatoliy Odukha" w:date="2012-12-13T15:27:00Z">
-        <w:r>
-          <w:delText xml:space="preserve"> on our code. </w:delText>
-        </w:r>
-      </w:del>
-      <w:del w:id="133" w:author="Anatoliy Odukha" w:date="2012-12-13T15:26:00Z">
-        <w:r>
-          <w:delText>Build script internally just run C</w:delText>
-        </w:r>
-        <w:r>
-          <w:delText>:\tizen-sdk\tools\ide\bin\web-run.bat</w:delText>
-        </w:r>
-        <w:r>
-          <w:delText xml:space="preserve"> which take all this time.</w:delText>
-        </w:r>
-      </w:del>
-    </w:p>
-    <w:p>
-      <w:pPr>
-        <w:rPr>
-          <w:del w:id="134" w:author="Anatoliy Odukha" w:date="2012-12-13T15:26:00Z"/>
-        </w:rPr>
-        <w:pPrChange w:id="135" w:author="Anatoliy Odukha" w:date="2012-12-13T15:27:00Z">
-          <w:pPr/>
-        </w:pPrChange>
-      </w:pPr>
-      <w:del w:id="136" w:author="Anatoliy Odukha" w:date="2012-12-13T15:26:00Z">
-        <w:r>
-          <w:delText>So in 1-3 minutes following appears on the screen.</w:delText>
-        </w:r>
-      </w:del>
-    </w:p>
-    <w:p>
-      <w:pPr>
-        <w:pPrChange w:id="137" w:author="Anatoliy Odukha" w:date="2012-12-13T15:27:00Z">
-          <w:pPr/>
-        </w:pPrChange>
-      </w:pPr>
-      <w:del w:id="138" w:author="Anatoliy Odukha" w:date="2012-12-13T15:26:00Z">
-        <w:r>
-          <w:rPr>
-            <w:noProof/>
-          </w:rPr>
-          <w:drawing>
-            <wp:inline distT="0" distB="0" distL="0" distR="0" wp14:anchorId="535DE7B6" wp14:editId="548F10A6">
-              <wp:extent cx="2667000" cy="4638675"/>
-              <wp:effectExtent l="0" t="0" r="0" b="9525"/>
-              <wp:docPr id="7" name="Рисунок 7"/>
-              <wp:cNvGraphicFramePr>
-                <a:graphicFrameLocks xmlns:a="http://schemas.openxmlformats.org/drawingml/2006/main" noChangeAspect="1"/>
-              </wp:cNvGraphicFramePr>
-              <a:graphic xmlns:a="http://schemas.openxmlformats.org/drawingml/2006/main">
-                <a:graphicData uri="http://schemas.openxmlformats.org/drawingml/2006/picture">
-                  <pic:pic xmlns:pic="http://schemas.openxmlformats.org/drawingml/2006/picture">
-                    <pic:nvPicPr>
-                      <pic:cNvPr id="0" name=""/>
-                      <pic:cNvPicPr/>
-                    </pic:nvPicPr>
-                    <pic:blipFill>
-                      <a:blip r:embed="rId24"/>
-                      <a:stretch>
-                        <a:fillRect/>
-                      </a:stretch>
-                    </pic:blipFill>
-                    <pic:spPr>
-                      <a:xfrm>
-                        <a:off x="0" y="0"/>
-                        <a:ext cx="2667000" cy="4638675"/>
-                      </a:xfrm>
-                      <a:prstGeom prst="rect">
-                        <a:avLst/>
-                      </a:prstGeom>
-                    </pic:spPr>
-                  </pic:pic>
-                </a:graphicData>
-              </a:graphic>
-            </wp:inline>
-          </w:drawing>
-        </w:r>
-      </w:del>
     </w:p>
     <w:p/>
     <w:p/>

</xml_diff>

<commit_message>
added section "how to build sdk"
</commit_message>
<xml_diff>
--- a/docs/Environment Configuration and Running Samples on Tizen.docx
+++ b/docs/Environment Configuration and Running Samples on Tizen.docx
@@ -1351,8 +1351,6 @@
       <w:r>
         <w:t>To check it execute in console:</w:t>
       </w:r>
-      <w:bookmarkStart w:id="1" w:name="_GoBack"/>
-      <w:bookmarkEnd w:id="1"/>
     </w:p>
     <w:p>
       <w:pPr>
@@ -1897,6 +1895,312 @@
       </w:r>
     </w:p>
     <w:p/>
+    <w:p>
+      <w:pPr>
+        <w:pStyle w:val="Heading1"/>
+        <w:rPr>
+          <w:sz w:val="36"/>
+          <w:szCs w:val="36"/>
+        </w:rPr>
+      </w:pPr>
+      <w:r>
+        <w:rPr>
+          <w:sz w:val="36"/>
+          <w:szCs w:val="36"/>
+        </w:rPr>
+        <w:t>Building Titanium Mobile SDK for Tizen</w:t>
+      </w:r>
+    </w:p>
+    <w:p>
+      <w:r>
+        <w:t xml:space="preserve">Tizen implementation in Titanium Mobile SDK is unique due to it dependency on Mobile Web. Really it is MobileWeb extension and some tools to build </w:t>
+      </w:r>
+      <w:proofErr w:type="spellStart"/>
+      <w:r>
+        <w:t>Tizen`s</w:t>
+      </w:r>
+      <w:proofErr w:type="spellEnd"/>
+      <w:r>
+        <w:t xml:space="preserve"> </w:t>
+      </w:r>
+      <w:proofErr w:type="spellStart"/>
+      <w:r>
+        <w:t>wgt</w:t>
+      </w:r>
+      <w:proofErr w:type="spellEnd"/>
+      <w:r>
+        <w:t xml:space="preserve"> files. There is special script to add Tizen platform into </w:t>
+      </w:r>
+    </w:p>
+    <w:p>
+      <w:r>
+        <w:lastRenderedPageBreak/>
+        <w:t xml:space="preserve">How to create SDK with Tizen support from regular Titanium Mobile </w:t>
+      </w:r>
+      <w:r>
+        <w:t xml:space="preserve">SDK (works on Windows and </w:t>
+      </w:r>
+      <w:proofErr w:type="spellStart"/>
+      <w:r>
+        <w:t>linux</w:t>
+      </w:r>
+      <w:proofErr w:type="spellEnd"/>
+      <w:r>
+        <w:t xml:space="preserve"> systems, used node.js):</w:t>
+      </w:r>
+    </w:p>
+    <w:p>
+      <w:pPr>
+        <w:pStyle w:val="ListParagraph"/>
+        <w:numPr>
+          <w:ilvl w:val="0"/>
+          <w:numId w:val="11"/>
+        </w:numPr>
+      </w:pPr>
+      <w:r>
+        <w:t xml:space="preserve">Get all sources from </w:t>
+      </w:r>
+      <w:proofErr w:type="spellStart"/>
+      <w:r>
+        <w:rPr>
+          <w:b/>
+        </w:rPr>
+        <w:t>titanium_mobile_tizen</w:t>
+      </w:r>
+      <w:proofErr w:type="spellEnd"/>
+      <w:r>
+        <w:t xml:space="preserve"> repo into folder &lt;</w:t>
+      </w:r>
+      <w:proofErr w:type="spellStart"/>
+      <w:r>
+        <w:t>titanium_mobile_tizen</w:t>
+      </w:r>
+      <w:proofErr w:type="spellEnd"/>
+      <w:r>
+        <w:t>&gt;.</w:t>
+      </w:r>
+    </w:p>
+    <w:p>
+      <w:pPr>
+        <w:pStyle w:val="ListParagraph"/>
+        <w:numPr>
+          <w:ilvl w:val="0"/>
+          <w:numId w:val="11"/>
+        </w:numPr>
+      </w:pPr>
+      <w:r>
+        <w:t xml:space="preserve">Download </w:t>
+      </w:r>
+      <w:r>
+        <w:t xml:space="preserve">latest (3.0.0) SDK for Win32 from </w:t>
+      </w:r>
+      <w:hyperlink r:id="rId26" w:history="1">
+        <w:r>
+          <w:rPr>
+            <w:rStyle w:val="Hyperlink"/>
+          </w:rPr>
+          <w:t>http://builds.appcelerator.com.s3.amazonaws.com/index.html</w:t>
+        </w:r>
+      </w:hyperlink>
+      <w:r>
+        <w:t xml:space="preserve"> into folder &lt;</w:t>
+      </w:r>
+      <w:proofErr w:type="spellStart"/>
+      <w:r>
+        <w:t>build_dir</w:t>
+      </w:r>
+      <w:proofErr w:type="spellEnd"/>
+      <w:r>
+        <w:t>&gt;</w:t>
+      </w:r>
+    </w:p>
+    <w:p>
+      <w:pPr>
+        <w:pStyle w:val="ListParagraph"/>
+        <w:numPr>
+          <w:ilvl w:val="0"/>
+          <w:numId w:val="11"/>
+        </w:numPr>
+      </w:pPr>
+      <w:r>
+        <w:t xml:space="preserve">Create temporary folder </w:t>
+      </w:r>
+      <w:r>
+        <w:t>&lt;</w:t>
+      </w:r>
+      <w:proofErr w:type="spellStart"/>
+      <w:r>
+        <w:t>build_dir</w:t>
+      </w:r>
+      <w:proofErr w:type="spellEnd"/>
+      <w:r>
+        <w:t>&gt;</w:t>
+      </w:r>
+      <w:r>
+        <w:t>/temp</w:t>
+      </w:r>
+    </w:p>
+    <w:p>
+      <w:pPr>
+        <w:pStyle w:val="ListParagraph"/>
+        <w:numPr>
+          <w:ilvl w:val="0"/>
+          <w:numId w:val="11"/>
+        </w:numPr>
+      </w:pPr>
+      <w:r>
+        <w:t xml:space="preserve">In console go into folder </w:t>
+      </w:r>
+      <w:r>
+        <w:t>&lt;</w:t>
+      </w:r>
+      <w:proofErr w:type="spellStart"/>
+      <w:r>
+        <w:t>titanium_mobile_tizen</w:t>
+      </w:r>
+      <w:proofErr w:type="spellEnd"/>
+      <w:r>
+        <w:t>&gt;</w:t>
+      </w:r>
+      <w:r>
+        <w:t xml:space="preserve"> and execute in it</w:t>
+      </w:r>
+      <w:r>
+        <w:rPr>
+          <w:b/>
+        </w:rPr>
+        <w:t xml:space="preserve"> node build.js </w:t>
+      </w:r>
+      <w:r>
+        <w:rPr>
+          <w:b/>
+        </w:rPr>
+        <w:t>&lt;</w:t>
+      </w:r>
+      <w:proofErr w:type="spellStart"/>
+      <w:r>
+        <w:rPr>
+          <w:b/>
+        </w:rPr>
+        <w:t>build_dir</w:t>
+      </w:r>
+      <w:proofErr w:type="spellEnd"/>
+      <w:r>
+        <w:rPr>
+          <w:b/>
+        </w:rPr>
+        <w:t>&gt;</w:t>
+      </w:r>
+      <w:r>
+        <w:rPr>
+          <w:b/>
+        </w:rPr>
+        <w:t xml:space="preserve">\mobilesdk-3.0.0.v&lt;NUMBER&gt;-win32.zip </w:t>
+      </w:r>
+      <w:r>
+        <w:rPr>
+          <w:b/>
+        </w:rPr>
+        <w:t>&lt;</w:t>
+      </w:r>
+      <w:proofErr w:type="spellStart"/>
+      <w:r>
+        <w:rPr>
+          <w:b/>
+        </w:rPr>
+        <w:t>build_dir</w:t>
+      </w:r>
+      <w:proofErr w:type="spellEnd"/>
+      <w:r>
+        <w:rPr>
+          <w:b/>
+        </w:rPr>
+        <w:t>&gt;/temp</w:t>
+      </w:r>
+      <w:r>
+        <w:rPr>
+          <w:b/>
+        </w:rPr>
+        <w:t xml:space="preserve"> </w:t>
+      </w:r>
+    </w:p>
+    <w:p>
+      <w:pPr>
+        <w:pStyle w:val="ListParagraph"/>
+        <w:numPr>
+          <w:ilvl w:val="0"/>
+          <w:numId w:val="11"/>
+        </w:numPr>
+      </w:pPr>
+      <w:r>
+        <w:t>In th</w:t>
+      </w:r>
+      <w:r>
+        <w:t xml:space="preserve">is command first parameter is path to source </w:t>
+      </w:r>
+      <w:proofErr w:type="spellStart"/>
+      <w:r>
+        <w:t>sdk</w:t>
+      </w:r>
+      <w:proofErr w:type="spellEnd"/>
+      <w:r>
+        <w:t xml:space="preserve"> and second is path to temporary folder used for unzip and other operations. This folder should not </w:t>
+      </w:r>
+      <w:proofErr w:type="gramStart"/>
+      <w:r>
+        <w:t>contains</w:t>
+      </w:r>
+      <w:proofErr w:type="gramEnd"/>
+      <w:r>
+        <w:t xml:space="preserve"> any additional files.</w:t>
+      </w:r>
+    </w:p>
+    <w:p>
+      <w:pPr>
+        <w:pStyle w:val="ListParagraph"/>
+        <w:numPr>
+          <w:ilvl w:val="0"/>
+          <w:numId w:val="11"/>
+        </w:numPr>
+      </w:pPr>
+      <w:r>
+        <w:t xml:space="preserve">After successful build file </w:t>
+      </w:r>
+      <w:r>
+        <w:t>&lt;</w:t>
+      </w:r>
+      <w:proofErr w:type="spellStart"/>
+      <w:r>
+        <w:t>build_dir</w:t>
+      </w:r>
+      <w:proofErr w:type="spellEnd"/>
+      <w:r>
+        <w:t>&gt;</w:t>
+      </w:r>
+      <w:r>
+        <w:t>\mobilesdk-3.0.0.v</w:t>
+      </w:r>
+      <w:r>
+        <w:t>&lt;NUMBER&gt;</w:t>
+      </w:r>
+      <w:r>
+        <w:t>-win32</w:t>
+      </w:r>
+      <w:r>
+        <w:t>-tizen</w:t>
+      </w:r>
+      <w:r>
+        <w:t>.zi</w:t>
+      </w:r>
+      <w:bookmarkStart w:id="1" w:name="_GoBack"/>
+      <w:bookmarkEnd w:id="1"/>
+      <w:r>
+        <w:t>p</w:t>
+      </w:r>
+      <w:r>
+        <w:t xml:space="preserve"> exists</w:t>
+      </w:r>
+    </w:p>
     <w:p/>
     <w:p/>
     <w:p/>
@@ -2668,6 +2972,92 @@
     </w:lvl>
   </w:abstractNum>
   <w:abstractNum w:abstractNumId="7">
+    <w:nsid w:val="54E063D6"/>
+    <w:multiLevelType w:val="hybridMultilevel"/>
+    <w:tmpl w:val="9EA808CA"/>
+    <w:lvl w:ilvl="0" w:tplc="0409000F">
+      <w:start w:val="1"/>
+      <w:numFmt w:val="decimal"/>
+      <w:lvlText w:val="%1."/>
+      <w:lvlJc w:val="left"/>
+      <w:pPr>
+        <w:ind w:left="720" w:hanging="360"/>
+      </w:pPr>
+    </w:lvl>
+    <w:lvl w:ilvl="1" w:tplc="04090019" w:tentative="1">
+      <w:start w:val="1"/>
+      <w:numFmt w:val="lowerLetter"/>
+      <w:lvlText w:val="%2."/>
+      <w:lvlJc w:val="left"/>
+      <w:pPr>
+        <w:ind w:left="1440" w:hanging="360"/>
+      </w:pPr>
+    </w:lvl>
+    <w:lvl w:ilvl="2" w:tplc="0409001B" w:tentative="1">
+      <w:start w:val="1"/>
+      <w:numFmt w:val="lowerRoman"/>
+      <w:lvlText w:val="%3."/>
+      <w:lvlJc w:val="right"/>
+      <w:pPr>
+        <w:ind w:left="2160" w:hanging="180"/>
+      </w:pPr>
+    </w:lvl>
+    <w:lvl w:ilvl="3" w:tplc="0409000F" w:tentative="1">
+      <w:start w:val="1"/>
+      <w:numFmt w:val="decimal"/>
+      <w:lvlText w:val="%4."/>
+      <w:lvlJc w:val="left"/>
+      <w:pPr>
+        <w:ind w:left="2880" w:hanging="360"/>
+      </w:pPr>
+    </w:lvl>
+    <w:lvl w:ilvl="4" w:tplc="04090019" w:tentative="1">
+      <w:start w:val="1"/>
+      <w:numFmt w:val="lowerLetter"/>
+      <w:lvlText w:val="%5."/>
+      <w:lvlJc w:val="left"/>
+      <w:pPr>
+        <w:ind w:left="3600" w:hanging="360"/>
+      </w:pPr>
+    </w:lvl>
+    <w:lvl w:ilvl="5" w:tplc="0409001B" w:tentative="1">
+      <w:start w:val="1"/>
+      <w:numFmt w:val="lowerRoman"/>
+      <w:lvlText w:val="%6."/>
+      <w:lvlJc w:val="right"/>
+      <w:pPr>
+        <w:ind w:left="4320" w:hanging="180"/>
+      </w:pPr>
+    </w:lvl>
+    <w:lvl w:ilvl="6" w:tplc="0409000F" w:tentative="1">
+      <w:start w:val="1"/>
+      <w:numFmt w:val="decimal"/>
+      <w:lvlText w:val="%7."/>
+      <w:lvlJc w:val="left"/>
+      <w:pPr>
+        <w:ind w:left="5040" w:hanging="360"/>
+      </w:pPr>
+    </w:lvl>
+    <w:lvl w:ilvl="7" w:tplc="04090019" w:tentative="1">
+      <w:start w:val="1"/>
+      <w:numFmt w:val="lowerLetter"/>
+      <w:lvlText w:val="%8."/>
+      <w:lvlJc w:val="left"/>
+      <w:pPr>
+        <w:ind w:left="5760" w:hanging="360"/>
+      </w:pPr>
+    </w:lvl>
+    <w:lvl w:ilvl="8" w:tplc="0409001B" w:tentative="1">
+      <w:start w:val="1"/>
+      <w:numFmt w:val="lowerRoman"/>
+      <w:lvlText w:val="%9."/>
+      <w:lvlJc w:val="right"/>
+      <w:pPr>
+        <w:ind w:left="6480" w:hanging="180"/>
+      </w:pPr>
+    </w:lvl>
+  </w:abstractNum>
+  <w:abstractNum w:abstractNumId="8">
     <w:nsid w:val="5CBF551F"/>
     <w:multiLevelType w:val="multilevel"/>
     <w:tmpl w:val="AAF896D6"/>
@@ -2816,7 +3206,7 @@
       </w:rPr>
     </w:lvl>
   </w:abstractNum>
-  <w:abstractNum w:abstractNumId="8">
+  <w:abstractNum w:abstractNumId="9">
     <w:nsid w:val="62F10F05"/>
     <w:multiLevelType w:val="multilevel"/>
     <w:tmpl w:val="EB3A915A"/>
@@ -2965,7 +3355,7 @@
       </w:rPr>
     </w:lvl>
   </w:abstractNum>
-  <w:abstractNum w:abstractNumId="9">
+  <w:abstractNum w:abstractNumId="10">
     <w:nsid w:val="76DE69A6"/>
     <w:multiLevelType w:val="hybridMultilevel"/>
     <w:tmpl w:val="9EAA7B9A"/>
@@ -3082,10 +3472,10 @@
     <w:abstractNumId w:val="3"/>
   </w:num>
   <w:num w:numId="2">
-    <w:abstractNumId w:val="8"/>
+    <w:abstractNumId w:val="9"/>
   </w:num>
   <w:num w:numId="3">
-    <w:abstractNumId w:val="7"/>
+    <w:abstractNumId w:val="8"/>
   </w:num>
   <w:num w:numId="4">
     <w:abstractNumId w:val="0"/>
@@ -3094,7 +3484,7 @@
     <w:abstractNumId w:val="6"/>
   </w:num>
   <w:num w:numId="6">
-    <w:abstractNumId w:val="9"/>
+    <w:abstractNumId w:val="10"/>
   </w:num>
   <w:num w:numId="7">
     <w:abstractNumId w:val="5"/>
@@ -3107,6 +3497,9 @@
   </w:num>
   <w:num w:numId="10">
     <w:abstractNumId w:val="2"/>
+  </w:num>
+  <w:num w:numId="11">
+    <w:abstractNumId w:val="7"/>
   </w:num>
 </w:numbering>
 </file>

</xml_diff>

<commit_message>
updated info on installing sdk
</commit_message>
<xml_diff>
--- a/docs/Environment Configuration and Running Samples on Tizen.docx
+++ b/docs/Environment Configuration and Running Samples on Tizen.docx
@@ -1142,112 +1142,64 @@
         <w:pStyle w:val="Heading4"/>
       </w:pPr>
       <w:r>
-        <w:t>Download a 3.0 or newer SDK.</w:t>
-      </w:r>
-    </w:p>
-    <w:p>
-      <w:pPr>
-        <w:rPr>
-          <w:rStyle w:val="pln"/>
-          <w:color w:val="000000"/>
-        </w:rPr>
-      </w:pPr>
+        <w:t xml:space="preserve">Download </w:t>
+      </w:r>
+      <w:r>
+        <w:t xml:space="preserve">and </w:t>
+      </w:r>
       <w:proofErr w:type="gramStart"/>
       <w:r>
-        <w:rPr>
-          <w:rStyle w:val="pln"/>
-          <w:b/>
-          <w:i/>
-          <w:color w:val="000000"/>
-        </w:rPr>
-        <w:t>titanium</w:t>
+        <w:t xml:space="preserve">Install </w:t>
+      </w:r>
+      <w:r>
+        <w:t xml:space="preserve"> </w:t>
+      </w:r>
+      <w:r>
+        <w:t>Titanium</w:t>
       </w:r>
       <w:proofErr w:type="gramEnd"/>
       <w:r>
-        <w:rPr>
-          <w:rStyle w:val="pln"/>
-          <w:b/>
-          <w:i/>
-          <w:color w:val="000000"/>
-        </w:rPr>
+        <w:t xml:space="preserve"> Mobile </w:t>
+      </w:r>
+      <w:r>
+        <w:t>3.0</w:t>
+      </w:r>
+      <w:r>
+        <w:t>.0 or newer SDK with Tizen support</w:t>
+      </w:r>
+    </w:p>
+    <w:p>
+      <w:r>
+        <w:t xml:space="preserve">Download </w:t>
+      </w:r>
+      <w:r>
+        <w:t xml:space="preserve">latest Titanium Mobile SDK with Tizen support. </w:t>
+      </w:r>
+      <w:r>
+        <w:rPr>
+          <w:highlight w:val="yellow"/>
+        </w:rPr>
+        <w:t>&lt;TBD: link to SDK&gt;</w:t>
+      </w:r>
+    </w:p>
+    <w:p>
+      <w:r>
+        <w:t>I</w:t>
+      </w:r>
+      <w:r>
+        <w:t>f</w:t>
+      </w:r>
+      <w:r>
         <w:t xml:space="preserve"> </w:t>
       </w:r>
-      <w:proofErr w:type="spellStart"/>
-      <w:r>
-        <w:rPr>
-          <w:rStyle w:val="pln"/>
-          <w:b/>
-          <w:i/>
-          <w:color w:val="000000"/>
-        </w:rPr>
-        <w:t>sdk</w:t>
-      </w:r>
-      <w:proofErr w:type="spellEnd"/>
-      <w:r>
-        <w:rPr>
-          <w:rStyle w:val="pln"/>
-          <w:b/>
-          <w:i/>
-          <w:color w:val="000000"/>
-        </w:rPr>
-        <w:t xml:space="preserve"> install --branch 3_0_X --default</w:t>
-      </w:r>
-    </w:p>
-    <w:p>
-      <w:r>
-        <w:t xml:space="preserve">It is right way to do things. But when I writing these result is “Download </w:t>
-      </w:r>
-      <w:r>
-        <w:t>successfully</w:t>
-      </w:r>
-      <w:r>
-        <w:t xml:space="preserve"> and installed with errors” and I cannot see it on the disk. </w:t>
-      </w:r>
-    </w:p>
-    <w:p>
-      <w:r>
-        <w:t xml:space="preserve">It is official </w:t>
-      </w:r>
-      <w:r>
-        <w:t>CLI way. I would lik</w:t>
-      </w:r>
-      <w:r>
-        <w:t xml:space="preserve">e </w:t>
-      </w:r>
-      <w:r>
-        <w:t>suggest</w:t>
-      </w:r>
-      <w:r>
-        <w:t xml:space="preserve"> a</w:t>
-      </w:r>
-      <w:r>
-        <w:t>lternative way</w:t>
-      </w:r>
-      <w:r>
-        <w:t>:</w:t>
-      </w:r>
-      <w:r>
-        <w:t xml:space="preserve"> </w:t>
-      </w:r>
-      <w:r>
-        <w:t>if</w:t>
-      </w:r>
-      <w:r>
-        <w:t xml:space="preserve"> </w:t>
-      </w:r>
-      <w:r>
-        <w:t xml:space="preserve">cli failed to do </w:t>
-      </w:r>
-      <w:proofErr w:type="spellStart"/>
-      <w:r>
-        <w:t>this.</w:t>
-      </w:r>
-      <w:r>
-        <w:t>Just</w:t>
-      </w:r>
-      <w:proofErr w:type="spellEnd"/>
-      <w:r>
-        <w:t xml:space="preserve"> download SDK manually from </w:t>
+      <w:r>
+        <w:t>cli failed to do this</w:t>
+      </w:r>
+      <w:r>
+        <w:t>, j</w:t>
+      </w:r>
+      <w:r>
+        <w:t xml:space="preserve">ust download SDK manually from </w:t>
       </w:r>
       <w:hyperlink r:id="rId23" w:history="1">
         <w:r>
@@ -1258,7 +1210,46 @@
         </w:r>
       </w:hyperlink>
       <w:r>
-        <w:t xml:space="preserve"> and install it with Titanium Studio (Help-&gt; Install SDK).</w:t>
+        <w:t xml:space="preserve"> and install it with Titan</w:t>
+      </w:r>
+      <w:r>
+        <w:t>ium Studio (Help-&gt; Install SDK):</w:t>
+      </w:r>
+    </w:p>
+    <w:p>
+      <w:pPr>
+        <w:pStyle w:val="ListParagraph"/>
+        <w:numPr>
+          <w:ilvl w:val="0"/>
+          <w:numId w:val="12"/>
+        </w:numPr>
+      </w:pPr>
+      <w:r>
+        <w:t>Run Titanium Studio</w:t>
+      </w:r>
+    </w:p>
+    <w:p>
+      <w:pPr>
+        <w:pStyle w:val="ListParagraph"/>
+        <w:numPr>
+          <w:ilvl w:val="0"/>
+          <w:numId w:val="12"/>
+        </w:numPr>
+      </w:pPr>
+      <w:r>
+        <w:t>Go to menu Help-&gt;Install Specific Titanium SDK</w:t>
+      </w:r>
+    </w:p>
+    <w:p>
+      <w:pPr>
+        <w:pStyle w:val="ListParagraph"/>
+        <w:numPr>
+          <w:ilvl w:val="0"/>
+          <w:numId w:val="12"/>
+        </w:numPr>
+      </w:pPr>
+      <w:r>
+        <w:t>Select “Install From URL” and select SDK zip file via Browse button</w:t>
       </w:r>
     </w:p>
     <w:p>
@@ -1392,7 +1383,6 @@
         <w:pStyle w:val="Heading2"/>
       </w:pPr>
       <w:r>
-        <w:lastRenderedPageBreak/>
         <w:t>Building and Running Sample application</w:t>
       </w:r>
     </w:p>
@@ -1417,15 +1407,7 @@
         </w:r>
       </w:hyperlink>
       <w:r>
-        <w:t xml:space="preserve"> </w:t>
-      </w:r>
-      <w:proofErr w:type="gramStart"/>
-      <w:r>
-        <w:t>The</w:t>
-      </w:r>
-      <w:proofErr w:type="gramEnd"/>
-      <w:r>
-        <w:t xml:space="preserve"> repository is private. Check that you can see it in browser before proceeding with next steps.</w:t>
+        <w:t xml:space="preserve"> Check that you can see it in browser before proceeding with next steps.</w:t>
       </w:r>
     </w:p>
     <w:p>
@@ -1497,30 +1479,31 @@
       </w:r>
     </w:p>
     <w:p>
+      <w:r>
+        <w:t>Go</w:t>
+      </w:r>
+      <w:r>
+        <w:t xml:space="preserve"> </w:t>
+      </w:r>
+      <w:r>
+        <w:t xml:space="preserve">to into </w:t>
+      </w:r>
+      <w:r>
+        <w:t>fol</w:t>
+      </w:r>
+      <w:r>
+        <w:t xml:space="preserve">der </w:t>
+      </w:r>
       <w:proofErr w:type="spellStart"/>
       <w:r>
-        <w:t>Goto</w:t>
+        <w:t>titanium_mobile_tizen</w:t>
       </w:r>
       <w:proofErr w:type="spellEnd"/>
       <w:r>
-        <w:t xml:space="preserve"> into </w:t>
-      </w:r>
-      <w:proofErr w:type="spellStart"/>
-      <w:r>
-        <w:t>forlder</w:t>
-      </w:r>
-      <w:proofErr w:type="spellEnd"/>
-      <w:r>
-        <w:t xml:space="preserve"> </w:t>
-      </w:r>
-      <w:proofErr w:type="spellStart"/>
-      <w:r>
-        <w:t>titanium_mobile_tizen</w:t>
-      </w:r>
-      <w:proofErr w:type="spellEnd"/>
-      <w:r>
         <w:t xml:space="preserve"> in any console and execute</w:t>
       </w:r>
+      <w:bookmarkStart w:id="1" w:name="_GoBack"/>
+      <w:bookmarkEnd w:id="1"/>
     </w:p>
     <w:p>
       <w:pPr>
@@ -1703,7 +1686,21 @@
           <w:b/>
           <w:i/>
         </w:rPr>
-        <w:t xml:space="preserve"> build –platform=</w:t>
+        <w:t xml:space="preserve"> build </w:t>
+      </w:r>
+      <w:r>
+        <w:rPr>
+          <w:b/>
+          <w:i/>
+        </w:rPr>
+        <w:t>--</w:t>
+      </w:r>
+      <w:r>
+        <w:rPr>
+          <w:b/>
+          <w:i/>
+        </w:rPr>
+        <w:t>platform=</w:t>
       </w:r>
       <w:proofErr w:type="spellStart"/>
       <w:r>
@@ -2023,10 +2020,7 @@
         </w:numPr>
       </w:pPr>
       <w:r>
-        <w:t xml:space="preserve">Create temporary folder </w:t>
-      </w:r>
-      <w:r>
-        <w:t>&lt;</w:t>
+        <w:t>Create temporary folder &lt;</w:t>
       </w:r>
       <w:proofErr w:type="spellStart"/>
       <w:r>
@@ -2034,10 +2028,7 @@
       </w:r>
       <w:proofErr w:type="spellEnd"/>
       <w:r>
-        <w:t>&gt;</w:t>
-      </w:r>
-      <w:r>
-        <w:t>/temp</w:t>
+        <w:t>&gt;/temp</w:t>
       </w:r>
     </w:p>
     <w:p>
@@ -2049,10 +2040,7 @@
         </w:numPr>
       </w:pPr>
       <w:r>
-        <w:t xml:space="preserve">In console go into folder </w:t>
-      </w:r>
-      <w:r>
-        <w:t>&lt;</w:t>
+        <w:t>In console go into folder &lt;</w:t>
       </w:r>
       <w:proofErr w:type="spellStart"/>
       <w:r>
@@ -2060,22 +2048,13 @@
       </w:r>
       <w:proofErr w:type="spellEnd"/>
       <w:r>
-        <w:t>&gt;</w:t>
-      </w:r>
-      <w:r>
-        <w:t xml:space="preserve"> and execute in it</w:t>
-      </w:r>
-      <w:r>
-        <w:rPr>
-          <w:b/>
-        </w:rPr>
-        <w:t xml:space="preserve"> node build.js </w:t>
-      </w:r>
-      <w:r>
-        <w:rPr>
-          <w:b/>
-        </w:rPr>
-        <w:t>&lt;</w:t>
+        <w:t>&gt; and execute in it</w:t>
+      </w:r>
+      <w:r>
+        <w:rPr>
+          <w:b/>
+        </w:rPr>
+        <w:t xml:space="preserve"> node build.js &lt;</w:t>
       </w:r>
       <w:proofErr w:type="spellStart"/>
       <w:r>
@@ -2089,19 +2068,7 @@
         <w:rPr>
           <w:b/>
         </w:rPr>
-        <w:t>&gt;</w:t>
-      </w:r>
-      <w:r>
-        <w:rPr>
-          <w:b/>
-        </w:rPr>
-        <w:t xml:space="preserve">\mobilesdk-3.0.0.v&lt;NUMBER&gt;-win32.zip </w:t>
-      </w:r>
-      <w:r>
-        <w:rPr>
-          <w:b/>
-        </w:rPr>
-        <w:t>&lt;</w:t>
+        <w:t>&gt;\mobilesdk-3.0.0.v&lt;NUMBER&gt;-win32.zip &lt;</w:t>
       </w:r>
       <w:proofErr w:type="spellStart"/>
       <w:r>
@@ -2164,10 +2131,7 @@
         </w:numPr>
       </w:pPr>
       <w:r>
-        <w:t xml:space="preserve">After successful build file </w:t>
-      </w:r>
-      <w:r>
-        <w:t>&lt;</w:t>
+        <w:t>After successful build file &lt;</w:t>
       </w:r>
       <w:proofErr w:type="spellStart"/>
       <w:r>
@@ -2190,12 +2154,7 @@
         <w:t>-tizen</w:t>
       </w:r>
       <w:r>
-        <w:t>.zi</w:t>
-      </w:r>
-      <w:bookmarkStart w:id="1" w:name="_GoBack"/>
-      <w:bookmarkEnd w:id="1"/>
-      <w:r>
-        <w:t>p</w:t>
+        <w:t>.zip</w:t>
       </w:r>
       <w:r>
         <w:t xml:space="preserve"> exists</w:t>
@@ -2684,6 +2643,92 @@
     </w:lvl>
   </w:abstractNum>
   <w:abstractNum w:abstractNumId="4">
+    <w:nsid w:val="313156B4"/>
+    <w:multiLevelType w:val="hybridMultilevel"/>
+    <w:tmpl w:val="EA148C6A"/>
+    <w:lvl w:ilvl="0" w:tplc="0409000F">
+      <w:start w:val="1"/>
+      <w:numFmt w:val="decimal"/>
+      <w:lvlText w:val="%1."/>
+      <w:lvlJc w:val="left"/>
+      <w:pPr>
+        <w:ind w:left="720" w:hanging="360"/>
+      </w:pPr>
+    </w:lvl>
+    <w:lvl w:ilvl="1" w:tplc="04090019" w:tentative="1">
+      <w:start w:val="1"/>
+      <w:numFmt w:val="lowerLetter"/>
+      <w:lvlText w:val="%2."/>
+      <w:lvlJc w:val="left"/>
+      <w:pPr>
+        <w:ind w:left="1440" w:hanging="360"/>
+      </w:pPr>
+    </w:lvl>
+    <w:lvl w:ilvl="2" w:tplc="0409001B" w:tentative="1">
+      <w:start w:val="1"/>
+      <w:numFmt w:val="lowerRoman"/>
+      <w:lvlText w:val="%3."/>
+      <w:lvlJc w:val="right"/>
+      <w:pPr>
+        <w:ind w:left="2160" w:hanging="180"/>
+      </w:pPr>
+    </w:lvl>
+    <w:lvl w:ilvl="3" w:tplc="0409000F" w:tentative="1">
+      <w:start w:val="1"/>
+      <w:numFmt w:val="decimal"/>
+      <w:lvlText w:val="%4."/>
+      <w:lvlJc w:val="left"/>
+      <w:pPr>
+        <w:ind w:left="2880" w:hanging="360"/>
+      </w:pPr>
+    </w:lvl>
+    <w:lvl w:ilvl="4" w:tplc="04090019" w:tentative="1">
+      <w:start w:val="1"/>
+      <w:numFmt w:val="lowerLetter"/>
+      <w:lvlText w:val="%5."/>
+      <w:lvlJc w:val="left"/>
+      <w:pPr>
+        <w:ind w:left="3600" w:hanging="360"/>
+      </w:pPr>
+    </w:lvl>
+    <w:lvl w:ilvl="5" w:tplc="0409001B" w:tentative="1">
+      <w:start w:val="1"/>
+      <w:numFmt w:val="lowerRoman"/>
+      <w:lvlText w:val="%6."/>
+      <w:lvlJc w:val="right"/>
+      <w:pPr>
+        <w:ind w:left="4320" w:hanging="180"/>
+      </w:pPr>
+    </w:lvl>
+    <w:lvl w:ilvl="6" w:tplc="0409000F" w:tentative="1">
+      <w:start w:val="1"/>
+      <w:numFmt w:val="decimal"/>
+      <w:lvlText w:val="%7."/>
+      <w:lvlJc w:val="left"/>
+      <w:pPr>
+        <w:ind w:left="5040" w:hanging="360"/>
+      </w:pPr>
+    </w:lvl>
+    <w:lvl w:ilvl="7" w:tplc="04090019" w:tentative="1">
+      <w:start w:val="1"/>
+      <w:numFmt w:val="lowerLetter"/>
+      <w:lvlText w:val="%8."/>
+      <w:lvlJc w:val="left"/>
+      <w:pPr>
+        <w:ind w:left="5760" w:hanging="360"/>
+      </w:pPr>
+    </w:lvl>
+    <w:lvl w:ilvl="8" w:tplc="0409001B" w:tentative="1">
+      <w:start w:val="1"/>
+      <w:numFmt w:val="lowerRoman"/>
+      <w:lvlText w:val="%9."/>
+      <w:lvlJc w:val="right"/>
+      <w:pPr>
+        <w:ind w:left="6480" w:hanging="180"/>
+      </w:pPr>
+    </w:lvl>
+  </w:abstractNum>
+  <w:abstractNum w:abstractNumId="5">
     <w:nsid w:val="3E8D78AC"/>
     <w:multiLevelType w:val="hybridMultilevel"/>
     <w:tmpl w:val="82CA2258"/>
@@ -2769,7 +2814,7 @@
       </w:pPr>
     </w:lvl>
   </w:abstractNum>
-  <w:abstractNum w:abstractNumId="5">
+  <w:abstractNum w:abstractNumId="6">
     <w:nsid w:val="4998224F"/>
     <w:multiLevelType w:val="hybridMultilevel"/>
     <w:tmpl w:val="A28C87CE"/>
@@ -2858,7 +2903,7 @@
       </w:pPr>
     </w:lvl>
   </w:abstractNum>
-  <w:abstractNum w:abstractNumId="6">
+  <w:abstractNum w:abstractNumId="7">
     <w:nsid w:val="52C45D38"/>
     <w:multiLevelType w:val="multilevel"/>
     <w:tmpl w:val="E0A817EA"/>
@@ -2971,7 +3016,7 @@
       </w:pPr>
     </w:lvl>
   </w:abstractNum>
-  <w:abstractNum w:abstractNumId="7">
+  <w:abstractNum w:abstractNumId="8">
     <w:nsid w:val="54E063D6"/>
     <w:multiLevelType w:val="hybridMultilevel"/>
     <w:tmpl w:val="9EA808CA"/>
@@ -3057,7 +3102,7 @@
       </w:pPr>
     </w:lvl>
   </w:abstractNum>
-  <w:abstractNum w:abstractNumId="8">
+  <w:abstractNum w:abstractNumId="9">
     <w:nsid w:val="5CBF551F"/>
     <w:multiLevelType w:val="multilevel"/>
     <w:tmpl w:val="AAF896D6"/>
@@ -3206,7 +3251,7 @@
       </w:rPr>
     </w:lvl>
   </w:abstractNum>
-  <w:abstractNum w:abstractNumId="9">
+  <w:abstractNum w:abstractNumId="10">
     <w:nsid w:val="62F10F05"/>
     <w:multiLevelType w:val="multilevel"/>
     <w:tmpl w:val="EB3A915A"/>
@@ -3355,7 +3400,7 @@
       </w:rPr>
     </w:lvl>
   </w:abstractNum>
-  <w:abstractNum w:abstractNumId="10">
+  <w:abstractNum w:abstractNumId="11">
     <w:nsid w:val="76DE69A6"/>
     <w:multiLevelType w:val="hybridMultilevel"/>
     <w:tmpl w:val="9EAA7B9A"/>
@@ -3472,34 +3517,37 @@
     <w:abstractNumId w:val="3"/>
   </w:num>
   <w:num w:numId="2">
-    <w:abstractNumId w:val="9"/>
+    <w:abstractNumId w:val="10"/>
   </w:num>
   <w:num w:numId="3">
-    <w:abstractNumId w:val="8"/>
+    <w:abstractNumId w:val="9"/>
   </w:num>
   <w:num w:numId="4">
     <w:abstractNumId w:val="0"/>
   </w:num>
   <w:num w:numId="5">
-    <w:abstractNumId w:val="6"/>
+    <w:abstractNumId w:val="7"/>
   </w:num>
   <w:num w:numId="6">
-    <w:abstractNumId w:val="10"/>
+    <w:abstractNumId w:val="11"/>
   </w:num>
   <w:num w:numId="7">
-    <w:abstractNumId w:val="5"/>
+    <w:abstractNumId w:val="6"/>
   </w:num>
   <w:num w:numId="8">
     <w:abstractNumId w:val="1"/>
   </w:num>
   <w:num w:numId="9">
-    <w:abstractNumId w:val="4"/>
+    <w:abstractNumId w:val="5"/>
   </w:num>
   <w:num w:numId="10">
     <w:abstractNumId w:val="2"/>
   </w:num>
   <w:num w:numId="11">
-    <w:abstractNumId w:val="7"/>
+    <w:abstractNumId w:val="8"/>
+  </w:num>
+  <w:num w:numId="12">
+    <w:abstractNumId w:val="4"/>
   </w:num>
 </w:numbering>
 </file>

</xml_diff>

<commit_message>
Updated tizen build instructions
</commit_message>
<xml_diff>
--- a/docs/Environment Configuration and Running Samples on Tizen.docx
+++ b/docs/Environment Configuration and Running Samples on Tizen.docx
@@ -20,6 +20,11 @@
     </w:p>
     <w:p>
       <w:r>
+        <w:t>You should build Titanium Mobile SDK for Tizen if you cannot download a precompiled archive.</w:t>
+      </w:r>
+    </w:p>
+    <w:p>
+      <w:r>
         <w:t xml:space="preserve">Tizen implementation in Titanium Mobile SDK is unique due to it dependency on Mobile Web. Really it is MobileWeb extension and some tools to build </w:t>
       </w:r>
       <w:proofErr w:type="spellStart"/>
@@ -36,28 +41,21 @@
       </w:r>
       <w:proofErr w:type="spellEnd"/>
       <w:r>
-        <w:t xml:space="preserve"> files. There is special script to add Tizen platform into </w:t>
-      </w:r>
-    </w:p>
-    <w:p>
-      <w:r>
-        <w:t>How to create SDK with Tizen support from regular Titanium Mobile SDK (</w:t>
-      </w:r>
-      <w:r>
-        <w:t>L</w:t>
-      </w:r>
-      <w:r>
-        <w:t>inux systems</w:t>
-      </w:r>
-      <w:r>
-        <w:t xml:space="preserve"> is target. </w:t>
-      </w:r>
-      <w:r>
-        <w:t>node.js</w:t>
-      </w:r>
-      <w:r>
-        <w:t xml:space="preserve"> v0.8+ required</w:t>
-      </w:r>
+        <w:t xml:space="preserve"> files. </w:t>
+      </w:r>
+    </w:p>
+    <w:p>
+      <w:r>
+        <w:t xml:space="preserve">How to create SDK with Tizen support from regular Titanium Mobile SDK (Linux systems is target. </w:t>
+      </w:r>
+      <w:hyperlink r:id="rId6" w:history="1">
+        <w:r>
+          <w:rPr>
+            <w:rStyle w:val="Hyperlink"/>
+          </w:rPr>
+          <w:t>node.js v0.8+ required</w:t>
+        </w:r>
+      </w:hyperlink>
       <w:r>
         <w:t>):</w:t>
       </w:r>
@@ -102,9 +100,43 @@
         </w:numPr>
       </w:pPr>
       <w:r>
+        <w:t xml:space="preserve">Get all required </w:t>
+      </w:r>
+      <w:proofErr w:type="spellStart"/>
+      <w:r>
+        <w:t>nodejs</w:t>
+      </w:r>
+      <w:proofErr w:type="spellEnd"/>
+      <w:r>
+        <w:t xml:space="preserve"> modules with command </w:t>
+      </w:r>
+      <w:proofErr w:type="spellStart"/>
+      <w:r>
+        <w:rPr>
+          <w:b/>
+        </w:rPr>
+        <w:t>npm</w:t>
+      </w:r>
+      <w:proofErr w:type="spellEnd"/>
+      <w:r>
+        <w:rPr>
+          <w:b/>
+        </w:rPr>
+        <w:t xml:space="preserve"> install</w:t>
+      </w:r>
+    </w:p>
+    <w:p>
+      <w:pPr>
+        <w:pStyle w:val="ListParagraph"/>
+        <w:numPr>
+          <w:ilvl w:val="0"/>
+          <w:numId w:val="11"/>
+        </w:numPr>
+      </w:pPr>
+      <w:r>
         <w:t xml:space="preserve">Download latest (3.0.0) SDK for Win32 from </w:t>
       </w:r>
-      <w:hyperlink r:id="rId6" w:history="1">
+      <w:hyperlink r:id="rId7" w:history="1">
         <w:r>
           <w:rPr>
             <w:rStyle w:val="Hyperlink"/>
@@ -133,15 +165,7 @@
         </w:numPr>
       </w:pPr>
       <w:r>
-        <w:t>Create temporary folder &lt;</w:t>
-      </w:r>
-      <w:proofErr w:type="spellStart"/>
-      <w:r>
-        <w:t>build_dir</w:t>
-      </w:r>
-      <w:proofErr w:type="spellEnd"/>
-      <w:r>
-        <w:t>&gt;/temp</w:t>
+        <w:t>Do not unzip it</w:t>
       </w:r>
     </w:p>
     <w:p>
@@ -153,61 +177,15 @@
         </w:numPr>
       </w:pPr>
       <w:r>
-        <w:t>In console go into folder &lt;</w:t>
+        <w:t>Create temporary folder &lt;</w:t>
       </w:r>
       <w:proofErr w:type="spellStart"/>
       <w:r>
-        <w:t>titanium_mobile_tizen</w:t>
+        <w:t>build_dir</w:t>
       </w:r>
       <w:proofErr w:type="spellEnd"/>
       <w:r>
-        <w:t>&gt; and execute in it</w:t>
-      </w:r>
-      <w:r>
-        <w:rPr>
-          <w:b/>
-        </w:rPr>
-        <w:t xml:space="preserve"> node build.js &lt;</w:t>
-      </w:r>
-      <w:proofErr w:type="spellStart"/>
-      <w:r>
-        <w:rPr>
-          <w:b/>
-        </w:rPr>
-        <w:t>build_dir</w:t>
-      </w:r>
-      <w:proofErr w:type="spellEnd"/>
-      <w:r>
-        <w:rPr>
-          <w:b/>
-        </w:rPr>
-        <w:t>&gt;/</w:t>
-      </w:r>
-      <w:r>
-        <w:rPr>
-          <w:b/>
-        </w:rPr>
-        <w:t>mobilesdk-3.0.0.v&lt;NUMBER&gt;-win32.zip &lt;</w:t>
-      </w:r>
-      <w:proofErr w:type="spellStart"/>
-      <w:r>
-        <w:rPr>
-          <w:b/>
-        </w:rPr>
-        <w:t>build_dir</w:t>
-      </w:r>
-      <w:proofErr w:type="spellEnd"/>
-      <w:r>
-        <w:rPr>
-          <w:b/>
-        </w:rPr>
         <w:t>&gt;/temp</w:t>
-      </w:r>
-      <w:r>
-        <w:rPr>
-          <w:b/>
-        </w:rPr>
-        <w:t xml:space="preserve"> </w:t>
       </w:r>
     </w:p>
     <w:p>
@@ -219,6 +197,68 @@
         </w:numPr>
       </w:pPr>
       <w:r>
+        <w:t>In console go into folder &lt;</w:t>
+      </w:r>
+      <w:proofErr w:type="spellStart"/>
+      <w:r>
+        <w:t>titanium_mobile_tizen</w:t>
+      </w:r>
+      <w:proofErr w:type="spellEnd"/>
+      <w:r>
+        <w:t>&gt; and execute in it</w:t>
+      </w:r>
+      <w:r>
+        <w:rPr>
+          <w:b/>
+        </w:rPr>
+        <w:t xml:space="preserve"> node build.js &lt;</w:t>
+      </w:r>
+      <w:proofErr w:type="spellStart"/>
+      <w:r>
+        <w:rPr>
+          <w:b/>
+        </w:rPr>
+        <w:t>build_dir</w:t>
+      </w:r>
+      <w:proofErr w:type="spellEnd"/>
+      <w:r>
+        <w:rPr>
+          <w:b/>
+        </w:rPr>
+        <w:t>&gt;/</w:t>
+      </w:r>
+      <w:r>
+        <w:rPr>
+          <w:b/>
+        </w:rPr>
+        <w:t>mobilesdk-3.0.0.v&lt;NUMBER&gt;-win32.zip &lt;</w:t>
+      </w:r>
+      <w:proofErr w:type="spellStart"/>
+      <w:r>
+        <w:rPr>
+          <w:b/>
+        </w:rPr>
+        <w:t>build_dir</w:t>
+      </w:r>
+      <w:proofErr w:type="spellEnd"/>
+      <w:r>
+        <w:rPr>
+          <w:b/>
+        </w:rPr>
+        <w:t>&gt;/temp</w:t>
+      </w:r>
+      <w:r>
+        <w:rPr>
+          <w:b/>
+        </w:rPr>
+        <w:t xml:space="preserve"> </w:t>
+      </w:r>
+    </w:p>
+    <w:p>
+      <w:pPr>
+        <w:pStyle w:val="ListParagraph"/>
+      </w:pPr>
+      <w:r>
         <w:t>In th</w:t>
       </w:r>
       <w:r>
@@ -258,10 +298,7 @@
       </w:r>
       <w:proofErr w:type="spellEnd"/>
       <w:r>
-        <w:t>&gt;</w:t>
-      </w:r>
-      <w:r>
-        <w:t>/</w:t>
+        <w:t>&gt;/</w:t>
       </w:r>
       <w:r>
         <w:t>mobilesdk-3.0.0.v</w:t>
@@ -289,8 +326,6 @@
       <w:r>
         <w:t>Titanium Mobile Linux is recommended platform to build SDK.</w:t>
       </w:r>
-      <w:bookmarkStart w:id="0" w:name="_GoBack"/>
-      <w:bookmarkEnd w:id="0"/>
     </w:p>
     <w:p>
       <w:pPr>
@@ -337,12 +372,24 @@
       <w:r>
         <w:t xml:space="preserve">Download Install Manager and Image at: </w:t>
       </w:r>
-      <w:hyperlink r:id="rId7" w:history="1">
+      <w:hyperlink r:id="rId8" w:history="1">
         <w:r>
           <w:rPr>
             <w:rStyle w:val="Hyperlink"/>
           </w:rPr>
-          <w:t>https://developer.tizen.org/sdk</w:t>
+          <w:t>https://develo</w:t>
+        </w:r>
+        <w:r>
+          <w:rPr>
+            <w:rStyle w:val="Hyperlink"/>
+          </w:rPr>
+          <w:t>p</w:t>
+        </w:r>
+        <w:r>
+          <w:rPr>
+            <w:rStyle w:val="Hyperlink"/>
+          </w:rPr>
+          <w:t>er.tizen.org/sdk</w:t>
         </w:r>
       </w:hyperlink>
     </w:p>
@@ -355,7 +402,7 @@
       <w:pPr>
         <w:ind w:left="720"/>
       </w:pPr>
-      <w:hyperlink r:id="rId8" w:history="1">
+      <w:hyperlink r:id="rId9" w:history="1">
         <w:r>
           <w:rPr>
             <w:rStyle w:val="Hyperlink"/>
@@ -368,7 +415,7 @@
       <w:pPr>
         <w:ind w:left="720"/>
       </w:pPr>
-      <w:hyperlink r:id="rId9" w:history="1">
+      <w:hyperlink r:id="rId10" w:history="1">
         <w:r>
           <w:rPr>
             <w:rStyle w:val="Hyperlink"/>
@@ -386,7 +433,7 @@
       <w:pPr>
         <w:ind w:firstLine="720"/>
       </w:pPr>
-      <w:hyperlink r:id="rId10" w:history="1">
+      <w:hyperlink r:id="rId11" w:history="1">
         <w:r>
           <w:rPr>
             <w:rStyle w:val="Hyperlink"/>
@@ -399,7 +446,7 @@
       <w:pPr>
         <w:ind w:firstLine="720"/>
       </w:pPr>
-      <w:hyperlink r:id="rId11" w:history="1">
+      <w:hyperlink r:id="rId12" w:history="1">
         <w:r>
           <w:rPr>
             <w:rStyle w:val="Hyperlink"/>
@@ -444,6 +491,7 @@
         <w:pStyle w:val="Heading4"/>
       </w:pPr>
       <w:r>
+        <w:lastRenderedPageBreak/>
         <w:t>Install Tizen SDK</w:t>
       </w:r>
     </w:p>
@@ -476,65 +524,11 @@
         <w:rPr>
           <w:noProof/>
         </w:rPr>
-        <w:lastRenderedPageBreak/>
         <w:drawing>
           <wp:inline distT="0" distB="0" distL="0" distR="0" wp14:anchorId="20B49FDA" wp14:editId="4C653826">
             <wp:extent cx="3067610" cy="2346385"/>
             <wp:effectExtent l="0" t="0" r="0" b="0"/>
             <wp:docPr id="1" name="Picture 1"/>
-            <wp:cNvGraphicFramePr>
-              <a:graphicFrameLocks xmlns:a="http://schemas.openxmlformats.org/drawingml/2006/main" noChangeAspect="1"/>
-            </wp:cNvGraphicFramePr>
-            <a:graphic xmlns:a="http://schemas.openxmlformats.org/drawingml/2006/main">
-              <a:graphicData uri="http://schemas.openxmlformats.org/drawingml/2006/picture">
-                <pic:pic xmlns:pic="http://schemas.openxmlformats.org/drawingml/2006/picture">
-                  <pic:nvPicPr>
-                    <pic:cNvPr id="0" name=""/>
-                    <pic:cNvPicPr/>
-                  </pic:nvPicPr>
-                  <pic:blipFill>
-                    <a:blip r:embed="rId12"/>
-                    <a:stretch>
-                      <a:fillRect/>
-                    </a:stretch>
-                  </pic:blipFill>
-                  <pic:spPr>
-                    <a:xfrm>
-                      <a:off x="0" y="0"/>
-                      <a:ext cx="3069607" cy="2347913"/>
-                    </a:xfrm>
-                    <a:prstGeom prst="rect">
-                      <a:avLst/>
-                    </a:prstGeom>
-                  </pic:spPr>
-                </pic:pic>
-              </a:graphicData>
-            </a:graphic>
-          </wp:inline>
-        </w:drawing>
-      </w:r>
-    </w:p>
-    <w:p>
-      <w:r>
-        <w:t>In the next window select radio</w:t>
-      </w:r>
-      <w:r>
-        <w:t xml:space="preserve"> </w:t>
-      </w:r>
-      <w:r>
-        <w:t>button “SDK Image”</w:t>
-      </w:r>
-    </w:p>
-    <w:p>
-      <w:r>
-        <w:rPr>
-          <w:noProof/>
-        </w:rPr>
-        <w:drawing>
-          <wp:inline distT="0" distB="0" distL="0" distR="0" wp14:anchorId="6227EE5B" wp14:editId="30F0101F">
-            <wp:extent cx="3670671" cy="3079631"/>
-            <wp:effectExtent l="0" t="0" r="6350" b="6985"/>
-            <wp:docPr id="2" name="Picture 2"/>
             <wp:cNvGraphicFramePr>
               <a:graphicFrameLocks xmlns:a="http://schemas.openxmlformats.org/drawingml/2006/main" noChangeAspect="1"/>
             </wp:cNvGraphicFramePr>
@@ -554,6 +548,59 @@
                   <pic:spPr>
                     <a:xfrm>
                       <a:off x="0" y="0"/>
+                      <a:ext cx="3069607" cy="2347913"/>
+                    </a:xfrm>
+                    <a:prstGeom prst="rect">
+                      <a:avLst/>
+                    </a:prstGeom>
+                  </pic:spPr>
+                </pic:pic>
+              </a:graphicData>
+            </a:graphic>
+          </wp:inline>
+        </w:drawing>
+      </w:r>
+    </w:p>
+    <w:p>
+      <w:r>
+        <w:t>In the next window select radio</w:t>
+      </w:r>
+      <w:r>
+        <w:t xml:space="preserve"> </w:t>
+      </w:r>
+      <w:r>
+        <w:t>button “SDK Image”</w:t>
+      </w:r>
+    </w:p>
+    <w:p>
+      <w:r>
+        <w:rPr>
+          <w:noProof/>
+        </w:rPr>
+        <w:drawing>
+          <wp:inline distT="0" distB="0" distL="0" distR="0" wp14:anchorId="6227EE5B" wp14:editId="30F0101F">
+            <wp:extent cx="3670671" cy="3079631"/>
+            <wp:effectExtent l="0" t="0" r="6350" b="6985"/>
+            <wp:docPr id="2" name="Picture 2"/>
+            <wp:cNvGraphicFramePr>
+              <a:graphicFrameLocks xmlns:a="http://schemas.openxmlformats.org/drawingml/2006/main" noChangeAspect="1"/>
+            </wp:cNvGraphicFramePr>
+            <a:graphic xmlns:a="http://schemas.openxmlformats.org/drawingml/2006/main">
+              <a:graphicData uri="http://schemas.openxmlformats.org/drawingml/2006/picture">
+                <pic:pic xmlns:pic="http://schemas.openxmlformats.org/drawingml/2006/picture">
+                  <pic:nvPicPr>
+                    <pic:cNvPr id="0" name=""/>
+                    <pic:cNvPicPr/>
+                  </pic:nvPicPr>
+                  <pic:blipFill>
+                    <a:blip r:embed="rId14"/>
+                    <a:stretch>
+                      <a:fillRect/>
+                    </a:stretch>
+                  </pic:blipFill>
+                  <pic:spPr>
+                    <a:xfrm>
+                      <a:off x="0" y="0"/>
                       <a:ext cx="3673255" cy="3081799"/>
                     </a:xfrm>
                     <a:prstGeom prst="rect">
@@ -614,17 +661,17 @@
       <w:pPr>
         <w:pStyle w:val="Heading4"/>
       </w:pPr>
-      <w:bookmarkStart w:id="1" w:name="_Ref340492020"/>
+      <w:bookmarkStart w:id="0" w:name="_Ref340492020"/>
       <w:r>
         <w:t>Install Intel HAXM for Tizen</w:t>
       </w:r>
-      <w:bookmarkEnd w:id="1"/>
+      <w:bookmarkEnd w:id="0"/>
     </w:p>
     <w:p>
       <w:r>
         <w:t xml:space="preserve">Without HW Acceleration Tizen emulator performance on Windows are far away from excellence even with Core i7 processor. It is mandatory configure hardware acceleration.  Go to page </w:t>
       </w:r>
-      <w:hyperlink r:id="rId14" w:history="1">
+      <w:hyperlink r:id="rId15" w:history="1">
         <w:r>
           <w:rPr>
             <w:rStyle w:val="Hyperlink"/>
@@ -637,7 +684,7 @@
       <w:r>
         <w:t xml:space="preserve">And download and install </w:t>
       </w:r>
-      <w:hyperlink r:id="rId15" w:history="1">
+      <w:hyperlink r:id="rId16" w:history="1">
         <w:r>
           <w:t>IntelHaxmTizen.exe</w:t>
         </w:r>
@@ -648,6 +695,7 @@
         <w:rPr>
           <w:highlight w:val="red"/>
         </w:rPr>
+        <w:lastRenderedPageBreak/>
         <w:t>Important:</w:t>
       </w:r>
       <w:r>
@@ -656,7 +704,6 @@
     </w:p>
     <w:p>
       <w:r>
-        <w:lastRenderedPageBreak/>
         <w:t>Reboot your computer.</w:t>
       </w:r>
     </w:p>
@@ -717,7 +764,7 @@
                     <pic:cNvPicPr/>
                   </pic:nvPicPr>
                   <pic:blipFill>
-                    <a:blip r:embed="rId16"/>
+                    <a:blip r:embed="rId17"/>
                     <a:stretch>
                       <a:fillRect/>
                     </a:stretch>
@@ -856,7 +903,7 @@
       <w:r>
         <w:t xml:space="preserve"> and installation instruction available here: </w:t>
       </w:r>
-      <w:hyperlink r:id="rId17" w:history="1">
+      <w:hyperlink r:id="rId18" w:history="1">
         <w:r>
           <w:rPr>
             <w:rStyle w:val="Hyperlink"/>
@@ -881,54 +928,6 @@
             <wp:extent cx="4987587" cy="3562709"/>
             <wp:effectExtent l="0" t="0" r="3810" b="0"/>
             <wp:docPr id="4" name="Picture 4"/>
-            <wp:cNvGraphicFramePr>
-              <a:graphicFrameLocks xmlns:a="http://schemas.openxmlformats.org/drawingml/2006/main" noChangeAspect="1"/>
-            </wp:cNvGraphicFramePr>
-            <a:graphic xmlns:a="http://schemas.openxmlformats.org/drawingml/2006/main">
-              <a:graphicData uri="http://schemas.openxmlformats.org/drawingml/2006/picture">
-                <pic:pic xmlns:pic="http://schemas.openxmlformats.org/drawingml/2006/picture">
-                  <pic:nvPicPr>
-                    <pic:cNvPr id="0" name=""/>
-                    <pic:cNvPicPr/>
-                  </pic:nvPicPr>
-                  <pic:blipFill>
-                    <a:blip r:embed="rId18"/>
-                    <a:stretch>
-                      <a:fillRect/>
-                    </a:stretch>
-                  </pic:blipFill>
-                  <pic:spPr>
-                    <a:xfrm>
-                      <a:off x="0" y="0"/>
-                      <a:ext cx="4992119" cy="3565946"/>
-                    </a:xfrm>
-                    <a:prstGeom prst="rect">
-                      <a:avLst/>
-                    </a:prstGeom>
-                  </pic:spPr>
-                </pic:pic>
-              </a:graphicData>
-            </a:graphic>
-          </wp:inline>
-        </w:drawing>
-      </w:r>
-    </w:p>
-    <w:p>
-      <w:r>
-        <w:t>Click Launch button to start it.</w:t>
-      </w:r>
-    </w:p>
-    <w:p>
-      <w:r>
-        <w:rPr>
-          <w:noProof/>
-        </w:rPr>
-        <w:lastRenderedPageBreak/>
-        <w:drawing>
-          <wp:inline distT="0" distB="0" distL="0" distR="0" wp14:anchorId="2BFEA973" wp14:editId="63B75CF1">
-            <wp:extent cx="2667000" cy="4638675"/>
-            <wp:effectExtent l="0" t="0" r="0" b="9525"/>
-            <wp:docPr id="5" name="Picture 5"/>
             <wp:cNvGraphicFramePr>
               <a:graphicFrameLocks xmlns:a="http://schemas.openxmlformats.org/drawingml/2006/main" noChangeAspect="1"/>
             </wp:cNvGraphicFramePr>
@@ -948,7 +947,7 @@
                   <pic:spPr>
                     <a:xfrm>
                       <a:off x="0" y="0"/>
-                      <a:ext cx="2667000" cy="4638675"/>
+                      <a:ext cx="4992119" cy="3565946"/>
                     </a:xfrm>
                     <a:prstGeom prst="rect">
                       <a:avLst/>
@@ -963,12 +962,7 @@
     </w:p>
     <w:p>
       <w:r>
-        <w:t>For first start Tizen shows welcome screen. Click Start on it. On the next screen click “Next” and click “Finish” on the last screen.</w:t>
-      </w:r>
-    </w:p>
-    <w:p>
-      <w:r>
-        <w:t>Ready to use emulator looks as on the picture</w:t>
+        <w:t>Click Launch button to start it.</w:t>
       </w:r>
     </w:p>
     <w:p>
@@ -978,10 +972,10 @@
         </w:rPr>
         <w:lastRenderedPageBreak/>
         <w:drawing>
-          <wp:inline distT="0" distB="0" distL="0" distR="0" wp14:anchorId="0C758449" wp14:editId="1360AC3B">
+          <wp:inline distT="0" distB="0" distL="0" distR="0" wp14:anchorId="2BFEA973" wp14:editId="63B75CF1">
             <wp:extent cx="2667000" cy="4638675"/>
             <wp:effectExtent l="0" t="0" r="0" b="9525"/>
-            <wp:docPr id="6" name="Picture 6"/>
+            <wp:docPr id="5" name="Picture 5"/>
             <wp:cNvGraphicFramePr>
               <a:graphicFrameLocks xmlns:a="http://schemas.openxmlformats.org/drawingml/2006/main" noChangeAspect="1"/>
             </wp:cNvGraphicFramePr>
@@ -1016,6 +1010,59 @@
     </w:p>
     <w:p>
       <w:r>
+        <w:t>For first start Tizen shows welcome screen. Click Start on it. On the next screen click “Next” and click “Finish” on the last screen.</w:t>
+      </w:r>
+    </w:p>
+    <w:p>
+      <w:r>
+        <w:t>Ready to use emulator looks as on the picture</w:t>
+      </w:r>
+    </w:p>
+    <w:p>
+      <w:r>
+        <w:rPr>
+          <w:noProof/>
+        </w:rPr>
+        <w:lastRenderedPageBreak/>
+        <w:drawing>
+          <wp:inline distT="0" distB="0" distL="0" distR="0" wp14:anchorId="0C758449" wp14:editId="1360AC3B">
+            <wp:extent cx="2667000" cy="4638675"/>
+            <wp:effectExtent l="0" t="0" r="0" b="9525"/>
+            <wp:docPr id="6" name="Picture 6"/>
+            <wp:cNvGraphicFramePr>
+              <a:graphicFrameLocks xmlns:a="http://schemas.openxmlformats.org/drawingml/2006/main" noChangeAspect="1"/>
+            </wp:cNvGraphicFramePr>
+            <a:graphic xmlns:a="http://schemas.openxmlformats.org/drawingml/2006/main">
+              <a:graphicData uri="http://schemas.openxmlformats.org/drawingml/2006/picture">
+                <pic:pic xmlns:pic="http://schemas.openxmlformats.org/drawingml/2006/picture">
+                  <pic:nvPicPr>
+                    <pic:cNvPr id="0" name=""/>
+                    <pic:cNvPicPr/>
+                  </pic:nvPicPr>
+                  <pic:blipFill>
+                    <a:blip r:embed="rId21"/>
+                    <a:stretch>
+                      <a:fillRect/>
+                    </a:stretch>
+                  </pic:blipFill>
+                  <pic:spPr>
+                    <a:xfrm>
+                      <a:off x="0" y="0"/>
+                      <a:ext cx="2667000" cy="4638675"/>
+                    </a:xfrm>
+                    <a:prstGeom prst="rect">
+                      <a:avLst/>
+                    </a:prstGeom>
+                  </pic:spPr>
+                </pic:pic>
+              </a:graphicData>
+            </a:graphic>
+          </wp:inline>
+        </w:drawing>
+      </w:r>
+    </w:p>
+    <w:p>
+      <w:r>
         <w:t xml:space="preserve">It is highly recommended </w:t>
       </w:r>
       <w:r>
@@ -1219,7 +1266,7 @@
       <w:r>
         <w:t xml:space="preserve"> here </w:t>
       </w:r>
-      <w:hyperlink r:id="rId21" w:anchor="!/guide/Titanium_Command-Line_Interface_Reference" w:history="1">
+      <w:hyperlink r:id="rId22" w:anchor="!/guide/Titanium_Command-Line_Interface_Reference" w:history="1">
         <w:r>
           <w:rPr>
             <w:rStyle w:val="Hyperlink"/>
@@ -1258,7 +1305,7 @@
           <w:szCs w:val="20"/>
         </w:rPr>
       </w:pPr>
-      <w:hyperlink r:id="rId22" w:tgtFrame="_blank" w:history="1">
+      <w:hyperlink r:id="rId23" w:tgtFrame="_blank" w:history="1">
         <w:r>
           <w:rPr>
             <w:rStyle w:val="Hyperlink"/>
@@ -1281,7 +1328,7 @@
       <w:r>
         <w:t xml:space="preserve">at </w:t>
       </w:r>
-      <w:hyperlink r:id="rId23" w:history="1">
+      <w:hyperlink r:id="rId24" w:history="1">
         <w:r>
           <w:t>http://nodejs.org/download/</w:t>
         </w:r>
@@ -1469,50 +1516,55 @@
         <w:rPr>
           <w:highlight w:val="yellow"/>
         </w:rPr>
-        <w:t>&lt;TBD: link to SDK</w:t>
+        <w:t>&lt;</w:t>
       </w:r>
       <w:r>
         <w:rPr>
           <w:highlight w:val="yellow"/>
         </w:rPr>
-        <w:t xml:space="preserve"> or use steps from section “Building Titanium Mobile SDK for Tizen”</w:t>
-      </w:r>
+        <w:t xml:space="preserve"> </w:t>
+      </w:r>
+      <w:proofErr w:type="gramStart"/>
       <w:r>
         <w:rPr>
           <w:highlight w:val="yellow"/>
         </w:rPr>
+        <w:t>or</w:t>
+      </w:r>
+      <w:proofErr w:type="gramEnd"/>
+      <w:r>
+        <w:rPr>
+          <w:highlight w:val="yellow"/>
+        </w:rPr>
+        <w:t xml:space="preserve"> use steps from section “Building Titanium Mobile SDK for Tizen”</w:t>
+      </w:r>
+      <w:r>
+        <w:rPr>
+          <w:highlight w:val="yellow"/>
+        </w:rPr>
         <w:t>&gt;</w:t>
       </w:r>
     </w:p>
     <w:p>
       <w:r>
+        <w:t xml:space="preserve">Install Titanium Studio </w:t>
+      </w:r>
+      <w:r>
+        <w:t>from www.appcelerator.com.</w:t>
+      </w:r>
+    </w:p>
+    <w:p>
+      <w:r>
         <w:t>I</w:t>
       </w:r>
       <w:r>
-        <w:t>f</w:t>
-      </w:r>
-      <w:r>
-        <w:t xml:space="preserve"> </w:t>
-      </w:r>
-      <w:r>
-        <w:t>cli failed to do this</w:t>
-      </w:r>
-      <w:r>
-        <w:t>, j</w:t>
-      </w:r>
-      <w:r>
-        <w:t xml:space="preserve">ust download SDK manually from </w:t>
-      </w:r>
-      <w:hyperlink r:id="rId24" w:history="1">
-        <w:r>
-          <w:rPr>
-            <w:rStyle w:val="Hyperlink"/>
-          </w:rPr>
-          <w:t>http://builds.appcelerator.com.s3.amazonaws.com/index.html</w:t>
-        </w:r>
-      </w:hyperlink>
-      <w:r>
-        <w:t xml:space="preserve"> and install it with Titan</w:t>
+        <w:t xml:space="preserve">nstall </w:t>
+      </w:r>
+      <w:r>
+        <w:t xml:space="preserve">the Titanium Mobile SDK for Tizen </w:t>
+      </w:r>
+      <w:r>
+        <w:t>with Titan</w:t>
       </w:r>
       <w:r>
         <w:t>ium Studio (Help-&gt; Install SDK):</w:t>
@@ -1841,7 +1893,12 @@
       </w:r>
       <w:proofErr w:type="spellEnd"/>
       <w:r>
-        <w:t xml:space="preserve"> modules (</w:t>
+        <w:t xml:space="preserve"> mod</w:t>
+      </w:r>
+      <w:bookmarkStart w:id="1" w:name="_GoBack"/>
+      <w:bookmarkEnd w:id="1"/>
+      <w:r>
+        <w:t>ules (</w:t>
       </w:r>
       <w:r>
         <w:rPr>
@@ -2157,13 +2214,27 @@
         </w:rPr>
         <w:t xml:space="preserve"> -w "</w:t>
       </w:r>
+      <w:r>
+        <w:rPr>
+          <w:b/>
+          <w:i/>
+        </w:rPr>
+        <w:t>c:\path\to\</w:t>
+      </w:r>
+      <w:r>
+        <w:rPr>
+          <w:b/>
+          <w:i/>
+        </w:rPr>
+        <w:t>tizenapp.wgt" -</w:t>
+      </w:r>
       <w:proofErr w:type="spellStart"/>
       <w:r>
         <w:rPr>
           <w:b/>
           <w:i/>
         </w:rPr>
-        <w:t>tizenapp.wgt</w:t>
+        <w:t>i</w:t>
       </w:r>
       <w:proofErr w:type="spellEnd"/>
       <w:r>
@@ -2171,7 +2242,34 @@
           <w:b/>
           <w:i/>
         </w:rPr>
-        <w:t xml:space="preserve">" -id http://appcelerator.com </w:t>
+        <w:t xml:space="preserve"> http://appcelerator.com </w:t>
+      </w:r>
+      <w:r>
+        <w:rPr>
+          <w:b/>
+          <w:i/>
+        </w:rPr>
+        <w:br/>
+      </w:r>
+      <w:r>
+        <w:t>(</w:t>
+      </w:r>
+      <w:r>
+        <w:rPr>
+          <w:b/>
+        </w:rPr>
+        <w:t>note</w:t>
+      </w:r>
+      <w:r>
+        <w:t xml:space="preserve">: path to </w:t>
+      </w:r>
+      <w:proofErr w:type="spellStart"/>
+      <w:r>
+        <w:t>wgt</w:t>
+      </w:r>
+      <w:proofErr w:type="spellEnd"/>
+      <w:r>
+        <w:t xml:space="preserve"> must be fully qualified, not relative)</w:t>
       </w:r>
     </w:p>
     <w:p>

</xml_diff>

<commit_message>
Added: - Set current folder <titanium_mobile_tizen> - Install  jdk > 6
</commit_message>
<xml_diff>
--- a/docs/Environment Configuration and Running Samples on Tizen.docx
+++ b/docs/Environment Configuration and Running Samples on Tizen.docx
@@ -46,9 +46,21 @@
     </w:p>
     <w:p>
       <w:r>
-        <w:t xml:space="preserve">How to create SDK with Tizen support from regular Titanium Mobile SDK (Linux systems is target. </w:t>
-      </w:r>
-      <w:hyperlink r:id="rId6" w:history="1">
+        <w:t>How to create SDK with Tizen support from regular Titanium Mobile SDK:</w:t>
+      </w:r>
+    </w:p>
+    <w:p>
+      <w:pPr>
+        <w:pStyle w:val="ListParagraph"/>
+        <w:numPr>
+          <w:ilvl w:val="0"/>
+          <w:numId w:val="11"/>
+        </w:numPr>
+      </w:pPr>
+      <w:r>
+        <w:t>Install node.js v0.8+ (</w:t>
+      </w:r>
+      <w:hyperlink r:id="rId8" w:history="1">
         <w:r>
           <w:rPr>
             <w:rStyle w:val="Hyperlink"/>
@@ -57,7 +69,10 @@
         </w:r>
       </w:hyperlink>
       <w:r>
-        <w:t>):</w:t>
+        <w:rPr>
+          <w:rStyle w:val="Hyperlink"/>
+        </w:rPr>
+        <w:t>)</w:t>
       </w:r>
     </w:p>
     <w:p>
@@ -71,16 +86,18 @@
       <w:r>
         <w:t xml:space="preserve">Get all sources from </w:t>
       </w:r>
-      <w:proofErr w:type="spellStart"/>
-      <w:r>
-        <w:rPr>
-          <w:b/>
-        </w:rPr>
-        <w:t>titanium_mobile_tizen</w:t>
-      </w:r>
-      <w:proofErr w:type="spellEnd"/>
-      <w:r>
-        <w:t xml:space="preserve"> repo into folder &lt;</w:t>
+      <w:hyperlink r:id="rId9" w:history="1">
+        <w:proofErr w:type="spellStart"/>
+        <w:r>
+          <w:rPr>
+            <w:rStyle w:val="Hyperlink"/>
+          </w:rPr>
+          <w:t>titanium_mobile_tizen</w:t>
+        </w:r>
+        <w:proofErr w:type="spellEnd"/>
+      </w:hyperlink>
+      <w:r>
+        <w:t xml:space="preserve"> into folder &lt;</w:t>
       </w:r>
       <w:proofErr w:type="spellStart"/>
       <w:r>
@@ -100,15 +117,27 @@
         </w:numPr>
       </w:pPr>
       <w:r>
-        <w:t xml:space="preserve">Get all required </w:t>
+        <w:t>Set current folder &lt;</w:t>
       </w:r>
       <w:proofErr w:type="spellStart"/>
       <w:r>
-        <w:t>nodejs</w:t>
+        <w:t>titanium_mobile_tizen</w:t>
       </w:r>
       <w:proofErr w:type="spellEnd"/>
       <w:r>
-        <w:t xml:space="preserve"> modules with command </w:t>
+        <w:t>&gt;</w:t>
+      </w:r>
+      <w:r>
+        <w:t xml:space="preserve"> and g</w:t>
+      </w:r>
+      <w:r>
+        <w:t>et all required node</w:t>
+      </w:r>
+      <w:r>
+        <w:t>.</w:t>
+      </w:r>
+      <w:r>
+        <w:t xml:space="preserve">js modules with command </w:t>
       </w:r>
       <w:proofErr w:type="spellStart"/>
       <w:r>
@@ -123,6 +152,12 @@
           <w:b/>
         </w:rPr>
         <w:t xml:space="preserve"> install</w:t>
+      </w:r>
+      <w:r>
+        <w:rPr>
+          <w:b/>
+        </w:rPr>
+        <w:t xml:space="preserve"> </w:t>
       </w:r>
     </w:p>
     <w:p>
@@ -136,7 +171,7 @@
       <w:r>
         <w:t xml:space="preserve">Download latest (3.0.0) SDK for Win32 from </w:t>
       </w:r>
-      <w:hyperlink r:id="rId7" w:history="1">
+      <w:hyperlink r:id="rId10" w:history="1">
         <w:r>
           <w:rPr>
             <w:rStyle w:val="Hyperlink"/>
@@ -365,93 +400,57 @@
         <w:pStyle w:val="Heading4"/>
       </w:pPr>
       <w:r>
-        <w:t>Download Tizen SDK 2.0</w:t>
-      </w:r>
-    </w:p>
-    <w:p>
-      <w:r>
-        <w:t xml:space="preserve">Download Install Manager and Image at: </w:t>
-      </w:r>
-      <w:hyperlink r:id="rId8" w:history="1">
+        <w:t xml:space="preserve">Download </w:t>
+      </w:r>
+      <w:proofErr w:type="spellStart"/>
+      <w:r>
+        <w:t>Tizen</w:t>
+      </w:r>
+      <w:proofErr w:type="spellEnd"/>
+      <w:r>
+        <w:t xml:space="preserve"> SDK 2.0</w:t>
+      </w:r>
+    </w:p>
+    <w:p>
+      <w:r>
+        <w:t xml:space="preserve">Download Java Development Kit (JDK) version &gt; 6 from </w:t>
+      </w:r>
+      <w:hyperlink r:id="rId11" w:history="1">
         <w:r>
           <w:rPr>
             <w:rStyle w:val="Hyperlink"/>
           </w:rPr>
-          <w:t>https://develo</w:t>
+          <w:t>Java De</w:t>
         </w:r>
         <w:r>
           <w:rPr>
             <w:rStyle w:val="Hyperlink"/>
           </w:rPr>
-          <w:t>p</w:t>
+          <w:t>v</w:t>
         </w:r>
         <w:r>
           <w:rPr>
             <w:rStyle w:val="Hyperlink"/>
           </w:rPr>
-          <w:t>er.tizen.org/sdk</w:t>
+          <w:t>elopment Kit</w:t>
         </w:r>
       </w:hyperlink>
-    </w:p>
-    <w:p>
-      <w:r>
-        <w:t>For Windows 32bit</w:t>
-      </w:r>
-    </w:p>
-    <w:p>
-      <w:pPr>
-        <w:ind w:left="720"/>
-      </w:pPr>
-      <w:hyperlink r:id="rId9" w:history="1">
-        <w:r>
-          <w:rPr>
-            <w:rStyle w:val="Hyperlink"/>
-          </w:rPr>
-          <w:t>http://download.tizen.org/sdk/InstallManager/tizen-sdk-2.0-windows32.exe</w:t>
-        </w:r>
-      </w:hyperlink>
-    </w:p>
-    <w:p>
-      <w:pPr>
-        <w:ind w:left="720"/>
-      </w:pPr>
-      <w:hyperlink r:id="rId10" w:history="1">
-        <w:r>
-          <w:rPr>
-            <w:rStyle w:val="Hyperlink"/>
-          </w:rPr>
-          <w:t>http://download.tizen.org/sdk/sdk-images/tizen-sdk-image-2.0.0a-windows32.zip</w:t>
-        </w:r>
-      </w:hyperlink>
-    </w:p>
-    <w:p>
-      <w:r>
-        <w:t>For Windows 64bit</w:t>
-      </w:r>
-    </w:p>
-    <w:p>
-      <w:pPr>
-        <w:ind w:firstLine="720"/>
-      </w:pPr>
-      <w:hyperlink r:id="rId11" w:history="1">
-        <w:r>
-          <w:rPr>
-            <w:rStyle w:val="Hyperlink"/>
-          </w:rPr>
-          <w:t>http://download.tizen.org/sdk/InstallManager/tizen-sdk-2.0-windows64.exe</w:t>
-        </w:r>
-      </w:hyperlink>
-    </w:p>
-    <w:p>
-      <w:pPr>
-        <w:ind w:firstLine="720"/>
-      </w:pPr>
+      <w:r>
+        <w:t xml:space="preserve"> </w:t>
+      </w:r>
+    </w:p>
+    <w:p>
+      <w:bookmarkStart w:id="0" w:name="_GoBack"/>
+      <w:bookmarkEnd w:id="0"/>
+      <w:r>
+        <w:t xml:space="preserve">Download Install Manager and Image at: </w:t>
+      </w:r>
       <w:hyperlink r:id="rId12" w:history="1">
         <w:r>
           <w:rPr>
             <w:rStyle w:val="Hyperlink"/>
           </w:rPr>
-          <w:t>http://download.tizen.org/sdk/sdk-images/tizen-sdk-image-2.0.0a-windows64.zip</w:t>
+          <w:t>https://developer.tizen.org/sdk</w:t>
         </w:r>
       </w:hyperlink>
     </w:p>
@@ -475,7 +474,13 @@
       <w:proofErr w:type="spellEnd"/>
       <w:proofErr w:type="gramEnd"/>
       <w:r>
-        <w:t xml:space="preserve"> or Image . All next steps </w:t>
+        <w:t xml:space="preserve"> or Image </w:t>
+      </w:r>
+      <w:r>
+        <w:t xml:space="preserve"> on 32bits platform</w:t>
+      </w:r>
+      <w:r>
+        <w:t xml:space="preserve">. All next steps </w:t>
       </w:r>
       <w:proofErr w:type="gramStart"/>
       <w:r>
@@ -491,39 +496,39 @@
         <w:pStyle w:val="Heading4"/>
       </w:pPr>
       <w:r>
+        <w:t>Install Tizen SDK</w:t>
+      </w:r>
+    </w:p>
+    <w:p>
+      <w:r>
+        <w:t xml:space="preserve">Run </w:t>
+      </w:r>
+      <w:r>
+        <w:t>tizen-sdk-2.0-windows64.exe</w:t>
+      </w:r>
+      <w:r>
+        <w:t xml:space="preserve"> </w:t>
+      </w:r>
+      <w:r>
+        <w:t xml:space="preserve">and click button </w:t>
+      </w:r>
+      <w:r>
+        <w:rPr>
+          <w:b/>
+          <w:i/>
+        </w:rPr>
+        <w:t>Advanced</w:t>
+      </w:r>
+      <w:r>
+        <w:t xml:space="preserve"> </w:t>
+      </w:r>
+    </w:p>
+    <w:p>
+      <w:r>
+        <w:rPr>
+          <w:noProof/>
+        </w:rPr>
         <w:lastRenderedPageBreak/>
-        <w:t>Install Tizen SDK</w:t>
-      </w:r>
-    </w:p>
-    <w:p>
-      <w:r>
-        <w:t xml:space="preserve">Run </w:t>
-      </w:r>
-      <w:r>
-        <w:t>tizen-sdk-2.0-windows64.exe</w:t>
-      </w:r>
-      <w:r>
-        <w:t xml:space="preserve"> </w:t>
-      </w:r>
-      <w:r>
-        <w:t xml:space="preserve">and click button </w:t>
-      </w:r>
-      <w:r>
-        <w:rPr>
-          <w:b/>
-          <w:i/>
-        </w:rPr>
-        <w:t>Advanced</w:t>
-      </w:r>
-      <w:r>
-        <w:t xml:space="preserve"> </w:t>
-      </w:r>
-    </w:p>
-    <w:p>
-      <w:r>
-        <w:rPr>
-          <w:noProof/>
-        </w:rPr>
         <w:drawing>
           <wp:inline distT="0" distB="0" distL="0" distR="0" wp14:anchorId="20B49FDA" wp14:editId="4C653826">
             <wp:extent cx="3067610" cy="2346385"/>
@@ -661,11 +666,11 @@
       <w:pPr>
         <w:pStyle w:val="Heading4"/>
       </w:pPr>
-      <w:bookmarkStart w:id="0" w:name="_Ref340492020"/>
+      <w:bookmarkStart w:id="1" w:name="_Ref340492020"/>
       <w:r>
         <w:t>Install Intel HAXM for Tizen</w:t>
       </w:r>
-      <w:bookmarkEnd w:id="0"/>
+      <w:bookmarkEnd w:id="1"/>
     </w:p>
     <w:p>
       <w:r>
@@ -695,15 +700,15 @@
         <w:rPr>
           <w:highlight w:val="red"/>
         </w:rPr>
+        <w:t>Important:</w:t>
+      </w:r>
+      <w:r>
+        <w:t xml:space="preserve"> HAXM for Tizen conflicts with HAXM for Android. Uninstall Android version first.</w:t>
+      </w:r>
+    </w:p>
+    <w:p>
+      <w:r>
         <w:lastRenderedPageBreak/>
-        <w:t>Important:</w:t>
-      </w:r>
-      <w:r>
-        <w:t xml:space="preserve"> HAXM for Tizen conflicts with HAXM for Android. Uninstall Android version first.</w:t>
-      </w:r>
-    </w:p>
-    <w:p>
-      <w:r>
         <w:t>Reboot your computer.</w:t>
       </w:r>
     </w:p>
@@ -886,8 +891,13 @@
         <w:fldChar w:fldCharType="separate"/>
       </w:r>
       <w:r>
-        <w:t>Install Intel HAXM for Tizen</w:t>
-      </w:r>
+        <w:t xml:space="preserve">Install Intel HAXM for </w:t>
+      </w:r>
+      <w:proofErr w:type="spellStart"/>
+      <w:r>
+        <w:t>Tizen</w:t>
+      </w:r>
+      <w:proofErr w:type="spellEnd"/>
       <w:r>
         <w:fldChar w:fldCharType="end"/>
       </w:r>
@@ -908,7 +918,19 @@
           <w:rPr>
             <w:rStyle w:val="Hyperlink"/>
           </w:rPr>
-          <w:t>https://developer.tizen.org/downloads/sdk/installing-sdk/hardware-accelerated-execution-manager</w:t>
+          <w:t>http</w:t>
+        </w:r>
+        <w:r>
+          <w:rPr>
+            <w:rStyle w:val="Hyperlink"/>
+          </w:rPr>
+          <w:t>s</w:t>
+        </w:r>
+        <w:r>
+          <w:rPr>
+            <w:rStyle w:val="Hyperlink"/>
+          </w:rPr>
+          <w:t>://developer.tizen.org/downloads/sdk/installing-sdk/hardware-accelerated-execution-manager</w:t>
         </w:r>
       </w:hyperlink>
     </w:p>
@@ -1893,12 +1915,7 @@
       </w:r>
       <w:proofErr w:type="spellEnd"/>
       <w:r>
-        <w:t xml:space="preserve"> mod</w:t>
-      </w:r>
-      <w:bookmarkStart w:id="1" w:name="_GoBack"/>
-      <w:bookmarkEnd w:id="1"/>
-      <w:r>
-        <w:t>ules (</w:t>
+        <w:t xml:space="preserve"> modules (</w:t>
       </w:r>
       <w:r>
         <w:rPr>
@@ -2303,6 +2320,56 @@
     </w:sectPr>
   </w:body>
 </w:document>
+</file>
+
+<file path=word/endnotes.xml><?xml version="1.0" encoding="utf-8"?>
+<w:endnotes xmlns:wpc="http://schemas.microsoft.com/office/word/2010/wordprocessingCanvas" xmlns:mc="http://schemas.openxmlformats.org/markup-compatibility/2006" xmlns:o="urn:schemas-microsoft-com:office:office" xmlns:r="http://schemas.openxmlformats.org/officeDocument/2006/relationships" xmlns:m="http://schemas.openxmlformats.org/officeDocument/2006/math" xmlns:v="urn:schemas-microsoft-com:vml" xmlns:wp14="http://schemas.microsoft.com/office/word/2010/wordprocessingDrawing" xmlns:wp="http://schemas.openxmlformats.org/drawingml/2006/wordprocessingDrawing" xmlns:w10="urn:schemas-microsoft-com:office:word" xmlns:w="http://schemas.openxmlformats.org/wordprocessingml/2006/main" xmlns:w14="http://schemas.microsoft.com/office/word/2010/wordml" xmlns:wpg="http://schemas.microsoft.com/office/word/2010/wordprocessingGroup" xmlns:wpi="http://schemas.microsoft.com/office/word/2010/wordprocessingInk" xmlns:wne="http://schemas.microsoft.com/office/word/2006/wordml" xmlns:wps="http://schemas.microsoft.com/office/word/2010/wordprocessingShape" mc:Ignorable="w14 wp14">
+  <w:endnote w:type="separator" w:id="-1">
+    <w:p>
+      <w:pPr>
+        <w:spacing w:after="0" w:line="240" w:lineRule="auto"/>
+      </w:pPr>
+      <w:r>
+        <w:separator/>
+      </w:r>
+    </w:p>
+  </w:endnote>
+  <w:endnote w:type="continuationSeparator" w:id="0">
+    <w:p>
+      <w:pPr>
+        <w:spacing w:after="0" w:line="240" w:lineRule="auto"/>
+      </w:pPr>
+      <w:r>
+        <w:continuationSeparator/>
+      </w:r>
+    </w:p>
+  </w:endnote>
+</w:endnotes>
+</file>
+
+<file path=word/footnotes.xml><?xml version="1.0" encoding="utf-8"?>
+<w:footnotes xmlns:wpc="http://schemas.microsoft.com/office/word/2010/wordprocessingCanvas" xmlns:mc="http://schemas.openxmlformats.org/markup-compatibility/2006" xmlns:o="urn:schemas-microsoft-com:office:office" xmlns:r="http://schemas.openxmlformats.org/officeDocument/2006/relationships" xmlns:m="http://schemas.openxmlformats.org/officeDocument/2006/math" xmlns:v="urn:schemas-microsoft-com:vml" xmlns:wp14="http://schemas.microsoft.com/office/word/2010/wordprocessingDrawing" xmlns:wp="http://schemas.openxmlformats.org/drawingml/2006/wordprocessingDrawing" xmlns:w10="urn:schemas-microsoft-com:office:word" xmlns:w="http://schemas.openxmlformats.org/wordprocessingml/2006/main" xmlns:w14="http://schemas.microsoft.com/office/word/2010/wordml" xmlns:wpg="http://schemas.microsoft.com/office/word/2010/wordprocessingGroup" xmlns:wpi="http://schemas.microsoft.com/office/word/2010/wordprocessingInk" xmlns:wne="http://schemas.microsoft.com/office/word/2006/wordml" xmlns:wps="http://schemas.microsoft.com/office/word/2010/wordprocessingShape" mc:Ignorable="w14 wp14">
+  <w:footnote w:type="separator" w:id="-1">
+    <w:p>
+      <w:pPr>
+        <w:spacing w:after="0" w:line="240" w:lineRule="auto"/>
+      </w:pPr>
+      <w:r>
+        <w:separator/>
+      </w:r>
+    </w:p>
+  </w:footnote>
+  <w:footnote w:type="continuationSeparator" w:id="0">
+    <w:p>
+      <w:pPr>
+        <w:spacing w:after="0" w:line="240" w:lineRule="auto"/>
+      </w:pPr>
+      <w:r>
+        <w:continuationSeparator/>
+      </w:r>
+    </w:p>
+  </w:footnote>
+</w:footnotes>
 </file>
 
 <file path=word/numbering.xml><?xml version="1.0" encoding="utf-8"?>
@@ -4208,6 +4275,50 @@
       <w:szCs w:val="24"/>
     </w:rPr>
   </w:style>
+  <w:style w:type="paragraph" w:styleId="Header">
+    <w:name w:val="header"/>
+    <w:basedOn w:val="Normal"/>
+    <w:link w:val="HeaderChar"/>
+    <w:uiPriority w:val="99"/>
+    <w:unhideWhenUsed/>
+    <w:rsid w:val="00D420AA"/>
+    <w:pPr>
+      <w:tabs>
+        <w:tab w:val="center" w:pos="4844"/>
+        <w:tab w:val="right" w:pos="9689"/>
+      </w:tabs>
+      <w:spacing w:after="0" w:line="240" w:lineRule="auto"/>
+    </w:pPr>
+  </w:style>
+  <w:style w:type="character" w:customStyle="1" w:styleId="HeaderChar">
+    <w:name w:val="Header Char"/>
+    <w:basedOn w:val="DefaultParagraphFont"/>
+    <w:link w:val="Header"/>
+    <w:uiPriority w:val="99"/>
+    <w:rsid w:val="00D420AA"/>
+  </w:style>
+  <w:style w:type="paragraph" w:styleId="Footer">
+    <w:name w:val="footer"/>
+    <w:basedOn w:val="Normal"/>
+    <w:link w:val="FooterChar"/>
+    <w:uiPriority w:val="99"/>
+    <w:unhideWhenUsed/>
+    <w:rsid w:val="00D420AA"/>
+    <w:pPr>
+      <w:tabs>
+        <w:tab w:val="center" w:pos="4844"/>
+        <w:tab w:val="right" w:pos="9689"/>
+      </w:tabs>
+      <w:spacing w:after="0" w:line="240" w:lineRule="auto"/>
+    </w:pPr>
+  </w:style>
+  <w:style w:type="character" w:customStyle="1" w:styleId="FooterChar">
+    <w:name w:val="Footer Char"/>
+    <w:basedOn w:val="DefaultParagraphFont"/>
+    <w:link w:val="Footer"/>
+    <w:uiPriority w:val="99"/>
+    <w:rsid w:val="00D420AA"/>
+  </w:style>
 </w:styles>
 </file>
 
@@ -4737,6 +4848,50 @@
       <w:sz w:val="24"/>
       <w:szCs w:val="24"/>
     </w:rPr>
+  </w:style>
+  <w:style w:type="paragraph" w:styleId="Header">
+    <w:name w:val="header"/>
+    <w:basedOn w:val="Normal"/>
+    <w:link w:val="HeaderChar"/>
+    <w:uiPriority w:val="99"/>
+    <w:unhideWhenUsed/>
+    <w:rsid w:val="00D420AA"/>
+    <w:pPr>
+      <w:tabs>
+        <w:tab w:val="center" w:pos="4844"/>
+        <w:tab w:val="right" w:pos="9689"/>
+      </w:tabs>
+      <w:spacing w:after="0" w:line="240" w:lineRule="auto"/>
+    </w:pPr>
+  </w:style>
+  <w:style w:type="character" w:customStyle="1" w:styleId="HeaderChar">
+    <w:name w:val="Header Char"/>
+    <w:basedOn w:val="DefaultParagraphFont"/>
+    <w:link w:val="Header"/>
+    <w:uiPriority w:val="99"/>
+    <w:rsid w:val="00D420AA"/>
+  </w:style>
+  <w:style w:type="paragraph" w:styleId="Footer">
+    <w:name w:val="footer"/>
+    <w:basedOn w:val="Normal"/>
+    <w:link w:val="FooterChar"/>
+    <w:uiPriority w:val="99"/>
+    <w:unhideWhenUsed/>
+    <w:rsid w:val="00D420AA"/>
+    <w:pPr>
+      <w:tabs>
+        <w:tab w:val="center" w:pos="4844"/>
+        <w:tab w:val="right" w:pos="9689"/>
+      </w:tabs>
+      <w:spacing w:after="0" w:line="240" w:lineRule="auto"/>
+    </w:pPr>
+  </w:style>
+  <w:style w:type="character" w:customStyle="1" w:styleId="FooterChar">
+    <w:name w:val="Footer Char"/>
+    <w:basedOn w:val="DefaultParagraphFont"/>
+    <w:link w:val="Footer"/>
+    <w:uiPriority w:val="99"/>
+    <w:rsid w:val="00D420AA"/>
   </w:style>
 </w:styles>
 </file>

</xml_diff>

<commit_message>
Update docs Environment Configuration and Running Sample on Tizen for Linux (Ubuntu)
</commit_message>
<xml_diff>
--- a/docs/Environment Configuration and Running Samples on Tizen.docx
+++ b/docs/Environment Configuration and Running Samples on Tizen.docx
@@ -125,10 +125,7 @@
       </w:r>
       <w:proofErr w:type="spellEnd"/>
       <w:r>
-        <w:t>&gt;</w:t>
-      </w:r>
-      <w:r>
-        <w:t xml:space="preserve"> and g</w:t>
+        <w:t>&gt; and g</w:t>
       </w:r>
       <w:r>
         <w:t>et all required node</w:t>
@@ -230,6 +227,9 @@
           <w:ilvl w:val="0"/>
           <w:numId w:val="11"/>
         </w:numPr>
+        <w:rPr>
+          <w:i/>
+        </w:rPr>
       </w:pPr>
       <w:r>
         <w:t>In console go into folder &lt;</w:t>
@@ -287,6 +287,18 @@
           <w:b/>
         </w:rPr>
         <w:t xml:space="preserve"> </w:t>
+      </w:r>
+      <w:r>
+        <w:rPr>
+          <w:b/>
+        </w:rPr>
+        <w:br/>
+      </w:r>
+      <w:r>
+        <w:rPr>
+          <w:i/>
+        </w:rPr>
+        <w:t>(the directory paths should be fully qualified).</w:t>
       </w:r>
     </w:p>
     <w:p>
@@ -420,19 +432,7 @@
           <w:rPr>
             <w:rStyle w:val="Hyperlink"/>
           </w:rPr>
-          <w:t>Java De</w:t>
-        </w:r>
-        <w:r>
-          <w:rPr>
-            <w:rStyle w:val="Hyperlink"/>
-          </w:rPr>
-          <w:t>v</w:t>
-        </w:r>
-        <w:r>
-          <w:rPr>
-            <w:rStyle w:val="Hyperlink"/>
-          </w:rPr>
-          <w:t>elopment Kit</w:t>
+          <w:t>Java Development Kit</w:t>
         </w:r>
       </w:hyperlink>
       <w:r>
@@ -440,8 +440,6 @@
       </w:r>
     </w:p>
     <w:p>
-      <w:bookmarkStart w:id="0" w:name="_GoBack"/>
-      <w:bookmarkEnd w:id="0"/>
       <w:r>
         <w:t xml:space="preserve">Download Install Manager and Image at: </w:t>
       </w:r>
@@ -640,37 +638,71 @@
     </w:p>
     <w:p>
       <w:r>
-        <w:t xml:space="preserve">SDK installation starts. Use default settings for all next steps and go throw installation process. As result Tizen SDK installed into </w:t>
-      </w:r>
-      <w:r>
-        <w:rPr>
-          <w:b/>
-          <w:i/>
-        </w:rPr>
-        <w:t>C:\tizen-</w:t>
+        <w:t xml:space="preserve">SDK installation starts. Use default settings for all next steps and go throw installation process. As </w:t>
       </w:r>
       <w:proofErr w:type="gramStart"/>
       <w:r>
-        <w:rPr>
-          <w:b/>
-          <w:i/>
-        </w:rPr>
-        <w:t>sdk</w:t>
-      </w:r>
-      <w:r>
-        <w:t xml:space="preserve"> .</w:t>
-      </w:r>
+        <w:t>result</w:t>
+      </w:r>
+      <w:r>
+        <w:t xml:space="preserve"> </w:t>
+      </w:r>
+      <w:r>
+        <w:t xml:space="preserve"> </w:t>
+      </w:r>
+      <w:proofErr w:type="spellStart"/>
+      <w:r>
+        <w:t>Tizen</w:t>
+      </w:r>
+      <w:proofErr w:type="spellEnd"/>
       <w:proofErr w:type="gramEnd"/>
+      <w:r>
+        <w:t xml:space="preserve"> SDK installed into </w:t>
+      </w:r>
+      <w:r>
+        <w:rPr>
+          <w:b/>
+          <w:i/>
+        </w:rPr>
+        <w:t>C:\tizen-sdk</w:t>
+      </w:r>
+      <w:r>
+        <w:t>.</w:t>
+      </w:r>
+      <w:r>
+        <w:t xml:space="preserve"> On Linux </w:t>
+      </w:r>
+      <w:proofErr w:type="spellStart"/>
+      <w:r>
+        <w:t>Tizen</w:t>
+      </w:r>
+      <w:proofErr w:type="spellEnd"/>
+      <w:r>
+        <w:t xml:space="preserve"> SDK installed to /home/&lt;user&gt;/</w:t>
+      </w:r>
+      <w:proofErr w:type="spellStart"/>
+      <w:r>
+        <w:t>tizen-sdk</w:t>
+      </w:r>
+      <w:proofErr w:type="spellEnd"/>
     </w:p>
     <w:p>
       <w:pPr>
         <w:pStyle w:val="Heading4"/>
       </w:pPr>
-      <w:bookmarkStart w:id="1" w:name="_Ref340492020"/>
-      <w:r>
-        <w:t>Install Intel HAXM for Tizen</w:t>
-      </w:r>
-      <w:bookmarkEnd w:id="1"/>
+      <w:bookmarkStart w:id="0" w:name="_Ref340492020"/>
+      <w:r>
+        <w:t xml:space="preserve">Install Intel HAXM for </w:t>
+      </w:r>
+      <w:proofErr w:type="spellStart"/>
+      <w:r>
+        <w:t>Tizen</w:t>
+      </w:r>
+      <w:bookmarkEnd w:id="0"/>
+      <w:proofErr w:type="spellEnd"/>
+      <w:r>
+        <w:t xml:space="preserve"> (only for Windows)</w:t>
+      </w:r>
     </w:p>
     <w:p>
       <w:r>
@@ -918,19 +950,7 @@
           <w:rPr>
             <w:rStyle w:val="Hyperlink"/>
           </w:rPr>
-          <w:t>http</w:t>
-        </w:r>
-        <w:r>
-          <w:rPr>
-            <w:rStyle w:val="Hyperlink"/>
-          </w:rPr>
-          <w:t>s</w:t>
-        </w:r>
-        <w:r>
-          <w:rPr>
-            <w:rStyle w:val="Hyperlink"/>
-          </w:rPr>
-          <w:t>://developer.tizen.org/downloads/sdk/installing-sdk/hardware-accelerated-execution-manager</w:t>
+          <w:t>https://developer.tizen.org/downloads/sdk/installing-sdk/hardware-accelerated-execution-manager</w:t>
         </w:r>
       </w:hyperlink>
     </w:p>
@@ -1138,6 +1158,33 @@
     </w:p>
     <w:p>
       <w:r>
+        <w:t xml:space="preserve">On Linux run </w:t>
+      </w:r>
+      <w:proofErr w:type="spellStart"/>
+      <w:r>
+        <w:t>sh</w:t>
+      </w:r>
+      <w:proofErr w:type="spellEnd"/>
+      <w:r>
+        <w:t xml:space="preserve"> /home/&lt;user&gt;</w:t>
+      </w:r>
+      <w:r>
+        <w:t>/</w:t>
+      </w:r>
+      <w:proofErr w:type="spellStart"/>
+      <w:r>
+        <w:t>tizen-sdk</w:t>
+      </w:r>
+      <w:proofErr w:type="spellEnd"/>
+      <w:r>
+        <w:t>/tools/ide/bin</w:t>
+      </w:r>
+      <w:r>
+        <w:t>/web-list</w:t>
+      </w:r>
+    </w:p>
+    <w:p>
+      <w:r>
         <w:t xml:space="preserve">It should shout that one </w:t>
       </w:r>
       <w:r>
@@ -1264,6 +1311,47 @@
         <w:t xml:space="preserve"> devices</w:t>
       </w:r>
     </w:p>
+    <w:p/>
+    <w:p>
+      <w:r>
+        <w:lastRenderedPageBreak/>
+        <w:t xml:space="preserve">On Linux </w:t>
+      </w:r>
+      <w:proofErr w:type="spellStart"/>
+      <w:r>
+        <w:t>sdb</w:t>
+      </w:r>
+      <w:proofErr w:type="spellEnd"/>
+      <w:r>
+        <w:t xml:space="preserve"> is located in </w:t>
+      </w:r>
+      <w:r>
+        <w:rPr>
+          <w:b/>
+        </w:rPr>
+        <w:t>/home/&lt;user&gt;/</w:t>
+      </w:r>
+      <w:proofErr w:type="spellStart"/>
+      <w:r>
+        <w:rPr>
+          <w:b/>
+        </w:rPr>
+        <w:t>tizen-sdk</w:t>
+      </w:r>
+      <w:proofErr w:type="spellEnd"/>
+      <w:r>
+        <w:rPr>
+          <w:b/>
+        </w:rPr>
+        <w:t>/tools</w:t>
+      </w:r>
+      <w:r>
+        <w:rPr>
+          <w:b/>
+        </w:rPr>
+        <w:t>.</w:t>
+      </w:r>
+    </w:p>
     <w:p>
       <w:r>
         <w:t>First two commands restarts service. Last one shows list of available devices/emulators after successful restart.</w:t>
@@ -1274,7 +1362,6 @@
         <w:pStyle w:val="Heading2"/>
       </w:pPr>
       <w:r>
-        <w:lastRenderedPageBreak/>
         <w:t>Installing Titanium Development environment</w:t>
       </w:r>
     </w:p>
@@ -1716,6 +1803,7 @@
     </w:p>
     <w:p>
       <w:r>
+        <w:lastRenderedPageBreak/>
         <w:t>To check it execute in console:</w:t>
       </w:r>
     </w:p>
@@ -2032,6 +2120,60 @@
       <w:proofErr w:type="spellEnd"/>
     </w:p>
     <w:p>
+      <w:pPr>
+        <w:rPr>
+          <w:b/>
+          <w:color w:val="FF0000"/>
+        </w:rPr>
+      </w:pPr>
+      <w:r>
+        <w:rPr>
+          <w:b/>
+          <w:color w:val="FF0000"/>
+        </w:rPr>
+        <w:t>Change</w:t>
+      </w:r>
+      <w:r>
+        <w:rPr>
+          <w:b/>
+          <w:color w:val="FF0000"/>
+        </w:rPr>
+        <w:t xml:space="preserve"> </w:t>
+      </w:r>
+      <w:proofErr w:type="spellStart"/>
+      <w:r>
+        <w:rPr>
+          <w:b/>
+          <w:color w:val="FF0000"/>
+        </w:rPr>
+        <w:t>sdk</w:t>
+      </w:r>
+      <w:proofErr w:type="spellEnd"/>
+      <w:r>
+        <w:rPr>
+          <w:b/>
+          <w:color w:val="FF0000"/>
+        </w:rPr>
+        <w:t xml:space="preserve">-version in tiapp.xml to default </w:t>
+      </w:r>
+      <w:proofErr w:type="spellStart"/>
+      <w:r>
+        <w:rPr>
+          <w:b/>
+          <w:color w:val="FF0000"/>
+        </w:rPr>
+        <w:t>sdk</w:t>
+      </w:r>
+      <w:proofErr w:type="spellEnd"/>
+      <w:r>
+        <w:rPr>
+          <w:b/>
+          <w:color w:val="FF0000"/>
+        </w:rPr>
+        <w:t xml:space="preserve"> version.</w:t>
+      </w:r>
+    </w:p>
+    <w:p>
       <w:r>
         <w:t>In current folder execute</w:t>
       </w:r>
@@ -2146,19 +2288,24 @@
         <w:t xml:space="preserve"> </w:t>
       </w:r>
       <w:r>
-        <w:t xml:space="preserve">application </w:t>
+        <w:t>application in</w:t>
+      </w:r>
+      <w:r>
+        <w:t xml:space="preserve"> </w:t>
       </w:r>
       <w:proofErr w:type="spellStart"/>
       <w:r>
-        <w:t>in</w:t>
-      </w:r>
-      <w:r>
         <w:t>Tizen</w:t>
       </w:r>
       <w:proofErr w:type="spellEnd"/>
       <w:r>
         <w:t xml:space="preserve"> Emulator</w:t>
       </w:r>
+      <w:r>
+        <w:t xml:space="preserve"> or device</w:t>
+      </w:r>
+      <w:bookmarkStart w:id="1" w:name="_GoBack"/>
+      <w:bookmarkEnd w:id="1"/>
     </w:p>
     <w:p>
       <w:r>

</xml_diff>

<commit_message>
added notification to Environment Configuration and Running Samples on Tizen
</commit_message>
<xml_diff>
--- a/docs/Environment Configuration and Running Samples on Tizen.docx
+++ b/docs/Environment Configuration and Running Samples on Tizen.docx
@@ -25,23 +25,7 @@
     </w:p>
     <w:p>
       <w:r>
-        <w:t xml:space="preserve">Tizen implementation in Titanium Mobile SDK is unique due to it dependency on Mobile Web. Really it is MobileWeb extension and some tools to build </w:t>
-      </w:r>
-      <w:proofErr w:type="spellStart"/>
-      <w:r>
-        <w:t>Tizen`s</w:t>
-      </w:r>
-      <w:proofErr w:type="spellEnd"/>
-      <w:r>
-        <w:t xml:space="preserve"> </w:t>
-      </w:r>
-      <w:proofErr w:type="spellStart"/>
-      <w:r>
-        <w:t>wgt</w:t>
-      </w:r>
-      <w:proofErr w:type="spellEnd"/>
-      <w:r>
-        <w:t xml:space="preserve"> files. </w:t>
+        <w:t xml:space="preserve">Tizen implementation in Titanium Mobile SDK is unique due to it dependency on Mobile Web. Really it is MobileWeb extension and some tools to build Tizen`s wgt files. </w:t>
       </w:r>
     </w:p>
     <w:p>
@@ -87,25 +71,15 @@
         <w:t xml:space="preserve">Get all sources from </w:t>
       </w:r>
       <w:hyperlink r:id="rId9" w:history="1">
-        <w:proofErr w:type="spellStart"/>
         <w:r>
           <w:rPr>
             <w:rStyle w:val="Hyperlink"/>
           </w:rPr>
           <w:t>titanium_mobile_tizen</w:t>
         </w:r>
-        <w:proofErr w:type="spellEnd"/>
       </w:hyperlink>
       <w:r>
-        <w:t xml:space="preserve"> into folder &lt;</w:t>
-      </w:r>
-      <w:proofErr w:type="spellStart"/>
-      <w:r>
-        <w:t>titanium_mobile_tizen</w:t>
-      </w:r>
-      <w:proofErr w:type="spellEnd"/>
-      <w:r>
-        <w:t>&gt;.</w:t>
+        <w:t xml:space="preserve"> into folder &lt;titanium_mobile_tizen&gt;.</w:t>
       </w:r>
     </w:p>
     <w:p>
@@ -117,18 +91,7 @@
         </w:numPr>
       </w:pPr>
       <w:r>
-        <w:t>Set current folder &lt;</w:t>
-      </w:r>
-      <w:proofErr w:type="spellStart"/>
-      <w:r>
-        <w:t>titanium_mobile_tizen</w:t>
-      </w:r>
-      <w:proofErr w:type="spellEnd"/>
-      <w:r>
-        <w:t>&gt;</w:t>
-      </w:r>
-      <w:r>
-        <w:t xml:space="preserve"> and g</w:t>
+        <w:t>Set current folder &lt;titanium_mobile_tizen&gt; and g</w:t>
       </w:r>
       <w:r>
         <w:t>et all required node</w:t>
@@ -139,19 +102,11 @@
       <w:r>
         <w:t xml:space="preserve">js modules with command </w:t>
       </w:r>
-      <w:proofErr w:type="spellStart"/>
-      <w:r>
-        <w:rPr>
-          <w:b/>
-        </w:rPr>
-        <w:t>npm</w:t>
-      </w:r>
-      <w:proofErr w:type="spellEnd"/>
-      <w:r>
-        <w:rPr>
-          <w:b/>
-        </w:rPr>
-        <w:t xml:space="preserve"> install</w:t>
+      <w:r>
+        <w:rPr>
+          <w:b/>
+        </w:rPr>
+        <w:t>npm install</w:t>
       </w:r>
       <w:r>
         <w:rPr>
@@ -180,15 +135,7 @@
         </w:r>
       </w:hyperlink>
       <w:r>
-        <w:t xml:space="preserve"> into folder &lt;</w:t>
-      </w:r>
-      <w:proofErr w:type="spellStart"/>
-      <w:r>
-        <w:t>build_dir</w:t>
-      </w:r>
-      <w:proofErr w:type="spellEnd"/>
-      <w:r>
-        <w:t>&gt;</w:t>
+        <w:t xml:space="preserve"> into folder &lt;build_dir&gt;</w:t>
       </w:r>
     </w:p>
     <w:p>
@@ -212,15 +159,7 @@
         </w:numPr>
       </w:pPr>
       <w:r>
-        <w:t>Create temporary folder &lt;</w:t>
-      </w:r>
-      <w:proofErr w:type="spellStart"/>
-      <w:r>
-        <w:t>build_dir</w:t>
-      </w:r>
-      <w:proofErr w:type="spellEnd"/>
-      <w:r>
-        <w:t>&gt;/temp</w:t>
+        <w:t>Create temporary folder &lt;build_dir&gt;/temp</w:t>
       </w:r>
     </w:p>
     <w:p>
@@ -232,55 +171,19 @@
         </w:numPr>
       </w:pPr>
       <w:r>
-        <w:t>In console go into folder &lt;</w:t>
-      </w:r>
-      <w:proofErr w:type="spellStart"/>
-      <w:r>
-        <w:t>titanium_mobile_tizen</w:t>
-      </w:r>
-      <w:proofErr w:type="spellEnd"/>
-      <w:r>
-        <w:t>&gt; and execute in it</w:t>
-      </w:r>
-      <w:r>
-        <w:rPr>
-          <w:b/>
-        </w:rPr>
-        <w:t xml:space="preserve"> node build.js &lt;</w:t>
-      </w:r>
-      <w:proofErr w:type="spellStart"/>
-      <w:r>
-        <w:rPr>
-          <w:b/>
-        </w:rPr>
-        <w:t>build_dir</w:t>
-      </w:r>
-      <w:proofErr w:type="spellEnd"/>
-      <w:r>
-        <w:rPr>
-          <w:b/>
-        </w:rPr>
-        <w:t>&gt;/</w:t>
-      </w:r>
-      <w:r>
-        <w:rPr>
-          <w:b/>
-        </w:rPr>
-        <w:t>mobilesdk-3.0.0.v&lt;NUMBER&gt;-win32.zip &lt;</w:t>
-      </w:r>
-      <w:proofErr w:type="spellStart"/>
-      <w:r>
-        <w:rPr>
-          <w:b/>
-        </w:rPr>
-        <w:t>build_dir</w:t>
-      </w:r>
-      <w:proofErr w:type="spellEnd"/>
-      <w:r>
-        <w:rPr>
-          <w:b/>
-        </w:rPr>
-        <w:t>&gt;/temp</w:t>
+        <w:t>In console go into folder &lt;titanium_mobile_tizen&gt; and execute in it</w:t>
+      </w:r>
+      <w:r>
+        <w:rPr>
+          <w:b/>
+        </w:rPr>
+        <w:t xml:space="preserve"> node build.js &lt;build_dir&gt;/</w:t>
+      </w:r>
+      <w:r>
+        <w:rPr>
+          <w:b/>
+        </w:rPr>
+        <w:t>mobilesdk-3.0.0.v&lt;NUMBER&gt;-win32.zip &lt;build_dir&gt;/temp</w:t>
       </w:r>
       <w:r>
         <w:rPr>
@@ -297,23 +200,7 @@
         <w:t>In th</w:t>
       </w:r>
       <w:r>
-        <w:t xml:space="preserve">is command first parameter is path to source </w:t>
-      </w:r>
-      <w:proofErr w:type="spellStart"/>
-      <w:r>
-        <w:t>sdk</w:t>
-      </w:r>
-      <w:proofErr w:type="spellEnd"/>
-      <w:r>
-        <w:t xml:space="preserve"> and second is path to temporary folder used for unzip and other operations. This folder should not </w:t>
-      </w:r>
-      <w:proofErr w:type="gramStart"/>
-      <w:r>
-        <w:t>contains</w:t>
-      </w:r>
-      <w:proofErr w:type="gramEnd"/>
-      <w:r>
-        <w:t xml:space="preserve"> any additional files.</w:t>
+        <w:t>is command first parameter is path to source sdk and second is path to temporary folder used for unzip and other operations. This folder should not contains any additional files.</w:t>
       </w:r>
     </w:p>
     <w:p>
@@ -325,15 +212,7 @@
         </w:numPr>
       </w:pPr>
       <w:r>
-        <w:t>After successful build file &lt;</w:t>
-      </w:r>
-      <w:proofErr w:type="spellStart"/>
-      <w:r>
-        <w:t>build_dir</w:t>
-      </w:r>
-      <w:proofErr w:type="spellEnd"/>
-      <w:r>
-        <w:t>&gt;/</w:t>
+        <w:t>After successful build file &lt;build_dir&gt;/</w:t>
       </w:r>
       <w:r>
         <w:t>mobilesdk-3.0.0.v</w:t>
@@ -370,21 +249,12 @@
           <w:szCs w:val="36"/>
         </w:rPr>
       </w:pPr>
-      <w:proofErr w:type="gramStart"/>
       <w:r>
         <w:rPr>
           <w:sz w:val="36"/>
           <w:szCs w:val="36"/>
         </w:rPr>
-        <w:t>Running Titanium on Tizen.</w:t>
-      </w:r>
-      <w:proofErr w:type="gramEnd"/>
-      <w:r>
-        <w:rPr>
-          <w:sz w:val="36"/>
-          <w:szCs w:val="36"/>
-        </w:rPr>
-        <w:t xml:space="preserve"> Environment configuration</w:t>
+        <w:t>Running Titanium on Tizen. Environment configuration</w:t>
       </w:r>
     </w:p>
     <w:p>
@@ -400,15 +270,7 @@
         <w:pStyle w:val="Heading4"/>
       </w:pPr>
       <w:r>
-        <w:t xml:space="preserve">Download </w:t>
-      </w:r>
-      <w:proofErr w:type="spellStart"/>
-      <w:r>
-        <w:t>Tizen</w:t>
-      </w:r>
-      <w:proofErr w:type="spellEnd"/>
-      <w:r>
-        <w:t xml:space="preserve"> SDK 2.0</w:t>
+        <w:t>Download Tizen SDK 2.0</w:t>
       </w:r>
     </w:p>
     <w:p>
@@ -420,28 +282,19 @@
           <w:rPr>
             <w:rStyle w:val="Hyperlink"/>
           </w:rPr>
-          <w:t>Java De</w:t>
-        </w:r>
-        <w:r>
-          <w:rPr>
-            <w:rStyle w:val="Hyperlink"/>
-          </w:rPr>
-          <w:t>v</w:t>
-        </w:r>
-        <w:r>
-          <w:rPr>
-            <w:rStyle w:val="Hyperlink"/>
-          </w:rPr>
-          <w:t>elopment Kit</w:t>
+          <w:t>Java Development Kit</w:t>
         </w:r>
       </w:hyperlink>
       <w:r>
         <w:t xml:space="preserve"> </w:t>
       </w:r>
-    </w:p>
-    <w:p>
+      <w:r>
+        <w:t>. (On Windows, make sure Java binaries are in the PATH environment variable).</w:t>
+      </w:r>
       <w:bookmarkStart w:id="0" w:name="_GoBack"/>
       <w:bookmarkEnd w:id="0"/>
+    </w:p>
+    <w:p>
       <w:r>
         <w:t xml:space="preserve">Download Install Manager and Image at: </w:t>
       </w:r>
@@ -455,40 +308,14 @@
       </w:hyperlink>
     </w:p>
     <w:p>
-      <w:proofErr w:type="gramStart"/>
-      <w:r>
-        <w:t>Install 64bit version if you are using Window 7 64bit.</w:t>
-      </w:r>
-      <w:proofErr w:type="gramEnd"/>
-      <w:r>
-        <w:t xml:space="preserve"> Do not try install </w:t>
-      </w:r>
-      <w:proofErr w:type="gramStart"/>
-      <w:r>
-        <w:t xml:space="preserve">x64  </w:t>
-      </w:r>
-      <w:proofErr w:type="spellStart"/>
-      <w:r>
-        <w:t>InstallManager</w:t>
-      </w:r>
-      <w:proofErr w:type="spellEnd"/>
-      <w:proofErr w:type="gramEnd"/>
-      <w:r>
-        <w:t xml:space="preserve"> or Image </w:t>
+      <w:r>
+        <w:t xml:space="preserve">Install 64bit version if you are using Window 7 64bit. Do not try install x64  InstallManager or Image </w:t>
       </w:r>
       <w:r>
         <w:t xml:space="preserve"> on 32bits platform</w:t>
       </w:r>
       <w:r>
-        <w:t xml:space="preserve">. All next steps </w:t>
-      </w:r>
-      <w:proofErr w:type="gramStart"/>
-      <w:r>
-        <w:t>assumes</w:t>
-      </w:r>
-      <w:proofErr w:type="gramEnd"/>
-      <w:r>
-        <w:t xml:space="preserve"> that installation files for x64 are used.</w:t>
+        <w:t>. All next steps assumes that installation files for x64 are used.</w:t>
       </w:r>
     </w:p>
     <w:p>
@@ -624,43 +451,26 @@
         <w:t xml:space="preserve">And select downloaded </w:t>
       </w:r>
       <w:r>
-        <w:t>tizen-sdk-image-2.0.0a-</w:t>
-      </w:r>
-      <w:proofErr w:type="gramStart"/>
-      <w:r>
-        <w:t>windows64.zip</w:t>
+        <w:t>tizen-sdk-image-2.0.0a-windows64.zip</w:t>
+      </w:r>
+      <w:r>
+        <w:t xml:space="preserve"> . Click Ok.</w:t>
+      </w:r>
+    </w:p>
+    <w:p>
+      <w:r>
+        <w:t xml:space="preserve">SDK installation starts. Use default settings for all next steps and go throw installation process. As result Tizen SDK installed into </w:t>
+      </w:r>
+      <w:r>
+        <w:rPr>
+          <w:b/>
+          <w:i/>
+        </w:rPr>
+        <w:t>C:\tizen-sdk</w:t>
       </w:r>
       <w:r>
         <w:t xml:space="preserve"> .</w:t>
       </w:r>
-      <w:proofErr w:type="gramEnd"/>
-      <w:r>
-        <w:t xml:space="preserve"> Click Ok.</w:t>
-      </w:r>
-    </w:p>
-    <w:p>
-      <w:r>
-        <w:t xml:space="preserve">SDK installation starts. Use default settings for all next steps and go throw installation process. As result Tizen SDK installed into </w:t>
-      </w:r>
-      <w:r>
-        <w:rPr>
-          <w:b/>
-          <w:i/>
-        </w:rPr>
-        <w:t>C:\tizen-</w:t>
-      </w:r>
-      <w:proofErr w:type="gramStart"/>
-      <w:r>
-        <w:rPr>
-          <w:b/>
-          <w:i/>
-        </w:rPr>
-        <w:t>sdk</w:t>
-      </w:r>
-      <w:r>
-        <w:t xml:space="preserve"> .</w:t>
-      </w:r>
-      <w:proofErr w:type="gramEnd"/>
     </w:p>
     <w:p>
       <w:pPr>
@@ -809,13 +619,8 @@
         </w:numPr>
       </w:pPr>
       <w:r>
-        <w:t xml:space="preserve">Name: </w:t>
-      </w:r>
-      <w:proofErr w:type="spellStart"/>
-      <w:r>
-        <w:t>tizenEmulator</w:t>
-      </w:r>
-      <w:proofErr w:type="spellEnd"/>
+        <w:t>Name: tizenEmulator</w:t>
+      </w:r>
     </w:p>
     <w:p>
       <w:pPr>
@@ -891,13 +696,8 @@
         <w:fldChar w:fldCharType="separate"/>
       </w:r>
       <w:r>
-        <w:t xml:space="preserve">Install Intel HAXM for </w:t>
-      </w:r>
-      <w:proofErr w:type="spellStart"/>
-      <w:r>
-        <w:t>Tizen</w:t>
-      </w:r>
-      <w:proofErr w:type="spellEnd"/>
+        <w:t>Install Intel HAXM for Tizen</w:t>
+      </w:r>
       <w:r>
         <w:fldChar w:fldCharType="end"/>
       </w:r>
@@ -918,19 +718,7 @@
           <w:rPr>
             <w:rStyle w:val="Hyperlink"/>
           </w:rPr>
-          <w:t>http</w:t>
-        </w:r>
-        <w:r>
-          <w:rPr>
-            <w:rStyle w:val="Hyperlink"/>
-          </w:rPr>
-          <w:t>s</w:t>
-        </w:r>
-        <w:r>
-          <w:rPr>
-            <w:rStyle w:val="Hyperlink"/>
-          </w:rPr>
-          <w:t>://developer.tizen.org/downloads/sdk/installing-sdk/hardware-accelerated-execution-manager</w:t>
+          <w:t>https://developer.tizen.org/downloads/sdk/installing-sdk/hardware-accelerated-execution-manager</w:t>
         </w:r>
       </w:hyperlink>
     </w:p>
@@ -1152,23 +940,7 @@
         <w:t xml:space="preserve">Frequently it just freezes. In this case you have to restart </w:t>
       </w:r>
       <w:r>
-        <w:t xml:space="preserve">thing called “Samsung Debug Bridge”. It is just a bit modified Android tool originally called </w:t>
-      </w:r>
-      <w:proofErr w:type="spellStart"/>
-      <w:r>
-        <w:t>adb</w:t>
-      </w:r>
-      <w:proofErr w:type="spellEnd"/>
-      <w:r>
-        <w:t xml:space="preserve">. To restart execute </w:t>
-      </w:r>
-      <w:proofErr w:type="spellStart"/>
-      <w:r>
-        <w:t>sdb</w:t>
-      </w:r>
-      <w:proofErr w:type="spellEnd"/>
-      <w:r>
-        <w:t xml:space="preserve"> located in </w:t>
+        <w:t xml:space="preserve">thing called “Samsung Debug Bridge”. It is just a bit modified Android tool originally called adb. To restart execute sdb located in </w:t>
       </w:r>
       <w:r>
         <w:rPr>
@@ -1199,69 +971,36 @@
           <w:i/>
         </w:rPr>
       </w:pPr>
-      <w:proofErr w:type="spellStart"/>
-      <w:proofErr w:type="gramStart"/>
       <w:r>
         <w:rPr>
           <w:b/>
           <w:i/>
         </w:rPr>
-        <w:t>sdb</w:t>
-      </w:r>
-      <w:proofErr w:type="spellEnd"/>
-      <w:proofErr w:type="gramEnd"/>
-      <w:r>
+        <w:t>sdb kill-server</w:t>
+      </w:r>
+    </w:p>
+    <w:p>
+      <w:pPr>
         <w:rPr>
           <w:b/>
           <w:i/>
         </w:rPr>
-        <w:t xml:space="preserve"> kill-server</w:t>
-      </w:r>
-    </w:p>
-    <w:p>
-      <w:pPr>
+      </w:pPr>
+      <w:r>
         <w:rPr>
           <w:b/>
           <w:i/>
         </w:rPr>
-      </w:pPr>
-      <w:proofErr w:type="spellStart"/>
-      <w:proofErr w:type="gramStart"/>
+        <w:t>sdb start-server</w:t>
+      </w:r>
+    </w:p>
+    <w:p>
       <w:r>
         <w:rPr>
           <w:b/>
           <w:i/>
         </w:rPr>
-        <w:t>sdb</w:t>
-      </w:r>
-      <w:proofErr w:type="spellEnd"/>
-      <w:proofErr w:type="gramEnd"/>
-      <w:r>
-        <w:rPr>
-          <w:b/>
-          <w:i/>
-        </w:rPr>
-        <w:t xml:space="preserve"> start-server</w:t>
-      </w:r>
-    </w:p>
-    <w:p>
-      <w:proofErr w:type="spellStart"/>
-      <w:proofErr w:type="gramStart"/>
-      <w:r>
-        <w:rPr>
-          <w:b/>
-          <w:i/>
-        </w:rPr>
-        <w:t>sdb</w:t>
-      </w:r>
-      <w:proofErr w:type="spellEnd"/>
-      <w:proofErr w:type="gramEnd"/>
-      <w:r>
-        <w:rPr>
-          <w:b/>
-          <w:i/>
-        </w:rPr>
-        <w:t xml:space="preserve"> devices</w:t>
+        <w:t>sdb devices</w:t>
       </w:r>
     </w:p>
     <w:p>
@@ -1398,8 +1137,6 @@
           <w:szCs w:val="20"/>
         </w:rPr>
       </w:pPr>
-      <w:proofErr w:type="spellStart"/>
-      <w:proofErr w:type="gramStart"/>
       <w:r>
         <w:rPr>
           <w:rStyle w:val="pln"/>
@@ -1407,18 +1144,7 @@
           <w:i/>
           <w:color w:val="000000"/>
         </w:rPr>
-        <w:t>npm</w:t>
-      </w:r>
-      <w:proofErr w:type="spellEnd"/>
-      <w:proofErr w:type="gramEnd"/>
-      <w:r>
-        <w:rPr>
-          <w:rStyle w:val="pln"/>
-          <w:b/>
-          <w:i/>
-          <w:color w:val="000000"/>
-        </w:rPr>
-        <w:t xml:space="preserve"> install titanium </w:t>
+        <w:t xml:space="preserve">npm install titanium </w:t>
       </w:r>
       <w:r>
         <w:rPr>
@@ -1458,7 +1184,6 @@
           <w:szCs w:val="20"/>
         </w:rPr>
       </w:pPr>
-      <w:proofErr w:type="gramStart"/>
       <w:r>
         <w:rPr>
           <w:rStyle w:val="pln"/>
@@ -1466,17 +1191,7 @@
           <w:i/>
           <w:color w:val="000000"/>
         </w:rPr>
-        <w:t>titanium</w:t>
-      </w:r>
-      <w:proofErr w:type="gramEnd"/>
-      <w:r>
-        <w:rPr>
-          <w:rStyle w:val="pln"/>
-          <w:b/>
-          <w:i/>
-          <w:color w:val="000000"/>
-        </w:rPr>
-        <w:t xml:space="preserve"> login</w:t>
+        <w:t>titanium login</w:t>
       </w:r>
     </w:p>
     <w:p>
@@ -1504,21 +1219,13 @@
         <w:t xml:space="preserve">Download </w:t>
       </w:r>
       <w:r>
-        <w:t xml:space="preserve">and </w:t>
-      </w:r>
-      <w:proofErr w:type="gramStart"/>
-      <w:r>
-        <w:t xml:space="preserve">Install </w:t>
+        <w:t xml:space="preserve">and Install </w:t>
       </w:r>
       <w:r>
         <w:t xml:space="preserve"> </w:t>
       </w:r>
       <w:r>
-        <w:t>Titanium</w:t>
-      </w:r>
-      <w:proofErr w:type="gramEnd"/>
-      <w:r>
-        <w:t xml:space="preserve"> Mobile </w:t>
+        <w:t xml:space="preserve">Titanium Mobile </w:t>
       </w:r>
       <w:r>
         <w:t>3.0</w:t>
@@ -1544,21 +1251,7 @@
         <w:rPr>
           <w:highlight w:val="yellow"/>
         </w:rPr>
-        <w:t xml:space="preserve"> </w:t>
-      </w:r>
-      <w:proofErr w:type="gramStart"/>
-      <w:r>
-        <w:rPr>
-          <w:highlight w:val="yellow"/>
-        </w:rPr>
-        <w:t>or</w:t>
-      </w:r>
-      <w:proofErr w:type="gramEnd"/>
-      <w:r>
-        <w:rPr>
-          <w:highlight w:val="yellow"/>
-        </w:rPr>
-        <w:t xml:space="preserve"> use steps from section “Building Titanium Mobile SDK for Tizen”</w:t>
+        <w:t xml:space="preserve"> or use steps from section “Building Titanium Mobile SDK for Tizen”</w:t>
       </w:r>
       <w:r>
         <w:rPr>
@@ -1647,7 +1340,6 @@
           <w:szCs w:val="20"/>
         </w:rPr>
       </w:pPr>
-      <w:proofErr w:type="gramStart"/>
       <w:r>
         <w:rPr>
           <w:rStyle w:val="pln"/>
@@ -1655,17 +1347,7 @@
           <w:i/>
           <w:color w:val="000000"/>
         </w:rPr>
-        <w:t>titanium</w:t>
-      </w:r>
-      <w:proofErr w:type="gramEnd"/>
-      <w:r>
-        <w:rPr>
-          <w:rStyle w:val="pln"/>
-          <w:b/>
-          <w:i/>
-          <w:color w:val="000000"/>
-        </w:rPr>
-        <w:t xml:space="preserve"> setup</w:t>
+        <w:t>titanium setup</w:t>
       </w:r>
     </w:p>
     <w:p>
@@ -1681,15 +1363,7 @@
         <w:t>Important:</w:t>
       </w:r>
       <w:r>
-        <w:t xml:space="preserve"> set default </w:t>
-      </w:r>
-      <w:proofErr w:type="spellStart"/>
-      <w:r>
-        <w:t>sdk</w:t>
-      </w:r>
-      <w:proofErr w:type="spellEnd"/>
-      <w:r>
-        <w:t xml:space="preserve"> in this command because build script </w:t>
+        <w:t xml:space="preserve"> set default sdk in this command because build script </w:t>
       </w:r>
       <w:r>
         <w:t>temporally</w:t>
@@ -1725,19 +1399,11 @@
           <w:b/>
         </w:rPr>
       </w:pPr>
-      <w:proofErr w:type="gramStart"/>
-      <w:r>
-        <w:rPr>
-          <w:b/>
-        </w:rPr>
-        <w:t>java  -</w:t>
-      </w:r>
-      <w:proofErr w:type="gramEnd"/>
-      <w:r>
-        <w:rPr>
-          <w:b/>
-        </w:rPr>
-        <w:t>version</w:t>
+      <w:r>
+        <w:rPr>
+          <w:b/>
+        </w:rPr>
+        <w:t>java  -version</w:t>
       </w:r>
     </w:p>
     <w:p>
@@ -1788,15 +1454,7 @@
     </w:p>
     <w:p>
       <w:r>
-        <w:t xml:space="preserve">Get sources into your work folder with </w:t>
-      </w:r>
-      <w:proofErr w:type="spellStart"/>
-      <w:r>
-        <w:t>git</w:t>
-      </w:r>
-      <w:proofErr w:type="spellEnd"/>
-      <w:r>
-        <w:t xml:space="preserve"> clone command:</w:t>
+        <w:t>Get sources into your work folder with git clone command:</w:t>
       </w:r>
     </w:p>
     <w:p>
@@ -1806,77 +1464,247 @@
           <w:i/>
         </w:rPr>
       </w:pPr>
-      <w:proofErr w:type="spellStart"/>
-      <w:proofErr w:type="gramStart"/>
       <w:r>
         <w:rPr>
           <w:b/>
           <w:i/>
         </w:rPr>
-        <w:t>git</w:t>
-      </w:r>
-      <w:proofErr w:type="spellEnd"/>
-      <w:proofErr w:type="gramEnd"/>
-      <w:r>
+        <w:t>git clone https://github.com/appcelerator/titanium_mobile_tizen.git</w:t>
+      </w:r>
+    </w:p>
+    <w:p>
+      <w:r>
+        <w:t xml:space="preserve">This command will ask you for github credential. </w:t>
+      </w:r>
+    </w:p>
+    <w:p>
+      <w:pPr>
+        <w:pStyle w:val="Heading3"/>
+      </w:pPr>
+      <w:r>
+        <w:t>Preparing required nodejs modules for work</w:t>
+      </w:r>
+    </w:p>
+    <w:p>
+      <w:r>
+        <w:t>Go</w:t>
+      </w:r>
+      <w:r>
+        <w:t xml:space="preserve"> </w:t>
+      </w:r>
+      <w:r>
+        <w:t xml:space="preserve">to into </w:t>
+      </w:r>
+      <w:r>
+        <w:t>fol</w:t>
+      </w:r>
+      <w:r>
+        <w:t>der titanium_mobile_tizen in any console and execute</w:t>
+      </w:r>
+    </w:p>
+    <w:p>
+      <w:pPr>
         <w:rPr>
           <w:b/>
           <w:i/>
         </w:rPr>
-        <w:t xml:space="preserve"> clone https://github.com/appcelerator/titanium_mobile_tizen.git</w:t>
-      </w:r>
-    </w:p>
-    <w:p>
-      <w:r>
-        <w:t xml:space="preserve">This command will ask you for </w:t>
-      </w:r>
-      <w:proofErr w:type="spellStart"/>
-      <w:r>
-        <w:t>github</w:t>
-      </w:r>
-      <w:proofErr w:type="spellEnd"/>
-      <w:r>
-        <w:t xml:space="preserve"> credential. </w:t>
-      </w:r>
-    </w:p>
-    <w:p>
-      <w:pPr>
-        <w:pStyle w:val="Heading3"/>
-      </w:pPr>
-      <w:r>
-        <w:t xml:space="preserve">Preparing required </w:t>
-      </w:r>
-      <w:proofErr w:type="spellStart"/>
-      <w:r>
-        <w:t>nodejs</w:t>
-      </w:r>
-      <w:proofErr w:type="spellEnd"/>
-      <w:r>
-        <w:t xml:space="preserve"> modules for work</w:t>
-      </w:r>
-    </w:p>
-    <w:p>
-      <w:r>
-        <w:t>Go</w:t>
+      </w:pPr>
+      <w:r>
+        <w:rPr>
+          <w:b/>
+          <w:i/>
+        </w:rPr>
+        <w:t>npm install</w:t>
+      </w:r>
+    </w:p>
+    <w:p>
+      <w:r>
+        <w:t>It will download all required nodejs modules (</w:t>
+      </w:r>
+      <w:r>
+        <w:rPr>
+          <w:b/>
+          <w:i/>
+        </w:rPr>
+        <w:t>see titanium_mobile_tizen/package.json</w:t>
+      </w:r>
+      <w:r>
+        <w:t xml:space="preserve"> for dependencies</w:t>
+      </w:r>
+      <w:r>
+        <w:t>)</w:t>
+      </w:r>
+    </w:p>
+    <w:p>
+      <w:pPr>
+        <w:pStyle w:val="Heading4"/>
+      </w:pPr>
+      <w:r>
+        <w:t xml:space="preserve">Build </w:t>
+      </w:r>
+      <w:r>
+        <w:t xml:space="preserve">KitchenSink </w:t>
+      </w:r>
+      <w:r>
+        <w:t>application</w:t>
+      </w:r>
+    </w:p>
+    <w:p>
+      <w:pPr>
+        <w:rPr>
+          <w:b/>
+          <w:i/>
+        </w:rPr>
+      </w:pPr>
+      <w:r>
+        <w:t xml:space="preserve">In any console </w:t>
+      </w:r>
+      <w:r>
+        <w:t>go to</w:t>
+      </w:r>
+      <w:r>
+        <w:t xml:space="preserve"> in </w:t>
+      </w:r>
+      <w:r>
+        <w:rPr>
+          <w:b/>
+          <w:i/>
+        </w:rPr>
+        <w:t>&lt;PATH_TO_REPO&gt;\titanium_mobile_tizen\</w:t>
+      </w:r>
+      <w:r>
+        <w:rPr>
+          <w:b/>
+          <w:i/>
+        </w:rPr>
+        <w:t>tests\samples\</w:t>
+      </w:r>
+      <w:r>
+        <w:rPr>
+          <w:b/>
+          <w:i/>
+        </w:rPr>
+        <w:t>KitchenSink</w:t>
+      </w:r>
+    </w:p>
+    <w:p>
+      <w:r>
+        <w:t>In current folder execute</w:t>
+      </w:r>
+      <w:r>
+        <w:t>:</w:t>
+      </w:r>
+    </w:p>
+    <w:p>
+      <w:pPr>
+        <w:rPr>
+          <w:b/>
+          <w:i/>
+        </w:rPr>
+      </w:pPr>
+      <w:r>
+        <w:rPr>
+          <w:b/>
+          <w:i/>
+        </w:rPr>
+        <w:t xml:space="preserve">titanium build </w:t>
+      </w:r>
+      <w:r>
+        <w:rPr>
+          <w:b/>
+          <w:i/>
+        </w:rPr>
+        <w:t>--</w:t>
+      </w:r>
+      <w:r>
+        <w:rPr>
+          <w:b/>
+          <w:i/>
+        </w:rPr>
+        <w:t>platform=tizen</w:t>
+      </w:r>
+    </w:p>
+    <w:p>
+      <w:r>
+        <w:t xml:space="preserve">On success build </w:t>
+      </w:r>
+      <w:r>
+        <w:rPr>
+          <w:b/>
+          <w:i/>
+        </w:rPr>
+        <w:t>&lt;PATH_TO_REPO&gt;\titanium_mobile_tizen\</w:t>
+      </w:r>
+      <w:r>
+        <w:rPr>
+          <w:b/>
+          <w:i/>
+        </w:rPr>
+        <w:t>tests\samples\</w:t>
+      </w:r>
+      <w:r>
+        <w:rPr>
+          <w:b/>
+          <w:i/>
+        </w:rPr>
+        <w:t>Tizen</w:t>
+      </w:r>
+      <w:r>
+        <w:rPr>
+          <w:b/>
+          <w:i/>
+        </w:rPr>
+        <w:t>\build\tizen</w:t>
       </w:r>
       <w:r>
         <w:t xml:space="preserve"> </w:t>
       </w:r>
       <w:r>
-        <w:t xml:space="preserve">to into </w:t>
-      </w:r>
-      <w:r>
-        <w:t>fol</w:t>
-      </w:r>
-      <w:r>
-        <w:t xml:space="preserve">der </w:t>
-      </w:r>
-      <w:proofErr w:type="spellStart"/>
-      <w:r>
-        <w:t>titanium_mobile_tizen</w:t>
-      </w:r>
-      <w:proofErr w:type="spellEnd"/>
-      <w:r>
-        <w:t xml:space="preserve"> in any console and execute</w:t>
+        <w:t>contains file tizenapp.wgt</w:t>
+      </w:r>
+    </w:p>
+    <w:p>
+      <w:pPr>
+        <w:pStyle w:val="Heading4"/>
+      </w:pPr>
+      <w:r>
+        <w:t xml:space="preserve">Run </w:t>
+      </w:r>
+      <w:r>
+        <w:t xml:space="preserve">KitchenSink </w:t>
+      </w:r>
+      <w:r>
+        <w:t>application in</w:t>
+      </w:r>
+      <w:r>
+        <w:t>Tizen</w:t>
+      </w:r>
+      <w:r>
+        <w:t xml:space="preserve"> Emulator</w:t>
+      </w:r>
+    </w:p>
+    <w:p>
+      <w:r>
+        <w:t xml:space="preserve">Tizen SDK since 2.0 contains </w:t>
+      </w:r>
+      <w:r>
+        <w:t>CLI tools to install and run application on emulator/device. We needs web-run.but for this. It is located in &lt;TIZEN_SDK&gt; folder. By default  it is C:\tizen-sdk.</w:t>
+      </w:r>
+    </w:p>
+    <w:p>
+      <w:r>
+        <w:t>Run this command</w:t>
+      </w:r>
+      <w:r>
+        <w:t>:</w:t>
+      </w:r>
+    </w:p>
+    <w:p>
+      <w:r>
+        <w:t>&lt;TIZEN_SDK&gt;</w:t>
+      </w:r>
+      <w:r>
+        <w:t>\tools\ide\bin\web-run.bat</w:t>
       </w:r>
     </w:p>
     <w:p>
@@ -1886,386 +1714,32 @@
           <w:i/>
         </w:rPr>
       </w:pPr>
-      <w:proofErr w:type="spellStart"/>
-      <w:proofErr w:type="gramStart"/>
       <w:r>
         <w:rPr>
           <w:b/>
           <w:i/>
         </w:rPr>
-        <w:t>npm</w:t>
-      </w:r>
-      <w:proofErr w:type="spellEnd"/>
-      <w:proofErr w:type="gramEnd"/>
+        <w:t>web-run.bat -w "</w:t>
+      </w:r>
       <w:r>
         <w:rPr>
           <w:b/>
           <w:i/>
         </w:rPr>
-        <w:t xml:space="preserve"> install</w:t>
-      </w:r>
-    </w:p>
-    <w:p>
-      <w:r>
-        <w:t xml:space="preserve">It will download all required </w:t>
-      </w:r>
-      <w:proofErr w:type="spellStart"/>
-      <w:r>
-        <w:t>nodejs</w:t>
-      </w:r>
-      <w:proofErr w:type="spellEnd"/>
-      <w:r>
-        <w:t xml:space="preserve"> modules (</w:t>
+        <w:t>c:\path\to\</w:t>
       </w:r>
       <w:r>
         <w:rPr>
           <w:b/>
           <w:i/>
         </w:rPr>
-        <w:t xml:space="preserve">see </w:t>
-      </w:r>
-      <w:proofErr w:type="spellStart"/>
+        <w:t xml:space="preserve">tizenapp.wgt" -i http://appcelerator.com </w:t>
+      </w:r>
       <w:r>
         <w:rPr>
           <w:b/>
           <w:i/>
         </w:rPr>
-        <w:t>titanium_mobile_tizen</w:t>
-      </w:r>
-      <w:proofErr w:type="spellEnd"/>
-      <w:r>
-        <w:rPr>
-          <w:b/>
-          <w:i/>
-        </w:rPr>
-        <w:t>/</w:t>
-      </w:r>
-      <w:proofErr w:type="spellStart"/>
-      <w:r>
-        <w:rPr>
-          <w:b/>
-          <w:i/>
-        </w:rPr>
-        <w:t>package.json</w:t>
-      </w:r>
-      <w:proofErr w:type="spellEnd"/>
-      <w:r>
-        <w:t xml:space="preserve"> for dependencies</w:t>
-      </w:r>
-      <w:r>
-        <w:t>)</w:t>
-      </w:r>
-    </w:p>
-    <w:p>
-      <w:pPr>
-        <w:pStyle w:val="Heading4"/>
-      </w:pPr>
-      <w:r>
-        <w:t xml:space="preserve">Build </w:t>
-      </w:r>
-      <w:proofErr w:type="spellStart"/>
-      <w:r>
-        <w:t>KitchenSink</w:t>
-      </w:r>
-      <w:proofErr w:type="spellEnd"/>
-      <w:r>
-        <w:t xml:space="preserve"> </w:t>
-      </w:r>
-      <w:r>
-        <w:t>application</w:t>
-      </w:r>
-    </w:p>
-    <w:p>
-      <w:pPr>
-        <w:rPr>
-          <w:b/>
-          <w:i/>
-        </w:rPr>
-      </w:pPr>
-      <w:r>
-        <w:t xml:space="preserve">In any console </w:t>
-      </w:r>
-      <w:r>
-        <w:t>go to</w:t>
-      </w:r>
-      <w:r>
-        <w:t xml:space="preserve"> in </w:t>
-      </w:r>
-      <w:r>
-        <w:rPr>
-          <w:b/>
-          <w:i/>
-        </w:rPr>
-        <w:t>&lt;PATH_TO_REPO&gt;\</w:t>
-      </w:r>
-      <w:proofErr w:type="spellStart"/>
-      <w:r>
-        <w:rPr>
-          <w:b/>
-          <w:i/>
-        </w:rPr>
-        <w:t>titanium_mobile_tizen</w:t>
-      </w:r>
-      <w:proofErr w:type="spellEnd"/>
-      <w:r>
-        <w:rPr>
-          <w:b/>
-          <w:i/>
-        </w:rPr>
-        <w:t>\</w:t>
-      </w:r>
-      <w:r>
-        <w:rPr>
-          <w:b/>
-          <w:i/>
-        </w:rPr>
-        <w:t>tests\samples\</w:t>
-      </w:r>
-      <w:proofErr w:type="spellStart"/>
-      <w:r>
-        <w:rPr>
-          <w:b/>
-          <w:i/>
-        </w:rPr>
-        <w:t>KitchenSink</w:t>
-      </w:r>
-      <w:proofErr w:type="spellEnd"/>
-    </w:p>
-    <w:p>
-      <w:r>
-        <w:t>In current folder execute</w:t>
-      </w:r>
-      <w:r>
-        <w:t>:</w:t>
-      </w:r>
-    </w:p>
-    <w:p>
-      <w:pPr>
-        <w:rPr>
-          <w:b/>
-          <w:i/>
-        </w:rPr>
-      </w:pPr>
-      <w:proofErr w:type="gramStart"/>
-      <w:r>
-        <w:rPr>
-          <w:b/>
-          <w:i/>
-        </w:rPr>
-        <w:t>titanium</w:t>
-      </w:r>
-      <w:proofErr w:type="gramEnd"/>
-      <w:r>
-        <w:rPr>
-          <w:b/>
-          <w:i/>
-        </w:rPr>
-        <w:t xml:space="preserve"> build </w:t>
-      </w:r>
-      <w:r>
-        <w:rPr>
-          <w:b/>
-          <w:i/>
-        </w:rPr>
-        <w:t>--</w:t>
-      </w:r>
-      <w:r>
-        <w:rPr>
-          <w:b/>
-          <w:i/>
-        </w:rPr>
-        <w:t>platform=</w:t>
-      </w:r>
-      <w:proofErr w:type="spellStart"/>
-      <w:r>
-        <w:rPr>
-          <w:b/>
-          <w:i/>
-        </w:rPr>
-        <w:t>tizen</w:t>
-      </w:r>
-      <w:proofErr w:type="spellEnd"/>
-    </w:p>
-    <w:p>
-      <w:r>
-        <w:t xml:space="preserve">On success build </w:t>
-      </w:r>
-      <w:r>
-        <w:rPr>
-          <w:b/>
-          <w:i/>
-        </w:rPr>
-        <w:t>&lt;PATH_TO_REPO&gt;\titanium_mobile_tizen\</w:t>
-      </w:r>
-      <w:r>
-        <w:rPr>
-          <w:b/>
-          <w:i/>
-        </w:rPr>
-        <w:t>tests\samples\</w:t>
-      </w:r>
-      <w:r>
-        <w:rPr>
-          <w:b/>
-          <w:i/>
-        </w:rPr>
-        <w:t>Tizen</w:t>
-      </w:r>
-      <w:r>
-        <w:rPr>
-          <w:b/>
-          <w:i/>
-        </w:rPr>
-        <w:t>\build\tizen</w:t>
-      </w:r>
-      <w:r>
-        <w:t xml:space="preserve"> </w:t>
-      </w:r>
-      <w:r>
-        <w:t xml:space="preserve">contains file </w:t>
-      </w:r>
-      <w:proofErr w:type="spellStart"/>
-      <w:r>
-        <w:t>tizenapp.wgt</w:t>
-      </w:r>
-      <w:proofErr w:type="spellEnd"/>
-    </w:p>
-    <w:p>
-      <w:pPr>
-        <w:pStyle w:val="Heading4"/>
-      </w:pPr>
-      <w:r>
-        <w:t xml:space="preserve">Run </w:t>
-      </w:r>
-      <w:proofErr w:type="spellStart"/>
-      <w:r>
-        <w:t>KitchenSink</w:t>
-      </w:r>
-      <w:proofErr w:type="spellEnd"/>
-      <w:r>
-        <w:t xml:space="preserve"> </w:t>
-      </w:r>
-      <w:r>
-        <w:t xml:space="preserve">application </w:t>
-      </w:r>
-      <w:proofErr w:type="spellStart"/>
-      <w:r>
-        <w:t>in</w:t>
-      </w:r>
-      <w:r>
-        <w:t>Tizen</w:t>
-      </w:r>
-      <w:proofErr w:type="spellEnd"/>
-      <w:r>
-        <w:t xml:space="preserve"> Emulator</w:t>
-      </w:r>
-    </w:p>
-    <w:p>
-      <w:r>
-        <w:t xml:space="preserve">Tizen SDK since 2.0 contains </w:t>
-      </w:r>
-      <w:r>
-        <w:t xml:space="preserve">CLI tools to install and run application on emulator/device. We </w:t>
-      </w:r>
-      <w:proofErr w:type="gramStart"/>
-      <w:r>
-        <w:t>needs</w:t>
-      </w:r>
-      <w:proofErr w:type="gramEnd"/>
-      <w:r>
-        <w:t xml:space="preserve"> web-</w:t>
-      </w:r>
-      <w:proofErr w:type="spellStart"/>
-      <w:r>
-        <w:t>run.but</w:t>
-      </w:r>
-      <w:proofErr w:type="spellEnd"/>
-      <w:r>
-        <w:t xml:space="preserve"> for this. It is located in &lt;TIZEN_SDK&gt; folder. By </w:t>
-      </w:r>
-      <w:proofErr w:type="gramStart"/>
-      <w:r>
-        <w:t>default  it</w:t>
-      </w:r>
-      <w:proofErr w:type="gramEnd"/>
-      <w:r>
-        <w:t xml:space="preserve"> is C:\tizen-sdk.</w:t>
-      </w:r>
-    </w:p>
-    <w:p>
-      <w:r>
-        <w:t>Run this command</w:t>
-      </w:r>
-      <w:r>
-        <w:t>:</w:t>
-      </w:r>
-    </w:p>
-    <w:p>
-      <w:r>
-        <w:t>&lt;TIZEN_SDK&gt;</w:t>
-      </w:r>
-      <w:r>
-        <w:t>\tools\ide\bin\web-run.bat</w:t>
-      </w:r>
-    </w:p>
-    <w:p>
-      <w:pPr>
-        <w:rPr>
-          <w:b/>
-          <w:i/>
-        </w:rPr>
-      </w:pPr>
-      <w:proofErr w:type="gramStart"/>
-      <w:r>
-        <w:rPr>
-          <w:b/>
-          <w:i/>
-        </w:rPr>
-        <w:t>web-run.bat</w:t>
-      </w:r>
-      <w:proofErr w:type="gramEnd"/>
-      <w:r>
-        <w:rPr>
-          <w:b/>
-          <w:i/>
-        </w:rPr>
-        <w:t xml:space="preserve"> -w "</w:t>
-      </w:r>
-      <w:r>
-        <w:rPr>
-          <w:b/>
-          <w:i/>
-        </w:rPr>
-        <w:t>c:\path\to\</w:t>
-      </w:r>
-      <w:r>
-        <w:rPr>
-          <w:b/>
-          <w:i/>
-        </w:rPr>
-        <w:t>tizenapp.wgt" -</w:t>
-      </w:r>
-      <w:proofErr w:type="spellStart"/>
-      <w:r>
-        <w:rPr>
-          <w:b/>
-          <w:i/>
-        </w:rPr>
-        <w:t>i</w:t>
-      </w:r>
-      <w:proofErr w:type="spellEnd"/>
-      <w:r>
-        <w:rPr>
-          <w:b/>
-          <w:i/>
-        </w:rPr>
-        <w:t xml:space="preserve"> http://appcelerator.com </w:t>
-      </w:r>
-      <w:r>
-        <w:rPr>
-          <w:b/>
-          <w:i/>
-        </w:rPr>
         <w:br/>
       </w:r>
       <w:r>
@@ -2278,15 +1752,7 @@
         <w:t>note</w:t>
       </w:r>
       <w:r>
-        <w:t xml:space="preserve">: path to </w:t>
-      </w:r>
-      <w:proofErr w:type="spellStart"/>
-      <w:r>
-        <w:t>wgt</w:t>
-      </w:r>
-      <w:proofErr w:type="spellEnd"/>
-      <w:r>
-        <w:t xml:space="preserve"> must be fully qualified, not relative)</w:t>
+        <w:t>: path to wgt must be fully qualified, not relative)</w:t>
       </w:r>
     </w:p>
     <w:p>

</xml_diff>

<commit_message>
Added mimeTypes Added: - Set current folder <titanium_mobile_tizen> - Install  jdk > 6
</commit_message>
<xml_diff>
--- a/docs/Environment Configuration and Running Samples on Tizen.docx
+++ b/docs/Environment Configuration and Running Samples on Tizen.docx
@@ -46,9 +46,21 @@
     </w:p>
     <w:p>
       <w:r>
-        <w:t xml:space="preserve">How to create SDK with Tizen support from regular Titanium Mobile SDK (Linux systems is target. </w:t>
-      </w:r>
-      <w:hyperlink r:id="rId6" w:history="1">
+        <w:t>How to create SDK with Tizen support from regular Titanium Mobile SDK:</w:t>
+      </w:r>
+    </w:p>
+    <w:p>
+      <w:pPr>
+        <w:pStyle w:val="ListParagraph"/>
+        <w:numPr>
+          <w:ilvl w:val="0"/>
+          <w:numId w:val="11"/>
+        </w:numPr>
+      </w:pPr>
+      <w:r>
+        <w:t>Install node.js v0.8+ (</w:t>
+      </w:r>
+      <w:hyperlink r:id="rId8" w:history="1">
         <w:r>
           <w:rPr>
             <w:rStyle w:val="Hyperlink"/>
@@ -57,7 +69,10 @@
         </w:r>
       </w:hyperlink>
       <w:r>
-        <w:t>):</w:t>
+        <w:rPr>
+          <w:rStyle w:val="Hyperlink"/>
+        </w:rPr>
+        <w:t>)</w:t>
       </w:r>
     </w:p>
     <w:p>
@@ -71,16 +86,18 @@
       <w:r>
         <w:t xml:space="preserve">Get all sources from </w:t>
       </w:r>
-      <w:proofErr w:type="spellStart"/>
-      <w:r>
-        <w:rPr>
-          <w:b/>
-        </w:rPr>
-        <w:t>titanium_mobile_tizen</w:t>
-      </w:r>
-      <w:proofErr w:type="spellEnd"/>
-      <w:r>
-        <w:t xml:space="preserve"> repo into folder &lt;</w:t>
+      <w:hyperlink r:id="rId9" w:history="1">
+        <w:proofErr w:type="spellStart"/>
+        <w:r>
+          <w:rPr>
+            <w:rStyle w:val="Hyperlink"/>
+          </w:rPr>
+          <w:t>titanium_mobile_tizen</w:t>
+        </w:r>
+        <w:proofErr w:type="spellEnd"/>
+      </w:hyperlink>
+      <w:r>
+        <w:t xml:space="preserve"> into folder &lt;</w:t>
       </w:r>
       <w:proofErr w:type="spellStart"/>
       <w:r>
@@ -100,15 +117,27 @@
         </w:numPr>
       </w:pPr>
       <w:r>
-        <w:t xml:space="preserve">Get all required </w:t>
+        <w:t>Set current folder &lt;</w:t>
       </w:r>
       <w:proofErr w:type="spellStart"/>
       <w:r>
-        <w:t>nodejs</w:t>
+        <w:t>titanium_mobile_tizen</w:t>
       </w:r>
       <w:proofErr w:type="spellEnd"/>
       <w:r>
-        <w:t xml:space="preserve"> modules with command </w:t>
+        <w:t>&gt;</w:t>
+      </w:r>
+      <w:r>
+        <w:t xml:space="preserve"> and g</w:t>
+      </w:r>
+      <w:r>
+        <w:t>et all required node</w:t>
+      </w:r>
+      <w:r>
+        <w:t>.</w:t>
+      </w:r>
+      <w:r>
+        <w:t xml:space="preserve">js modules with command </w:t>
       </w:r>
       <w:proofErr w:type="spellStart"/>
       <w:r>
@@ -123,6 +152,12 @@
           <w:b/>
         </w:rPr>
         <w:t xml:space="preserve"> install</w:t>
+      </w:r>
+      <w:r>
+        <w:rPr>
+          <w:b/>
+        </w:rPr>
+        <w:t xml:space="preserve"> </w:t>
       </w:r>
     </w:p>
     <w:p>
@@ -136,7 +171,7 @@
       <w:r>
         <w:t xml:space="preserve">Download latest (3.0.0) SDK for Win32 from </w:t>
       </w:r>
-      <w:hyperlink r:id="rId7" w:history="1">
+      <w:hyperlink r:id="rId10" w:history="1">
         <w:r>
           <w:rPr>
             <w:rStyle w:val="Hyperlink"/>
@@ -365,93 +400,57 @@
         <w:pStyle w:val="Heading4"/>
       </w:pPr>
       <w:r>
-        <w:t>Download Tizen SDK 2.0</w:t>
-      </w:r>
-    </w:p>
-    <w:p>
-      <w:r>
-        <w:t xml:space="preserve">Download Install Manager and Image at: </w:t>
-      </w:r>
-      <w:hyperlink r:id="rId8" w:history="1">
+        <w:t xml:space="preserve">Download </w:t>
+      </w:r>
+      <w:proofErr w:type="spellStart"/>
+      <w:r>
+        <w:t>Tizen</w:t>
+      </w:r>
+      <w:proofErr w:type="spellEnd"/>
+      <w:r>
+        <w:t xml:space="preserve"> SDK 2.0</w:t>
+      </w:r>
+    </w:p>
+    <w:p>
+      <w:r>
+        <w:t xml:space="preserve">Download Java Development Kit (JDK) version &gt; 6 from </w:t>
+      </w:r>
+      <w:hyperlink r:id="rId11" w:history="1">
         <w:r>
           <w:rPr>
             <w:rStyle w:val="Hyperlink"/>
           </w:rPr>
-          <w:t>https://develo</w:t>
+          <w:t>Java De</w:t>
         </w:r>
         <w:r>
           <w:rPr>
             <w:rStyle w:val="Hyperlink"/>
           </w:rPr>
-          <w:t>p</w:t>
+          <w:t>v</w:t>
         </w:r>
         <w:r>
           <w:rPr>
             <w:rStyle w:val="Hyperlink"/>
           </w:rPr>
-          <w:t>er.tizen.org/sdk</w:t>
+          <w:t>elopment Kit</w:t>
         </w:r>
       </w:hyperlink>
-    </w:p>
-    <w:p>
-      <w:r>
-        <w:t>For Windows 32bit</w:t>
-      </w:r>
-    </w:p>
-    <w:p>
-      <w:pPr>
-        <w:ind w:left="720"/>
-      </w:pPr>
-      <w:hyperlink r:id="rId9" w:history="1">
-        <w:r>
-          <w:rPr>
-            <w:rStyle w:val="Hyperlink"/>
-          </w:rPr>
-          <w:t>http://download.tizen.org/sdk/InstallManager/tizen-sdk-2.0-windows32.exe</w:t>
-        </w:r>
-      </w:hyperlink>
-    </w:p>
-    <w:p>
-      <w:pPr>
-        <w:ind w:left="720"/>
-      </w:pPr>
-      <w:hyperlink r:id="rId10" w:history="1">
-        <w:r>
-          <w:rPr>
-            <w:rStyle w:val="Hyperlink"/>
-          </w:rPr>
-          <w:t>http://download.tizen.org/sdk/sdk-images/tizen-sdk-image-2.0.0a-windows32.zip</w:t>
-        </w:r>
-      </w:hyperlink>
-    </w:p>
-    <w:p>
-      <w:r>
-        <w:t>For Windows 64bit</w:t>
-      </w:r>
-    </w:p>
-    <w:p>
-      <w:pPr>
-        <w:ind w:firstLine="720"/>
-      </w:pPr>
-      <w:hyperlink r:id="rId11" w:history="1">
-        <w:r>
-          <w:rPr>
-            <w:rStyle w:val="Hyperlink"/>
-          </w:rPr>
-          <w:t>http://download.tizen.org/sdk/InstallManager/tizen-sdk-2.0-windows64.exe</w:t>
-        </w:r>
-      </w:hyperlink>
-    </w:p>
-    <w:p>
-      <w:pPr>
-        <w:ind w:firstLine="720"/>
-      </w:pPr>
+      <w:r>
+        <w:t xml:space="preserve"> </w:t>
+      </w:r>
+    </w:p>
+    <w:p>
+      <w:bookmarkStart w:id="0" w:name="_GoBack"/>
+      <w:bookmarkEnd w:id="0"/>
+      <w:r>
+        <w:t xml:space="preserve">Download Install Manager and Image at: </w:t>
+      </w:r>
       <w:hyperlink r:id="rId12" w:history="1">
         <w:r>
           <w:rPr>
             <w:rStyle w:val="Hyperlink"/>
           </w:rPr>
-          <w:t>http://download.tizen.org/sdk/sdk-images/tizen-sdk-image-2.0.0a-windows64.zip</w:t>
+          <w:t>https://developer.tizen.org/sdk</w:t>
         </w:r>
       </w:hyperlink>
     </w:p>
@@ -475,7 +474,13 @@
       <w:proofErr w:type="spellEnd"/>
       <w:proofErr w:type="gramEnd"/>
       <w:r>
-        <w:t xml:space="preserve"> or Image . All next steps </w:t>
+        <w:t xml:space="preserve"> or Image </w:t>
+      </w:r>
+      <w:r>
+        <w:t xml:space="preserve"> on 32bits platform</w:t>
+      </w:r>
+      <w:r>
+        <w:t xml:space="preserve">. All next steps </w:t>
       </w:r>
       <w:proofErr w:type="gramStart"/>
       <w:r>
@@ -491,39 +496,39 @@
         <w:pStyle w:val="Heading4"/>
       </w:pPr>
       <w:r>
+        <w:t>Install Tizen SDK</w:t>
+      </w:r>
+    </w:p>
+    <w:p>
+      <w:r>
+        <w:t xml:space="preserve">Run </w:t>
+      </w:r>
+      <w:r>
+        <w:t>tizen-sdk-2.0-windows64.exe</w:t>
+      </w:r>
+      <w:r>
+        <w:t xml:space="preserve"> </w:t>
+      </w:r>
+      <w:r>
+        <w:t xml:space="preserve">and click button </w:t>
+      </w:r>
+      <w:r>
+        <w:rPr>
+          <w:b/>
+          <w:i/>
+        </w:rPr>
+        <w:t>Advanced</w:t>
+      </w:r>
+      <w:r>
+        <w:t xml:space="preserve"> </w:t>
+      </w:r>
+    </w:p>
+    <w:p>
+      <w:r>
+        <w:rPr>
+          <w:noProof/>
+        </w:rPr>
         <w:lastRenderedPageBreak/>
-        <w:t>Install Tizen SDK</w:t>
-      </w:r>
-    </w:p>
-    <w:p>
-      <w:r>
-        <w:t xml:space="preserve">Run </w:t>
-      </w:r>
-      <w:r>
-        <w:t>tizen-sdk-2.0-windows64.exe</w:t>
-      </w:r>
-      <w:r>
-        <w:t xml:space="preserve"> </w:t>
-      </w:r>
-      <w:r>
-        <w:t xml:space="preserve">and click button </w:t>
-      </w:r>
-      <w:r>
-        <w:rPr>
-          <w:b/>
-          <w:i/>
-        </w:rPr>
-        <w:t>Advanced</w:t>
-      </w:r>
-      <w:r>
-        <w:t xml:space="preserve"> </w:t>
-      </w:r>
-    </w:p>
-    <w:p>
-      <w:r>
-        <w:rPr>
-          <w:noProof/>
-        </w:rPr>
         <w:drawing>
           <wp:inline distT="0" distB="0" distL="0" distR="0" wp14:anchorId="20B49FDA" wp14:editId="4C653826">
             <wp:extent cx="3067610" cy="2346385"/>
@@ -661,11 +666,11 @@
       <w:pPr>
         <w:pStyle w:val="Heading4"/>
       </w:pPr>
-      <w:bookmarkStart w:id="0" w:name="_Ref340492020"/>
+      <w:bookmarkStart w:id="1" w:name="_Ref340492020"/>
       <w:r>
         <w:t>Install Intel HAXM for Tizen</w:t>
       </w:r>
-      <w:bookmarkEnd w:id="0"/>
+      <w:bookmarkEnd w:id="1"/>
     </w:p>
     <w:p>
       <w:r>
@@ -695,15 +700,15 @@
         <w:rPr>
           <w:highlight w:val="red"/>
         </w:rPr>
+        <w:t>Important:</w:t>
+      </w:r>
+      <w:r>
+        <w:t xml:space="preserve"> HAXM for Tizen conflicts with HAXM for Android. Uninstall Android version first.</w:t>
+      </w:r>
+    </w:p>
+    <w:p>
+      <w:r>
         <w:lastRenderedPageBreak/>
-        <w:t>Important:</w:t>
-      </w:r>
-      <w:r>
-        <w:t xml:space="preserve"> HAXM for Tizen conflicts with HAXM for Android. Uninstall Android version first.</w:t>
-      </w:r>
-    </w:p>
-    <w:p>
-      <w:r>
         <w:t>Reboot your computer.</w:t>
       </w:r>
     </w:p>
@@ -886,8 +891,13 @@
         <w:fldChar w:fldCharType="separate"/>
       </w:r>
       <w:r>
-        <w:t>Install Intel HAXM for Tizen</w:t>
-      </w:r>
+        <w:t xml:space="preserve">Install Intel HAXM for </w:t>
+      </w:r>
+      <w:proofErr w:type="spellStart"/>
+      <w:r>
+        <w:t>Tizen</w:t>
+      </w:r>
+      <w:proofErr w:type="spellEnd"/>
       <w:r>
         <w:fldChar w:fldCharType="end"/>
       </w:r>
@@ -908,7 +918,19 @@
           <w:rPr>
             <w:rStyle w:val="Hyperlink"/>
           </w:rPr>
-          <w:t>https://developer.tizen.org/downloads/sdk/installing-sdk/hardware-accelerated-execution-manager</w:t>
+          <w:t>http</w:t>
+        </w:r>
+        <w:r>
+          <w:rPr>
+            <w:rStyle w:val="Hyperlink"/>
+          </w:rPr>
+          <w:t>s</w:t>
+        </w:r>
+        <w:r>
+          <w:rPr>
+            <w:rStyle w:val="Hyperlink"/>
+          </w:rPr>
+          <w:t>://developer.tizen.org/downloads/sdk/installing-sdk/hardware-accelerated-execution-manager</w:t>
         </w:r>
       </w:hyperlink>
     </w:p>
@@ -1893,12 +1915,7 @@
       </w:r>
       <w:proofErr w:type="spellEnd"/>
       <w:r>
-        <w:t xml:space="preserve"> mod</w:t>
-      </w:r>
-      <w:bookmarkStart w:id="1" w:name="_GoBack"/>
-      <w:bookmarkEnd w:id="1"/>
-      <w:r>
-        <w:t>ules (</w:t>
+        <w:t xml:space="preserve"> modules (</w:t>
       </w:r>
       <w:r>
         <w:rPr>
@@ -2303,6 +2320,56 @@
     </w:sectPr>
   </w:body>
 </w:document>
+</file>
+
+<file path=word/endnotes.xml><?xml version="1.0" encoding="utf-8"?>
+<w:endnotes xmlns:wpc="http://schemas.microsoft.com/office/word/2010/wordprocessingCanvas" xmlns:mc="http://schemas.openxmlformats.org/markup-compatibility/2006" xmlns:o="urn:schemas-microsoft-com:office:office" xmlns:r="http://schemas.openxmlformats.org/officeDocument/2006/relationships" xmlns:m="http://schemas.openxmlformats.org/officeDocument/2006/math" xmlns:v="urn:schemas-microsoft-com:vml" xmlns:wp14="http://schemas.microsoft.com/office/word/2010/wordprocessingDrawing" xmlns:wp="http://schemas.openxmlformats.org/drawingml/2006/wordprocessingDrawing" xmlns:w10="urn:schemas-microsoft-com:office:word" xmlns:w="http://schemas.openxmlformats.org/wordprocessingml/2006/main" xmlns:w14="http://schemas.microsoft.com/office/word/2010/wordml" xmlns:wpg="http://schemas.microsoft.com/office/word/2010/wordprocessingGroup" xmlns:wpi="http://schemas.microsoft.com/office/word/2010/wordprocessingInk" xmlns:wne="http://schemas.microsoft.com/office/word/2006/wordml" xmlns:wps="http://schemas.microsoft.com/office/word/2010/wordprocessingShape" mc:Ignorable="w14 wp14">
+  <w:endnote w:type="separator" w:id="-1">
+    <w:p>
+      <w:pPr>
+        <w:spacing w:after="0" w:line="240" w:lineRule="auto"/>
+      </w:pPr>
+      <w:r>
+        <w:separator/>
+      </w:r>
+    </w:p>
+  </w:endnote>
+  <w:endnote w:type="continuationSeparator" w:id="0">
+    <w:p>
+      <w:pPr>
+        <w:spacing w:after="0" w:line="240" w:lineRule="auto"/>
+      </w:pPr>
+      <w:r>
+        <w:continuationSeparator/>
+      </w:r>
+    </w:p>
+  </w:endnote>
+</w:endnotes>
+</file>
+
+<file path=word/footnotes.xml><?xml version="1.0" encoding="utf-8"?>
+<w:footnotes xmlns:wpc="http://schemas.microsoft.com/office/word/2010/wordprocessingCanvas" xmlns:mc="http://schemas.openxmlformats.org/markup-compatibility/2006" xmlns:o="urn:schemas-microsoft-com:office:office" xmlns:r="http://schemas.openxmlformats.org/officeDocument/2006/relationships" xmlns:m="http://schemas.openxmlformats.org/officeDocument/2006/math" xmlns:v="urn:schemas-microsoft-com:vml" xmlns:wp14="http://schemas.microsoft.com/office/word/2010/wordprocessingDrawing" xmlns:wp="http://schemas.openxmlformats.org/drawingml/2006/wordprocessingDrawing" xmlns:w10="urn:schemas-microsoft-com:office:word" xmlns:w="http://schemas.openxmlformats.org/wordprocessingml/2006/main" xmlns:w14="http://schemas.microsoft.com/office/word/2010/wordml" xmlns:wpg="http://schemas.microsoft.com/office/word/2010/wordprocessingGroup" xmlns:wpi="http://schemas.microsoft.com/office/word/2010/wordprocessingInk" xmlns:wne="http://schemas.microsoft.com/office/word/2006/wordml" xmlns:wps="http://schemas.microsoft.com/office/word/2010/wordprocessingShape" mc:Ignorable="w14 wp14">
+  <w:footnote w:type="separator" w:id="-1">
+    <w:p>
+      <w:pPr>
+        <w:spacing w:after="0" w:line="240" w:lineRule="auto"/>
+      </w:pPr>
+      <w:r>
+        <w:separator/>
+      </w:r>
+    </w:p>
+  </w:footnote>
+  <w:footnote w:type="continuationSeparator" w:id="0">
+    <w:p>
+      <w:pPr>
+        <w:spacing w:after="0" w:line="240" w:lineRule="auto"/>
+      </w:pPr>
+      <w:r>
+        <w:continuationSeparator/>
+      </w:r>
+    </w:p>
+  </w:footnote>
+</w:footnotes>
 </file>
 
 <file path=word/numbering.xml><?xml version="1.0" encoding="utf-8"?>
@@ -4208,6 +4275,50 @@
       <w:szCs w:val="24"/>
     </w:rPr>
   </w:style>
+  <w:style w:type="paragraph" w:styleId="Header">
+    <w:name w:val="header"/>
+    <w:basedOn w:val="Normal"/>
+    <w:link w:val="HeaderChar"/>
+    <w:uiPriority w:val="99"/>
+    <w:unhideWhenUsed/>
+    <w:rsid w:val="00D420AA"/>
+    <w:pPr>
+      <w:tabs>
+        <w:tab w:val="center" w:pos="4844"/>
+        <w:tab w:val="right" w:pos="9689"/>
+      </w:tabs>
+      <w:spacing w:after="0" w:line="240" w:lineRule="auto"/>
+    </w:pPr>
+  </w:style>
+  <w:style w:type="character" w:customStyle="1" w:styleId="HeaderChar">
+    <w:name w:val="Header Char"/>
+    <w:basedOn w:val="DefaultParagraphFont"/>
+    <w:link w:val="Header"/>
+    <w:uiPriority w:val="99"/>
+    <w:rsid w:val="00D420AA"/>
+  </w:style>
+  <w:style w:type="paragraph" w:styleId="Footer">
+    <w:name w:val="footer"/>
+    <w:basedOn w:val="Normal"/>
+    <w:link w:val="FooterChar"/>
+    <w:uiPriority w:val="99"/>
+    <w:unhideWhenUsed/>
+    <w:rsid w:val="00D420AA"/>
+    <w:pPr>
+      <w:tabs>
+        <w:tab w:val="center" w:pos="4844"/>
+        <w:tab w:val="right" w:pos="9689"/>
+      </w:tabs>
+      <w:spacing w:after="0" w:line="240" w:lineRule="auto"/>
+    </w:pPr>
+  </w:style>
+  <w:style w:type="character" w:customStyle="1" w:styleId="FooterChar">
+    <w:name w:val="Footer Char"/>
+    <w:basedOn w:val="DefaultParagraphFont"/>
+    <w:link w:val="Footer"/>
+    <w:uiPriority w:val="99"/>
+    <w:rsid w:val="00D420AA"/>
+  </w:style>
 </w:styles>
 </file>
 
@@ -4737,6 +4848,50 @@
       <w:sz w:val="24"/>
       <w:szCs w:val="24"/>
     </w:rPr>
+  </w:style>
+  <w:style w:type="paragraph" w:styleId="Header">
+    <w:name w:val="header"/>
+    <w:basedOn w:val="Normal"/>
+    <w:link w:val="HeaderChar"/>
+    <w:uiPriority w:val="99"/>
+    <w:unhideWhenUsed/>
+    <w:rsid w:val="00D420AA"/>
+    <w:pPr>
+      <w:tabs>
+        <w:tab w:val="center" w:pos="4844"/>
+        <w:tab w:val="right" w:pos="9689"/>
+      </w:tabs>
+      <w:spacing w:after="0" w:line="240" w:lineRule="auto"/>
+    </w:pPr>
+  </w:style>
+  <w:style w:type="character" w:customStyle="1" w:styleId="HeaderChar">
+    <w:name w:val="Header Char"/>
+    <w:basedOn w:val="DefaultParagraphFont"/>
+    <w:link w:val="Header"/>
+    <w:uiPriority w:val="99"/>
+    <w:rsid w:val="00D420AA"/>
+  </w:style>
+  <w:style w:type="paragraph" w:styleId="Footer">
+    <w:name w:val="footer"/>
+    <w:basedOn w:val="Normal"/>
+    <w:link w:val="FooterChar"/>
+    <w:uiPriority w:val="99"/>
+    <w:unhideWhenUsed/>
+    <w:rsid w:val="00D420AA"/>
+    <w:pPr>
+      <w:tabs>
+        <w:tab w:val="center" w:pos="4844"/>
+        <w:tab w:val="right" w:pos="9689"/>
+      </w:tabs>
+      <w:spacing w:after="0" w:line="240" w:lineRule="auto"/>
+    </w:pPr>
+  </w:style>
+  <w:style w:type="character" w:customStyle="1" w:styleId="FooterChar">
+    <w:name w:val="Footer Char"/>
+    <w:basedOn w:val="DefaultParagraphFont"/>
+    <w:link w:val="Footer"/>
+    <w:uiPriority w:val="99"/>
+    <w:rsid w:val="00D420AA"/>
   </w:style>
 </w:styles>
 </file>

</xml_diff>